<commit_message>
Edits to results and discussion
</commit_message>
<xml_diff>
--- a/Drafts/JacobsonEtAl_BWRiskMS_20200420_eeh_LT_EKJ.docx
+++ b/Drafts/JacobsonEtAl_BWRiskMS_20200420_eeh_LT_EKJ.docx
@@ -638,6 +638,7 @@
         <w:pStyle w:val="Heading1"/>
       </w:pPr>
       <w:bookmarkStart w:id="48" w:name="methods"/>
+      <w:bookmarkStart w:id="49" w:name="_GoBack"/>
       <w:bookmarkEnd w:id="48"/>
       <w:r>
         <w:lastRenderedPageBreak/>
@@ -648,8 +649,8 @@
       <w:pPr>
         <w:pStyle w:val="Heading2"/>
       </w:pPr>
-      <w:bookmarkStart w:id="49" w:name="data-collection-and-processing"/>
-      <w:bookmarkEnd w:id="49"/>
+      <w:bookmarkStart w:id="50" w:name="data-collection-and-processing"/>
+      <w:bookmarkEnd w:id="50"/>
       <w:r>
         <w:t>2.1 Data Collection and Processing</w:t>
       </w:r>
@@ -658,8 +659,8 @@
       <w:pPr>
         <w:pStyle w:val="Heading3"/>
       </w:pPr>
-      <w:bookmarkStart w:id="50" w:name="acoustic-detection-of-beaked-whales"/>
-      <w:bookmarkEnd w:id="50"/>
+      <w:bookmarkStart w:id="51" w:name="acoustic-detection-of-beaked-whales"/>
+      <w:bookmarkEnd w:id="51"/>
       <w:r>
         <w:t>2.1.1 Acoustic detection of beaked whales</w:t>
       </w:r>
@@ -671,17 +672,17 @@
       <w:r>
         <w:t>The Pacific Missile Range Facility (PMRF) is an instrumented U.S. Naval range extending 70</w:t>
       </w:r>
-      <w:commentRangeStart w:id="51"/>
-      <w:ins w:id="52" w:author="Len Thomas" w:date="2020-05-20T22:34:00Z">
+      <w:commentRangeStart w:id="52"/>
+      <w:ins w:id="53" w:author="Len Thomas" w:date="2020-05-20T22:34:00Z">
         <w:r>
           <w:t> </w:t>
         </w:r>
-        <w:commentRangeEnd w:id="51"/>
+        <w:commentRangeEnd w:id="52"/>
         <w:r>
           <w:rPr>
             <w:rStyle w:val="CommentReference"/>
           </w:rPr>
-          <w:commentReference w:id="51"/>
+          <w:commentReference w:id="52"/>
         </w:r>
       </w:ins>
       <w:r>
@@ -696,7 +697,7 @@
       <w:r>
         <w:t xml:space="preserve">. The range includes a cabled hydrophone array (Fig. 1) with hydrophones at depths ranging from approximately 650 m to 4,700 m. We used data collected before and during </w:t>
       </w:r>
-      <w:ins w:id="53" w:author="Len Thomas" w:date="2020-05-20T22:43:00Z">
+      <w:ins w:id="54" w:author="Len Thomas" w:date="2020-05-20T22:43:00Z">
         <w:r>
           <w:t xml:space="preserve">6 </w:t>
         </w:r>
@@ -704,26 +705,26 @@
       <w:r>
         <w:t xml:space="preserve">Submarine </w:t>
       </w:r>
-      <w:commentRangeStart w:id="54"/>
+      <w:commentRangeStart w:id="55"/>
       <w:r>
         <w:t xml:space="preserve">Command </w:t>
       </w:r>
-      <w:commentRangeEnd w:id="54"/>
+      <w:commentRangeEnd w:id="55"/>
       <w:r>
         <w:rPr>
           <w:rStyle w:val="CommentReference"/>
         </w:rPr>
-        <w:commentReference w:id="54"/>
+        <w:commentReference w:id="55"/>
       </w:r>
       <w:r>
         <w:t>Courses (SCCs) at PMRF. SCCs are training exercises that occur biannually in February and August</w:t>
       </w:r>
-      <w:ins w:id="55" w:author="Len Thomas" w:date="2020-05-20T22:40:00Z">
+      <w:ins w:id="56" w:author="Len Thomas" w:date="2020-05-20T22:40:00Z">
         <w:r>
           <w:t xml:space="preserve">, typically </w:t>
         </w:r>
       </w:ins>
-      <w:del w:id="56" w:author="Len Thomas" w:date="2020-05-20T22:40:00Z">
+      <w:del w:id="57" w:author="Len Thomas" w:date="2020-05-20T22:40:00Z">
         <w:r>
           <w:delText xml:space="preserve">. SCCs typically </w:delText>
         </w:r>
@@ -731,7 +732,7 @@
       <w:r>
         <w:t>last</w:t>
       </w:r>
-      <w:ins w:id="57" w:author="Len Thomas" w:date="2020-05-20T22:40:00Z">
+      <w:ins w:id="58" w:author="Len Thomas" w:date="2020-05-20T22:40:00Z">
         <w:r>
           <w:t>ing</w:t>
         </w:r>
@@ -739,12 +740,12 @@
       <w:r>
         <w:t xml:space="preserve"> 6-7 days</w:t>
       </w:r>
-      <w:del w:id="58" w:author="Len Thomas" w:date="2020-05-20T22:40:00Z">
+      <w:del w:id="59" w:author="Len Thomas" w:date="2020-05-20T22:40:00Z">
         <w:r>
           <w:delText>, and</w:delText>
         </w:r>
       </w:del>
-      <w:ins w:id="59" w:author="Len Thomas" w:date="2020-05-20T22:40:00Z">
+      <w:ins w:id="60" w:author="Len Thomas" w:date="2020-05-20T22:40:00Z">
         <w:r>
           <w:t>.</w:t>
         </w:r>
@@ -752,50 +753,50 @@
       <w:r>
         <w:t xml:space="preserve"> </w:t>
       </w:r>
-      <w:del w:id="60" w:author="Len Thomas" w:date="2020-05-20T22:39:00Z">
+      <w:del w:id="61" w:author="Len Thomas" w:date="2020-05-20T22:39:00Z">
         <w:r>
           <w:delText xml:space="preserve">the </w:delText>
         </w:r>
       </w:del>
-      <w:ins w:id="61" w:author="Len Thomas" w:date="2020-05-20T22:40:00Z">
+      <w:ins w:id="62" w:author="Len Thomas" w:date="2020-05-20T22:40:00Z">
         <w:r>
           <w:t>A</w:t>
         </w:r>
       </w:ins>
-      <w:ins w:id="62" w:author="Len Thomas" w:date="2020-05-20T22:39:00Z">
+      <w:ins w:id="63" w:author="Len Thomas" w:date="2020-05-20T22:39:00Z">
         <w:r>
           <w:t xml:space="preserve">coustic recordings were made for a minimum </w:t>
         </w:r>
-        <w:commentRangeStart w:id="63"/>
+        <w:commentRangeStart w:id="64"/>
         <w:r>
           <w:t xml:space="preserve">of </w:t>
         </w:r>
       </w:ins>
-      <w:ins w:id="64" w:author="Len Thomas" w:date="2020-05-20T22:40:00Z">
+      <w:ins w:id="65" w:author="Len Thomas" w:date="2020-05-20T22:40:00Z">
         <w:r>
           <w:t>2</w:t>
         </w:r>
       </w:ins>
-      <w:commentRangeEnd w:id="63"/>
-      <w:ins w:id="65" w:author="Len Thomas" w:date="2020-05-20T22:45:00Z">
+      <w:commentRangeEnd w:id="64"/>
+      <w:ins w:id="66" w:author="Len Thomas" w:date="2020-05-20T22:45:00Z">
         <w:r>
           <w:rPr>
             <w:rStyle w:val="CommentReference"/>
           </w:rPr>
-          <w:commentReference w:id="63"/>
-        </w:r>
-      </w:ins>
-      <w:ins w:id="66" w:author="Len Thomas" w:date="2020-05-20T22:40:00Z">
+          <w:commentReference w:id="64"/>
+        </w:r>
+      </w:ins>
+      <w:ins w:id="67" w:author="Len Thomas" w:date="2020-05-20T22:40:00Z">
         <w:r>
           <w:t xml:space="preserve"> days before </w:t>
         </w:r>
       </w:ins>
-      <w:del w:id="67" w:author="Len Thomas" w:date="2020-05-20T22:40:00Z">
+      <w:del w:id="68" w:author="Len Thomas" w:date="2020-05-20T22:40:00Z">
         <w:r>
           <w:delText>period before the onset of the</w:delText>
         </w:r>
       </w:del>
-      <w:ins w:id="68" w:author="Len Thomas" w:date="2020-05-20T22:40:00Z">
+      <w:ins w:id="69" w:author="Len Thomas" w:date="2020-05-20T22:40:00Z">
         <w:r>
           <w:t>each</w:t>
         </w:r>
@@ -803,12 +804,12 @@
       <w:r>
         <w:t xml:space="preserve"> SCC </w:t>
       </w:r>
-      <w:del w:id="69" w:author="Len Thomas" w:date="2020-05-20T22:40:00Z">
+      <w:del w:id="70" w:author="Len Thomas" w:date="2020-05-20T22:40:00Z">
         <w:r>
           <w:delText>is recorded for a minimum of 2 days</w:delText>
         </w:r>
       </w:del>
-      <w:ins w:id="70" w:author="Len Thomas" w:date="2020-05-20T22:40:00Z">
+      <w:ins w:id="71" w:author="Len Thomas" w:date="2020-05-20T22:40:00Z">
         <w:r>
           <w:t>as well as during the exercise</w:t>
         </w:r>
@@ -816,7 +817,7 @@
       <w:r>
         <w:t xml:space="preserve">. During data collection, hydrophones sampled at a rate of 96 kHz, with the high pass filter on each </w:t>
       </w:r>
-      <w:ins w:id="71" w:author="Len Thomas" w:date="2020-05-20T22:38:00Z">
+      <w:ins w:id="72" w:author="Len Thomas" w:date="2020-05-20T22:38:00Z">
         <w:r>
           <w:t>hydro</w:t>
         </w:r>
@@ -848,12 +849,12 @@
       <w:r>
         <w:t xml:space="preserve"> (NARWHAL) algorithm suite </w:t>
       </w:r>
-      <w:del w:id="72" w:author="Elizabeth Henderson" w:date="2020-05-20T09:42:00Z">
+      <w:del w:id="73" w:author="Elizabeth Henderson" w:date="2020-05-20T09:42:00Z">
         <w:r>
           <w:delText>[CITE]</w:delText>
         </w:r>
       </w:del>
-      <w:ins w:id="73" w:author="Elizabeth Henderson" w:date="2020-05-20T09:42:00Z">
+      <w:ins w:id="74" w:author="Elizabeth Henderson" w:date="2020-05-20T09:42:00Z">
         <w:r>
           <w:t>(Martin et al., 2020)</w:t>
         </w:r>
@@ -861,7 +862,7 @@
       <w:r>
         <w:t xml:space="preserve"> was run on </w:t>
       </w:r>
-      <w:ins w:id="74" w:author="Len Thomas" w:date="2020-05-20T22:44:00Z">
+      <w:ins w:id="75" w:author="Len Thomas" w:date="2020-05-20T22:44:00Z">
         <w:r>
           <w:t xml:space="preserve">the </w:t>
         </w:r>
@@ -869,7 +870,7 @@
       <w:r>
         <w:t>recordings</w:t>
       </w:r>
-      <w:del w:id="75" w:author="Len Thomas" w:date="2020-05-20T22:44:00Z">
+      <w:del w:id="76" w:author="Len Thomas" w:date="2020-05-20T22:44:00Z">
         <w:r>
           <w:delText xml:space="preserve"> from PMRF</w:delText>
         </w:r>
@@ -877,17 +878,17 @@
       <w:r>
         <w:t>. This detector first compares signal-to-noise (SNR) thresholds within the expected beaked whale click frequency range (16 - 44 kHz) versus the bandwidth outside the click in a running 16</w:t>
       </w:r>
-      <w:commentRangeStart w:id="76"/>
-      <w:ins w:id="77" w:author="Len Thomas" w:date="2020-05-20T22:45:00Z">
+      <w:commentRangeStart w:id="77"/>
+      <w:ins w:id="78" w:author="Len Thomas" w:date="2020-05-20T22:45:00Z">
         <w:r>
           <w:t>,</w:t>
         </w:r>
-        <w:commentRangeEnd w:id="76"/>
+        <w:commentRangeEnd w:id="77"/>
         <w:r>
           <w:rPr>
             <w:rStyle w:val="CommentReference"/>
           </w:rPr>
-          <w:commentReference w:id="76"/>
+          <w:commentReference w:id="77"/>
         </w:r>
       </w:ins>
       <w:r>
@@ -902,7 +903,7 @@
         <w:t xml:space="preserve"> (</w:t>
       </w:r>
       <w:proofErr w:type="spellStart"/>
-      <w:del w:id="78" w:author="Len Thomas" w:date="2020-05-20T22:46:00Z">
+      <w:del w:id="79" w:author="Len Thomas" w:date="2020-05-20T22:46:00Z">
         <w:r>
           <w:delText xml:space="preserve">CITE </w:delText>
         </w:r>
@@ -911,7 +912,7 @@
         <w:t>Mathworks</w:t>
       </w:r>
       <w:proofErr w:type="spellEnd"/>
-      <w:ins w:id="79" w:author="Len Thomas" w:date="2020-05-20T22:46:00Z">
+      <w:ins w:id="80" w:author="Len Thomas" w:date="2020-05-20T22:46:00Z">
         <w:r>
           <w:t>,</w:t>
         </w:r>
@@ -919,12 +920,12 @@
       <w:r>
         <w:t xml:space="preserve"> 2019) to group detections of individual beaked whale echolocation clicks into GVPs </w:t>
       </w:r>
-      <w:ins w:id="80" w:author="Elizabeth Henderson" w:date="2020-05-20T09:45:00Z">
+      <w:ins w:id="81" w:author="Elizabeth Henderson" w:date="2020-05-20T09:45:00Z">
         <w:r>
           <w:t>(Henderson et al., 2019)</w:t>
         </w:r>
       </w:ins>
-      <w:del w:id="81" w:author="Elizabeth Henderson" w:date="2020-05-20T09:45:00Z">
+      <w:del w:id="82" w:author="Elizabeth Henderson" w:date="2020-05-20T09:45:00Z">
         <w:r>
           <w:delText>(CITE)</w:delText>
         </w:r>
@@ -989,33 +990,33 @@
       <w:pPr>
         <w:pStyle w:val="ImageCaption"/>
       </w:pPr>
-      <w:commentRangeStart w:id="82"/>
+      <w:commentRangeStart w:id="83"/>
       <w:r>
         <w:lastRenderedPageBreak/>
         <w:t xml:space="preserve">Map </w:t>
       </w:r>
-      <w:commentRangeEnd w:id="82"/>
+      <w:commentRangeEnd w:id="83"/>
       <w:r>
         <w:rPr>
           <w:rStyle w:val="CommentReference"/>
           <w:i w:val="0"/>
         </w:rPr>
-        <w:commentReference w:id="82"/>
+        <w:commentReference w:id="83"/>
       </w:r>
       <w:r>
         <w:t xml:space="preserve">of approximate locations of hydrophones (black points) at the Pacific Missile Range Facility near the island of Kauai, Hawaii. Color scale indicates bathymetry. Inset map shows range location relative to the Main Hawaiian </w:t>
       </w:r>
-      <w:commentRangeStart w:id="83"/>
+      <w:commentRangeStart w:id="84"/>
       <w:r>
         <w:t>Islands</w:t>
       </w:r>
-      <w:commentRangeEnd w:id="83"/>
+      <w:commentRangeEnd w:id="84"/>
       <w:r>
         <w:rPr>
           <w:rStyle w:val="CommentReference"/>
           <w:i w:val="0"/>
         </w:rPr>
-        <w:commentReference w:id="83"/>
+        <w:commentReference w:id="84"/>
       </w:r>
       <w:r>
         <w:t>.</w:t>
@@ -1025,8 +1026,8 @@
       <w:pPr>
         <w:pStyle w:val="Heading3"/>
       </w:pPr>
-      <w:bookmarkStart w:id="84" w:name="modelling-received-levels-of-hull-mounte"/>
-      <w:bookmarkEnd w:id="84"/>
+      <w:bookmarkStart w:id="85" w:name="modelling-received-levels-of-hull-mounte"/>
+      <w:bookmarkEnd w:id="85"/>
       <w:r>
         <w:t>2.1.2 Modelling received levels of hull-mounted mid-frequency active sonar</w:t>
       </w:r>
@@ -1035,16 +1036,16 @@
       <w:pPr>
         <w:pStyle w:val="FirstParagraph"/>
       </w:pPr>
-      <w:commentRangeStart w:id="85"/>
+      <w:commentRangeStart w:id="86"/>
       <w:r>
         <w:t xml:space="preserve">Classified ship positional data and other activity that </w:t>
       </w:r>
-      <w:del w:id="86" w:author="Len Thomas" w:date="2020-05-20T22:48:00Z">
+      <w:del w:id="87" w:author="Len Thomas" w:date="2020-05-20T22:48:00Z">
         <w:r>
           <w:delText>occured</w:delText>
         </w:r>
       </w:del>
-      <w:ins w:id="87" w:author="Len Thomas" w:date="2020-05-20T22:48:00Z">
+      <w:ins w:id="88" w:author="Len Thomas" w:date="2020-05-20T22:48:00Z">
         <w:r>
           <w:t>occurred</w:t>
         </w:r>
@@ -1052,17 +1053,17 @@
       <w:r>
         <w:t xml:space="preserve"> on the range during each SCC were provided by PMRF</w:t>
       </w:r>
-      <w:commentRangeEnd w:id="85"/>
+      <w:commentRangeEnd w:id="86"/>
       <w:r>
         <w:rPr>
           <w:rStyle w:val="CommentReference"/>
         </w:rPr>
-        <w:commentReference w:id="85"/>
+        <w:commentReference w:id="86"/>
       </w:r>
       <w:r>
         <w:t>. These data indicated the locations of the ships during the training periods and the start and stop times of each individual training event</w:t>
       </w:r>
-      <w:ins w:id="88" w:author="Len Thomas" w:date="2020-05-20T23:45:00Z">
+      <w:ins w:id="89" w:author="Len Thomas" w:date="2020-05-20T23:45:00Z">
         <w:r>
           <w:t>.  However</w:t>
         </w:r>
@@ -1070,7 +1071,7 @@
       <w:r>
         <w:t xml:space="preserve">, </w:t>
       </w:r>
-      <w:del w:id="89" w:author="Len Thomas" w:date="2020-05-20T23:45:00Z">
+      <w:del w:id="90" w:author="Len Thomas" w:date="2020-05-20T23:45:00Z">
         <w:r>
           <w:delText xml:space="preserve">but </w:delText>
         </w:r>
@@ -1078,17 +1079,17 @@
       <w:r>
         <w:t>no information was provided on the start and stop of sonar use</w:t>
       </w:r>
-      <w:ins w:id="90" w:author="Len Thomas" w:date="2020-05-20T23:45:00Z">
+      <w:ins w:id="91" w:author="Len Thomas" w:date="2020-05-20T23:45:00Z">
         <w:r>
           <w:t>; hence</w:t>
         </w:r>
       </w:ins>
-      <w:del w:id="91" w:author="Len Thomas" w:date="2020-05-20T23:45:00Z">
+      <w:del w:id="92" w:author="Len Thomas" w:date="2020-05-20T23:45:00Z">
         <w:r>
           <w:delText>. P</w:delText>
         </w:r>
       </w:del>
-      <w:ins w:id="92" w:author="Len Thomas" w:date="2020-05-20T23:45:00Z">
+      <w:ins w:id="93" w:author="Len Thomas" w:date="2020-05-20T23:45:00Z">
         <w:r>
           <w:t>, p</w:t>
         </w:r>
@@ -1096,12 +1097,12 @@
       <w:r>
         <w:t xml:space="preserve">eriods of active sonar were determined </w:t>
       </w:r>
-      <w:ins w:id="93" w:author="Len Thomas" w:date="2020-05-20T23:45:00Z">
+      <w:ins w:id="94" w:author="Len Thomas" w:date="2020-05-20T23:45:00Z">
         <w:r>
           <w:t xml:space="preserve">from the range hydrophone </w:t>
         </w:r>
       </w:ins>
-      <w:ins w:id="94" w:author="Len Thomas" w:date="2020-05-20T23:46:00Z">
+      <w:ins w:id="95" w:author="Len Thomas" w:date="2020-05-20T23:46:00Z">
         <w:r>
           <w:t xml:space="preserve">recordings </w:t>
         </w:r>
@@ -1109,17 +1110,17 @@
       <w:r>
         <w:t xml:space="preserve">by running a sonar detector from the NARWHAL algorithm suite tuned to MFAS. </w:t>
       </w:r>
-      <w:ins w:id="95" w:author="Elizabeth Henderson" w:date="2020-05-20T09:47:00Z">
+      <w:ins w:id="96" w:author="Elizabeth Henderson" w:date="2020-05-20T09:47:00Z">
         <w:r>
           <w:t xml:space="preserve">For this analysis, </w:t>
         </w:r>
       </w:ins>
-      <w:del w:id="96" w:author="Elizabeth Henderson" w:date="2020-05-20T09:47:00Z">
+      <w:del w:id="97" w:author="Elizabeth Henderson" w:date="2020-05-20T09:47:00Z">
         <w:r>
           <w:delText>T</w:delText>
         </w:r>
       </w:del>
-      <w:ins w:id="97" w:author="Elizabeth Henderson" w:date="2020-05-20T09:47:00Z">
+      <w:ins w:id="98" w:author="Elizabeth Henderson" w:date="2020-05-20T09:47:00Z">
         <w:r>
           <w:t>t</w:t>
         </w:r>
@@ -1127,27 +1128,27 @@
       <w:r>
         <w:t xml:space="preserve">he locations of all surface ships were noted for each half-hour period and the closest ship to each hydrophone was determined. Propagation modelling was used to calculate the expected received level of </w:t>
       </w:r>
-      <w:commentRangeStart w:id="98"/>
+      <w:commentRangeStart w:id="99"/>
       <w:r>
         <w:t xml:space="preserve">hull-mounted </w:t>
       </w:r>
-      <w:commentRangeEnd w:id="98"/>
+      <w:commentRangeEnd w:id="99"/>
       <w:r>
         <w:rPr>
           <w:rStyle w:val="CommentReference"/>
         </w:rPr>
-        <w:commentReference w:id="98"/>
-      </w:r>
-      <w:commentRangeStart w:id="99"/>
+        <w:commentReference w:id="99"/>
+      </w:r>
+      <w:commentRangeStart w:id="100"/>
       <w:r>
         <w:t>mid-frequency active sonar</w:t>
       </w:r>
-      <w:commentRangeEnd w:id="99"/>
+      <w:commentRangeEnd w:id="100"/>
       <w:r>
         <w:rPr>
           <w:rStyle w:val="CommentReference"/>
         </w:rPr>
-        <w:commentReference w:id="99"/>
+        <w:commentReference w:id="100"/>
       </w:r>
       <w:r>
         <w:t xml:space="preserve"> at the location of each hydrophone from the closest ship during each half-hour period of each SCC.</w:t>
@@ -1157,34 +1158,34 @@
       <w:pPr>
         <w:pStyle w:val="BodyText"/>
       </w:pPr>
-      <w:commentRangeStart w:id="100"/>
       <w:commentRangeStart w:id="101"/>
+      <w:commentRangeStart w:id="102"/>
       <w:r>
         <w:t xml:space="preserve">The </w:t>
       </w:r>
-      <w:commentRangeEnd w:id="100"/>
+      <w:commentRangeEnd w:id="101"/>
       <w:r>
         <w:rPr>
           <w:rStyle w:val="CommentReference"/>
         </w:rPr>
-        <w:commentReference w:id="100"/>
-      </w:r>
-      <w:commentRangeEnd w:id="101"/>
+        <w:commentReference w:id="101"/>
+      </w:r>
+      <w:commentRangeEnd w:id="102"/>
       <w:r>
         <w:rPr>
           <w:rStyle w:val="CommentReference"/>
         </w:rPr>
-        <w:commentReference w:id="101"/>
+        <w:commentReference w:id="102"/>
       </w:r>
       <w:r>
         <w:t>propagation modelling was done using the parabolic equation propagation model in the program Peregrine (OASIS; Heaney and Campbell, 2016) to estimate the transmission loss between the ship and the hydrophone; this was then converted to a received level at the hydrophone location based on the source level of the sonar. However, if the distance between the ship and the hydrophone was less than the depth of the water column, the parabolic equation overestimates transmission loss at that angle and so a simple sonar equation was used to estimate transmission loss instead. Transmission loss was estimated using a 200 Hz band around the center frequency of the sonar type (here, 3.5 kHz). Transmission loss was estimated at depth since Blainville’s beaked whales do</w:t>
       </w:r>
-      <w:ins w:id="102" w:author="Len Thomas" w:date="2020-05-20T23:47:00Z">
+      <w:ins w:id="103" w:author="Len Thomas" w:date="2020-05-20T23:47:00Z">
         <w:r>
           <w:t xml:space="preserve"> not</w:t>
         </w:r>
       </w:ins>
-      <w:del w:id="103" w:author="Len Thomas" w:date="2020-05-20T23:47:00Z">
+      <w:del w:id="104" w:author="Len Thomas" w:date="2020-05-20T23:47:00Z">
         <w:r>
           <w:delText>n’t</w:delText>
         </w:r>
@@ -1192,18 +1193,18 @@
       <w:r>
         <w:t xml:space="preserve"> begin clicking until they have reached approximately </w:t>
       </w:r>
-      <w:del w:id="104" w:author="Elizabeth Henderson" w:date="2020-05-20T09:51:00Z">
+      <w:del w:id="105" w:author="Elizabeth Henderson" w:date="2020-05-20T09:51:00Z">
         <w:r>
           <w:delText xml:space="preserve">XX </w:delText>
         </w:r>
       </w:del>
-      <w:commentRangeStart w:id="105"/>
-      <w:ins w:id="106" w:author="Elizabeth Henderson" w:date="2020-05-20T09:53:00Z">
+      <w:commentRangeStart w:id="106"/>
+      <w:ins w:id="107" w:author="Elizabeth Henderson" w:date="2020-05-20T09:53:00Z">
         <w:r>
           <w:t xml:space="preserve">200 - </w:t>
         </w:r>
       </w:ins>
-      <w:ins w:id="107" w:author="Elizabeth Henderson" w:date="2020-05-20T09:51:00Z">
+      <w:ins w:id="108" w:author="Elizabeth Henderson" w:date="2020-05-20T09:51:00Z">
         <w:r>
           <w:t xml:space="preserve">500 </w:t>
         </w:r>
@@ -1211,7 +1212,7 @@
       <w:r>
         <w:t>m depth of their foraging dive and spend most of their foraging dive at around 1000</w:t>
       </w:r>
-      <w:ins w:id="108" w:author="Elizabeth Henderson" w:date="2020-05-20T09:53:00Z">
+      <w:ins w:id="109" w:author="Elizabeth Henderson" w:date="2020-05-20T09:53:00Z">
         <w:r>
           <w:t xml:space="preserve"> –</w:t>
         </w:r>
@@ -1222,32 +1223,32 @@
       <w:r>
         <w:t xml:space="preserve"> m </w:t>
       </w:r>
-      <w:commentRangeEnd w:id="105"/>
+      <w:commentRangeEnd w:id="106"/>
       <w:r>
         <w:rPr>
           <w:rStyle w:val="CommentReference"/>
         </w:rPr>
-        <w:commentReference w:id="105"/>
+        <w:commentReference w:id="106"/>
       </w:r>
       <w:r>
         <w:t>(</w:t>
       </w:r>
-      <w:del w:id="109" w:author="Elizabeth Henderson" w:date="2020-05-20T09:51:00Z">
+      <w:del w:id="110" w:author="Elizabeth Henderson" w:date="2020-05-20T09:51:00Z">
         <w:r>
           <w:delText>CITE</w:delText>
         </w:r>
       </w:del>
-      <w:ins w:id="110" w:author="Elizabeth Henderson" w:date="2020-05-20T09:53:00Z">
+      <w:ins w:id="111" w:author="Elizabeth Henderson" w:date="2020-05-20T09:53:00Z">
         <w:r>
           <w:t xml:space="preserve">Johnson et al. 2004; </w:t>
         </w:r>
       </w:ins>
-      <w:ins w:id="111" w:author="Elizabeth Henderson" w:date="2020-05-20T09:51:00Z">
+      <w:ins w:id="112" w:author="Elizabeth Henderson" w:date="2020-05-20T09:51:00Z">
         <w:r>
           <w:t>Johnson et al., 2006</w:t>
         </w:r>
       </w:ins>
-      <w:ins w:id="112" w:author="Elizabeth Henderson" w:date="2020-05-20T10:06:00Z">
+      <w:ins w:id="113" w:author="Elizabeth Henderson" w:date="2020-05-20T10:06:00Z">
         <w:r>
           <w:t>; Madsen et al., 2013</w:t>
         </w:r>
@@ -1263,7 +1264,7 @@
       <w:r>
         <w:t>For hydrophones shallower than 1000 m the received level was estimated at a point 20 m above the sea floor with a +/- 10 m buffer, while for hydrophones deeper than 1000 m the received level was estimated at a depth of 1000 m with a +/- 10 m buffer. The location of the beaked whale foraging group was assumed to be within 4-6 km of the hydrophone with the most click detections, since beaked whale echolocation clicks attenuate beyond that distance (</w:t>
       </w:r>
-      <w:del w:id="113" w:author="Elizabeth Henderson" w:date="2020-05-20T10:07:00Z">
+      <w:del w:id="114" w:author="Elizabeth Henderson" w:date="2020-05-20T10:07:00Z">
         <w:r>
           <w:delText xml:space="preserve">T. A. </w:delText>
         </w:r>
@@ -1271,12 +1272,12 @@
       <w:r>
         <w:t>Marques</w:t>
       </w:r>
-      <w:del w:id="114" w:author="Elizabeth Henderson" w:date="2020-05-20T10:07:00Z">
+      <w:del w:id="115" w:author="Elizabeth Henderson" w:date="2020-05-20T10:07:00Z">
         <w:r>
           <w:delText>, Thomas, Ward, DiMarzio, and Tyack,</w:delText>
         </w:r>
       </w:del>
-      <w:ins w:id="115" w:author="Elizabeth Henderson" w:date="2020-05-20T10:07:00Z">
+      <w:ins w:id="116" w:author="Elizabeth Henderson" w:date="2020-05-20T10:07:00Z">
         <w:r>
           <w:t xml:space="preserve"> et al.,</w:t>
         </w:r>
@@ -1284,7 +1285,7 @@
       <w:r>
         <w:t xml:space="preserve"> 2009; McCarthy et al., 2011). Therefore</w:t>
       </w:r>
-      <w:ins w:id="116" w:author="Len Thomas" w:date="2020-05-20T23:47:00Z">
+      <w:ins w:id="117" w:author="Len Thomas" w:date="2020-05-20T23:47:00Z">
         <w:r>
           <w:t>,</w:t>
         </w:r>
@@ -1297,8 +1298,8 @@
       <w:pPr>
         <w:pStyle w:val="Heading2"/>
       </w:pPr>
-      <w:bookmarkStart w:id="117" w:name="spatial-modelling"/>
-      <w:bookmarkEnd w:id="117"/>
+      <w:bookmarkStart w:id="118" w:name="spatial-modelling"/>
+      <w:bookmarkEnd w:id="118"/>
       <w:r>
         <w:t>2.2 Spatial Modelling</w:t>
       </w:r>
@@ -1314,12 +1315,12 @@
         <w:lastRenderedPageBreak/>
         <w:t xml:space="preserve">effectively monitored by each hydrophone. Then, we used pre-activity data to create a spatial model of the probability of GVPs across the range prior to the onset of naval activity. We used the predicted values from this model as an offset in a model created using data from when naval activity was present on the range, but MFAS was not. </w:t>
       </w:r>
-      <w:del w:id="118" w:author="Len Thomas" w:date="2020-05-20T23:49:00Z">
+      <w:del w:id="119" w:author="Len Thomas" w:date="2020-05-20T23:49:00Z">
         <w:r>
           <w:delText>Again, w</w:delText>
         </w:r>
       </w:del>
-      <w:ins w:id="119" w:author="Len Thomas" w:date="2020-05-20T23:49:00Z">
+      <w:ins w:id="120" w:author="Len Thomas" w:date="2020-05-20T23:49:00Z">
         <w:r>
           <w:t>W</w:t>
         </w:r>
@@ -1327,7 +1328,7 @@
       <w:r>
         <w:t xml:space="preserve">e </w:t>
       </w:r>
-      <w:ins w:id="120" w:author="Len Thomas" w:date="2020-05-20T23:49:00Z">
+      <w:ins w:id="121" w:author="Len Thomas" w:date="2020-05-20T23:49:00Z">
         <w:r>
           <w:t xml:space="preserve">then </w:t>
         </w:r>
@@ -1335,7 +1336,7 @@
       <w:r>
         <w:t xml:space="preserve">used the predicted values from this </w:t>
       </w:r>
-      <w:ins w:id="121" w:author="Len Thomas" w:date="2020-05-20T23:49:00Z">
+      <w:ins w:id="122" w:author="Len Thomas" w:date="2020-05-20T23:49:00Z">
         <w:r>
           <w:t xml:space="preserve">second </w:t>
         </w:r>
@@ -1343,7 +1344,7 @@
       <w:r>
         <w:t xml:space="preserve">model as an offset in a </w:t>
       </w:r>
-      <w:ins w:id="122" w:author="Len Thomas" w:date="2020-05-20T23:49:00Z">
+      <w:ins w:id="123" w:author="Len Thomas" w:date="2020-05-20T23:49:00Z">
         <w:r>
           <w:t xml:space="preserve">third </w:t>
         </w:r>
@@ -1356,8 +1357,8 @@
       <w:pPr>
         <w:pStyle w:val="Heading3"/>
       </w:pPr>
-      <w:bookmarkStart w:id="123" w:name="determining-hydrophone-effort"/>
-      <w:bookmarkEnd w:id="123"/>
+      <w:bookmarkStart w:id="124" w:name="determining-hydrophone-effort"/>
+      <w:bookmarkEnd w:id="124"/>
       <w:r>
         <w:t>2.3.1 Determining hydrophone effort</w:t>
       </w:r>
@@ -1377,21 +1378,21 @@
       <w:r>
         <w:t xml:space="preserve">Because the beaked whale detection algorithm assigned groups of whales to the hydrophone that recorded the most echolocation clicks, and because the spatial separation of the hydrophones was not uniform, effort was not the same for all hydrophones. To determine the </w:t>
       </w:r>
-      <w:commentRangeStart w:id="124"/>
+      <w:commentRangeStart w:id="125"/>
       <w:r>
         <w:t>area effectively monitored by each hydrophone</w:t>
       </w:r>
-      <w:commentRangeEnd w:id="124"/>
+      <w:commentRangeEnd w:id="125"/>
       <w:r>
         <w:rPr>
           <w:rStyle w:val="CommentReference"/>
         </w:rPr>
-        <w:commentReference w:id="124"/>
+        <w:commentReference w:id="125"/>
       </w:r>
       <w:r>
         <w:t xml:space="preserve">, we used a Voronoi tessellation implemented in the </w:t>
       </w:r>
-      <w:ins w:id="125" w:author="Elizabeth Henderson" w:date="2020-05-20T10:09:00Z">
+      <w:ins w:id="126" w:author="Elizabeth Henderson" w:date="2020-05-20T10:09:00Z">
         <w:r>
           <w:t>R</w:t>
         </w:r>
@@ -1399,7 +1400,7 @@
       <w:r>
         <w:t xml:space="preserve"> (R Core Team, 2018) package</w:t>
       </w:r>
-      <w:del w:id="126" w:author="Elizabeth Henderson" w:date="2020-05-20T10:09:00Z">
+      <w:del w:id="127" w:author="Elizabeth Henderson" w:date="2020-05-20T10:09:00Z">
         <w:r>
           <w:delText xml:space="preserve"> </w:delText>
         </w:r>
@@ -1407,7 +1408,7 @@
       <w:r>
         <w:t xml:space="preserve"> (Turner, 2019) to define a tile for each hydrophone that contained all points on the range that were closest to that hydrophone. The area of each tile corresponded to the effective area monitored. We assumed that beaked whale groups occur within the tessellation tile of the hydrophone to which the GVP is assigned. For hydrophones on the outside of the range, i.e., not surrounded by other hydrophones, we used a cutoff radius of 6500 m to bound the tessellation tile. This distance is based on the maximum detection distance of individual Blainville’s beaked whale clicks at a U.S. Naval range in the Bahamas (</w:t>
       </w:r>
-      <w:del w:id="127" w:author="Elizabeth Henderson" w:date="2020-05-20T10:09:00Z">
+      <w:del w:id="128" w:author="Elizabeth Henderson" w:date="2020-05-20T10:09:00Z">
         <w:r>
           <w:delText xml:space="preserve">T. A. </w:delText>
         </w:r>
@@ -1420,8 +1421,8 @@
       <w:pPr>
         <w:pStyle w:val="Heading3"/>
       </w:pPr>
-      <w:bookmarkStart w:id="128" w:name="m1-modelling-the-pre-activity-probabilit"/>
-      <w:bookmarkEnd w:id="128"/>
+      <w:bookmarkStart w:id="129" w:name="m1-modelling-the-pre-activity-probabilit"/>
+      <w:bookmarkEnd w:id="129"/>
       <w:r>
         <w:t>2.3.2 M1: Modelling the pre-activity probability of dive detection</w:t>
       </w:r>
@@ -1433,8 +1434,8 @@
       <w:r>
         <w:t xml:space="preserve">We used data collected prior to SCCs, when no Naval ships were present on the range and no other Naval activity was known to occur, to model the spatial distribution of GVP detections across the range. </w:t>
       </w:r>
-      <w:commentRangeStart w:id="129"/>
       <w:commentRangeStart w:id="130"/>
+      <w:commentRangeStart w:id="131"/>
       <w:r>
         <w:t xml:space="preserve">The exact locations of beaked whale groups </w:t>
       </w:r>
@@ -1446,24 +1447,24 @@
       <w:r>
         <w:t xml:space="preserve"> not known; rather, detections of beaked whale groups were “snapped” to hydrophone locations depending on which hydrophone detected the most echolocation clicks. </w:t>
       </w:r>
-      <w:commentRangeEnd w:id="129"/>
+      <w:commentRangeEnd w:id="130"/>
       <w:r>
         <w:rPr>
           <w:rStyle w:val="CommentReference"/>
         </w:rPr>
-        <w:commentReference w:id="129"/>
-      </w:r>
-      <w:commentRangeEnd w:id="130"/>
+        <w:commentReference w:id="130"/>
+      </w:r>
+      <w:commentRangeEnd w:id="131"/>
       <w:r>
         <w:rPr>
           <w:rStyle w:val="CommentReference"/>
         </w:rPr>
-        <w:commentReference w:id="130"/>
+        <w:commentReference w:id="131"/>
       </w:r>
       <w:r>
         <w:t xml:space="preserve">Therefore, the data were not continuous in space. To account for this, we used a Markov random field to model the spatial distribution of GVP detections. A Markov random field (Rue and Held, 2005) is a method for modelling correlation in space between discrete spatial units. Each unit is correlated more strongly with its </w:t>
       </w:r>
-      <w:commentRangeStart w:id="131"/>
+      <w:commentRangeStart w:id="132"/>
       <w:proofErr w:type="spellStart"/>
       <w:r>
         <w:t>neighbours</w:t>
@@ -1472,33 +1473,33 @@
       <w:r>
         <w:t xml:space="preserve"> </w:t>
       </w:r>
-      <w:commentRangeEnd w:id="131"/>
+      <w:commentRangeEnd w:id="132"/>
       <w:r>
         <w:rPr>
           <w:rStyle w:val="CommentReference"/>
         </w:rPr>
-        <w:commentReference w:id="131"/>
+        <w:commentReference w:id="132"/>
       </w:r>
       <w:r>
         <w:t xml:space="preserve">(those </w:t>
       </w:r>
-      <w:commentRangeStart w:id="132"/>
+      <w:commentRangeStart w:id="133"/>
       <w:r>
         <w:t xml:space="preserve">units </w:t>
       </w:r>
-      <w:commentRangeEnd w:id="132"/>
+      <w:commentRangeEnd w:id="133"/>
       <w:r>
         <w:rPr>
           <w:rStyle w:val="CommentReference"/>
         </w:rPr>
-        <w:commentReference w:id="132"/>
-      </w:r>
-      <w:del w:id="133" w:author="Len Thomas" w:date="2020-05-20T23:55:00Z">
+        <w:commentReference w:id="133"/>
+      </w:r>
+      <w:del w:id="134" w:author="Len Thomas" w:date="2020-05-20T23:55:00Z">
         <w:r>
           <w:delText xml:space="preserve">which </w:delText>
         </w:r>
       </w:del>
-      <w:ins w:id="134" w:author="Len Thomas" w:date="2020-05-20T23:55:00Z">
+      <w:ins w:id="135" w:author="Len Thomas" w:date="2020-05-20T23:55:00Z">
         <w:r>
           <w:t xml:space="preserve">that </w:t>
         </w:r>
@@ -1506,30 +1507,30 @@
       <w:r>
         <w:t xml:space="preserve">touch) than those that are </w:t>
       </w:r>
-      <w:commentRangeStart w:id="135"/>
+      <w:commentRangeStart w:id="136"/>
       <w:r>
         <w:t>more hops</w:t>
       </w:r>
-      <w:commentRangeEnd w:id="135"/>
+      <w:commentRangeEnd w:id="136"/>
       <w:r>
         <w:rPr>
           <w:rStyle w:val="CommentReference"/>
         </w:rPr>
-        <w:commentReference w:id="135"/>
+        <w:commentReference w:id="136"/>
       </w:r>
       <w:r>
         <w:t xml:space="preserve"> away. This gives a graph structure, where distance between tiles is measured as the </w:t>
       </w:r>
-      <w:commentRangeStart w:id="136"/>
+      <w:commentRangeStart w:id="137"/>
       <w:r>
         <w:t xml:space="preserve">number of hops </w:t>
       </w:r>
-      <w:commentRangeEnd w:id="136"/>
+      <w:commentRangeEnd w:id="137"/>
       <w:r>
         <w:rPr>
           <w:rStyle w:val="CommentReference"/>
         </w:rPr>
-        <w:commentReference w:id="136"/>
+        <w:commentReference w:id="137"/>
       </w:r>
       <w:r>
         <w:t xml:space="preserve">required. This is appropriate for our data as we did not know where in each tile a given GVP </w:t>
@@ -1550,21 +1551,21 @@
       <w:r>
         <w:t xml:space="preserve">The </w:t>
       </w:r>
-      <w:commentRangeStart w:id="137"/>
+      <w:commentRangeStart w:id="138"/>
       <w:r>
         <w:t xml:space="preserve">R package  </w:t>
       </w:r>
-      <w:commentRangeEnd w:id="137"/>
+      <w:commentRangeEnd w:id="138"/>
       <w:r>
         <w:rPr>
           <w:rStyle w:val="CommentReference"/>
         </w:rPr>
-        <w:commentReference w:id="137"/>
+        <w:commentReference w:id="138"/>
       </w:r>
       <w:r>
         <w:t>(</w:t>
       </w:r>
-      <w:del w:id="138" w:author="Len Thomas" w:date="2020-05-20T23:58:00Z">
+      <w:del w:id="139" w:author="Len Thomas" w:date="2020-05-20T23:58:00Z">
         <w:r>
           <w:delText xml:space="preserve">S. N. </w:delText>
         </w:r>
@@ -1572,26 +1573,24 @@
       <w:r>
         <w:t xml:space="preserve">Wood, 2017) was used to formulate the model on the tessellation described in the previous section. The linear predictor for </w:t>
       </w:r>
-      <w:commentRangeStart w:id="139"/>
       <w:commentRangeStart w:id="140"/>
+      <w:commentRangeStart w:id="141"/>
       <w:r>
         <w:t>the model was:</w:t>
       </w:r>
-      <w:commentRangeEnd w:id="139"/>
+      <w:commentRangeEnd w:id="140"/>
       <w:r>
         <w:rPr>
           <w:rStyle w:val="CommentReference"/>
         </w:rPr>
-        <w:commentReference w:id="139"/>
-      </w:r>
-      <w:bookmarkStart w:id="141" w:name="_GoBack"/>
-      <w:bookmarkEnd w:id="141"/>
-      <w:commentRangeEnd w:id="140"/>
+        <w:commentReference w:id="140"/>
+      </w:r>
+      <w:commentRangeEnd w:id="141"/>
       <w:r>
         <w:rPr>
           <w:rStyle w:val="CommentReference"/>
         </w:rPr>
-        <w:commentReference w:id="140"/>
+        <w:commentReference w:id="141"/>
       </w:r>
     </w:p>
     <w:p>
@@ -4207,6 +4206,7 @@
       </w:pPr>
       <w:bookmarkStart w:id="203" w:name="results"/>
       <w:bookmarkEnd w:id="203"/>
+      <w:bookmarkEnd w:id="49"/>
       <w:r>
         <w:t>3 Results</w:t>
       </w:r>
@@ -4228,20 +4228,13 @@
       <w:r>
         <w:t>Data were collected before and during six SCCs</w:t>
       </w:r>
-      <w:del w:id="205" w:author="Len Thomas" w:date="2020-05-20T22:41:00Z">
-        <w:r>
-          <w:delText xml:space="preserve">; </w:delText>
-        </w:r>
-      </w:del>
-      <w:ins w:id="206" w:author="Len Thomas" w:date="2020-05-20T22:41:00Z">
-        <w:r>
-          <w:t xml:space="preserve">: </w:t>
-        </w:r>
-      </w:ins>
+      <w:r>
+        <w:t xml:space="preserve">: </w:t>
+      </w:r>
       <w:r>
         <w:t>two each in in 2013, 2014, and 2017 (Table 1). The number of hydrophones for which recordings were available varied from 49 to 61. A total of 190</w:t>
       </w:r>
-      <w:ins w:id="207" w:author="Len Thomas" w:date="2020-05-20T22:42:00Z">
+      <w:ins w:id="205" w:author="Len Thomas" w:date="2020-05-20T22:42:00Z">
         <w:r>
           <w:t>,</w:t>
         </w:r>
@@ -4816,7 +4809,7 @@
       <w:pPr>
         <w:pStyle w:val="FigurewithCaption"/>
       </w:pPr>
-      <w:commentRangeStart w:id="208"/>
+      <w:commentRangeStart w:id="206"/>
       <w:r>
         <w:rPr>
           <w:noProof/>
@@ -4864,12 +4857,12 @@
           </wp:inline>
         </w:drawing>
       </w:r>
-      <w:commentRangeEnd w:id="208"/>
+      <w:commentRangeEnd w:id="206"/>
       <w:r>
         <w:rPr>
           <w:rStyle w:val="CommentReference"/>
         </w:rPr>
-        <w:commentReference w:id="208"/>
+        <w:commentReference w:id="206"/>
       </w:r>
     </w:p>
     <w:p>
@@ -5010,8 +5003,8 @@
       <w:pPr>
         <w:pStyle w:val="Heading2"/>
       </w:pPr>
-      <w:bookmarkStart w:id="209" w:name="results-of-spatial-modelling"/>
-      <w:bookmarkEnd w:id="209"/>
+      <w:bookmarkStart w:id="207" w:name="results-of-spatial-modelling"/>
+      <w:bookmarkEnd w:id="207"/>
       <w:r>
         <w:t>3.2 Results of spatial modelling</w:t>
       </w:r>
@@ -5310,6 +5303,70 @@
       </m:oMath>
       <w:r>
         <w:t xml:space="preserve"> was calculated relative to the pre-activity baseline period (</w:t>
+      </w:r>
+      <m:oMath>
+        <m:sSub>
+          <m:sSubPr>
+            <m:ctrlPr>
+              <w:ins w:id="208" w:author="Len Thomas" w:date="2020-05-20T21:46:00Z">
+                <w:rPr>
+                  <w:rFonts w:ascii="Cambria Math" w:hAnsi="Cambria Math"/>
+                </w:rPr>
+              </w:ins>
+            </m:ctrlPr>
+          </m:sSubPr>
+          <m:e>
+            <m:r>
+              <w:rPr>
+                <w:rFonts w:ascii="Cambria Math" w:hAnsi="Cambria Math"/>
+              </w:rPr>
+              <m:t>Δ</m:t>
+            </m:r>
+          </m:e>
+          <m:sub>
+            <m:r>
+              <w:rPr>
+                <w:rFonts w:ascii="Cambria Math" w:hAnsi="Cambria Math"/>
+              </w:rPr>
+              <m:t>M3':M1'</m:t>
+            </m:r>
+          </m:sub>
+        </m:sSub>
+      </m:oMath>
+      <w:r>
+        <w:t>) and to the period when Naval activity was present on the range (</w:t>
+      </w:r>
+      <m:oMath>
+        <m:sSub>
+          <m:sSubPr>
+            <m:ctrlPr>
+              <w:ins w:id="209" w:author="Len Thomas" w:date="2020-05-20T21:46:00Z">
+                <w:rPr>
+                  <w:rFonts w:ascii="Cambria Math" w:hAnsi="Cambria Math"/>
+                </w:rPr>
+              </w:ins>
+            </m:ctrlPr>
+          </m:sSubPr>
+          <m:e>
+            <m:r>
+              <w:rPr>
+                <w:rFonts w:ascii="Cambria Math" w:hAnsi="Cambria Math"/>
+              </w:rPr>
+              <m:t>Δ</m:t>
+            </m:r>
+          </m:e>
+          <m:sub>
+            <m:r>
+              <w:rPr>
+                <w:rFonts w:ascii="Cambria Math" w:hAnsi="Cambria Math"/>
+              </w:rPr>
+              <m:t>M3':M2'</m:t>
+            </m:r>
+          </m:sub>
+        </m:sSub>
+      </m:oMath>
+      <w:r>
+        <w:t xml:space="preserve">; Fig. 4 &amp; Fig. 5). At a received level of 150 dB, </w:t>
       </w:r>
       <m:oMath>
         <m:sSub>
@@ -5341,77 +5398,13 @@
         </m:sSub>
       </m:oMath>
       <w:r>
-        <w:t>) and to the period when Naval activity was present on the range (</w:t>
+        <w:t xml:space="preserve"> was -92% (95% CI -100% - -87%) and </w:t>
       </w:r>
       <m:oMath>
         <m:sSub>
           <m:sSubPr>
             <m:ctrlPr>
               <w:ins w:id="211" w:author="Len Thomas" w:date="2020-05-20T21:46:00Z">
-                <w:rPr>
-                  <w:rFonts w:ascii="Cambria Math" w:hAnsi="Cambria Math"/>
-                </w:rPr>
-              </w:ins>
-            </m:ctrlPr>
-          </m:sSubPr>
-          <m:e>
-            <m:r>
-              <w:rPr>
-                <w:rFonts w:ascii="Cambria Math" w:hAnsi="Cambria Math"/>
-              </w:rPr>
-              <m:t>Δ</m:t>
-            </m:r>
-          </m:e>
-          <m:sub>
-            <m:r>
-              <w:rPr>
-                <w:rFonts w:ascii="Cambria Math" w:hAnsi="Cambria Math"/>
-              </w:rPr>
-              <m:t>M3':M2'</m:t>
-            </m:r>
-          </m:sub>
-        </m:sSub>
-      </m:oMath>
-      <w:r>
-        <w:t xml:space="preserve">; Fig. 4 &amp; Fig. 5). At a received level of 150 dB, </w:t>
-      </w:r>
-      <m:oMath>
-        <m:sSub>
-          <m:sSubPr>
-            <m:ctrlPr>
-              <w:ins w:id="212" w:author="Len Thomas" w:date="2020-05-20T21:46:00Z">
-                <w:rPr>
-                  <w:rFonts w:ascii="Cambria Math" w:hAnsi="Cambria Math"/>
-                </w:rPr>
-              </w:ins>
-            </m:ctrlPr>
-          </m:sSubPr>
-          <m:e>
-            <m:r>
-              <w:rPr>
-                <w:rFonts w:ascii="Cambria Math" w:hAnsi="Cambria Math"/>
-              </w:rPr>
-              <m:t>Δ</m:t>
-            </m:r>
-          </m:e>
-          <m:sub>
-            <m:r>
-              <w:rPr>
-                <w:rFonts w:ascii="Cambria Math" w:hAnsi="Cambria Math"/>
-              </w:rPr>
-              <m:t>M3':M1'</m:t>
-            </m:r>
-          </m:sub>
-        </m:sSub>
-      </m:oMath>
-      <w:r>
-        <w:t xml:space="preserve"> was -92% (95% CI -100% - -87%) and </w:t>
-      </w:r>
-      <m:oMath>
-        <m:sSub>
-          <m:sSubPr>
-            <m:ctrlPr>
-              <w:ins w:id="213" w:author="Len Thomas" w:date="2020-05-20T21:46:00Z">
                 <w:rPr>
                   <w:rFonts w:ascii="Cambria Math" w:hAnsi="Cambria Math"/>
                 </w:rPr>
@@ -5640,8 +5633,8 @@
       <w:pPr>
         <w:pStyle w:val="Heading1"/>
       </w:pPr>
-      <w:bookmarkStart w:id="214" w:name="discussion"/>
-      <w:bookmarkEnd w:id="214"/>
+      <w:bookmarkStart w:id="212" w:name="discussion"/>
+      <w:bookmarkEnd w:id="212"/>
       <w:r>
         <w:t>4 Discussion</w:t>
       </w:r>
@@ -5797,12 +5790,12 @@
       <w:pPr>
         <w:pStyle w:val="Heading1"/>
         <w:rPr>
-          <w:ins w:id="215" w:author="Len Thomas" w:date="2020-05-20T23:01:00Z"/>
-        </w:rPr>
-      </w:pPr>
-      <w:bookmarkStart w:id="216" w:name="references"/>
-      <w:bookmarkEnd w:id="216"/>
-      <w:ins w:id="217" w:author="Len Thomas" w:date="2020-05-20T23:12:00Z">
+          <w:ins w:id="213" w:author="Len Thomas" w:date="2020-05-20T23:01:00Z"/>
+        </w:rPr>
+      </w:pPr>
+      <w:bookmarkStart w:id="214" w:name="references"/>
+      <w:bookmarkEnd w:id="214"/>
+      <w:ins w:id="215" w:author="Len Thomas" w:date="2020-05-20T23:12:00Z">
         <w:r>
           <w:t>Acknowledgements</w:t>
         </w:r>
@@ -5812,58 +5805,58 @@
       <w:pPr>
         <w:pStyle w:val="BodyText"/>
         <w:rPr>
-          <w:ins w:id="218" w:author="Len Thomas" w:date="2020-05-20T23:01:00Z"/>
-        </w:rPr>
-        <w:pPrChange w:id="219" w:author="Len Thomas" w:date="2020-05-20T23:01:00Z">
+          <w:ins w:id="216" w:author="Len Thomas" w:date="2020-05-20T23:01:00Z"/>
+        </w:rPr>
+        <w:pPrChange w:id="217" w:author="Len Thomas" w:date="2020-05-20T23:01:00Z">
           <w:pPr>
             <w:pStyle w:val="Heading1"/>
           </w:pPr>
         </w:pPrChange>
       </w:pPr>
-      <w:commentRangeStart w:id="220"/>
+      <w:commentRangeStart w:id="218"/>
+      <w:ins w:id="219" w:author="Len Thomas" w:date="2020-05-20T23:01:00Z">
+        <w:r>
+          <w:t xml:space="preserve">This </w:t>
+        </w:r>
+      </w:ins>
+      <w:commentRangeEnd w:id="218"/>
+      <w:ins w:id="220" w:author="Len Thomas" w:date="2020-05-20T23:04:00Z">
+        <w:r>
+          <w:rPr>
+            <w:rStyle w:val="CommentReference"/>
+          </w:rPr>
+          <w:commentReference w:id="218"/>
+        </w:r>
+      </w:ins>
       <w:ins w:id="221" w:author="Len Thomas" w:date="2020-05-20T23:01:00Z">
         <w:r>
-          <w:t xml:space="preserve">This </w:t>
-        </w:r>
-      </w:ins>
-      <w:commentRangeEnd w:id="220"/>
-      <w:ins w:id="222" w:author="Len Thomas" w:date="2020-05-20T23:04:00Z">
+          <w:t xml:space="preserve">study was funded by </w:t>
+        </w:r>
+      </w:ins>
+      <w:ins w:id="222" w:author="Len Thomas" w:date="2020-05-20T23:02:00Z">
+        <w:r>
+          <w:t>the US Navy</w:t>
+        </w:r>
+      </w:ins>
+      <w:ins w:id="223" w:author="Len Thomas" w:date="2020-05-20T23:03:00Z">
+        <w:r>
+          <w:t xml:space="preserve"> Living Marine Resources </w:t>
+        </w:r>
+        <w:commentRangeStart w:id="224"/>
+        <w:r>
+          <w:t>Program</w:t>
+        </w:r>
+      </w:ins>
+      <w:commentRangeEnd w:id="224"/>
+      <w:ins w:id="225" w:author="Len Thomas" w:date="2020-05-20T23:04:00Z">
         <w:r>
           <w:rPr>
             <w:rStyle w:val="CommentReference"/>
           </w:rPr>
-          <w:commentReference w:id="220"/>
-        </w:r>
-      </w:ins>
-      <w:ins w:id="223" w:author="Len Thomas" w:date="2020-05-20T23:01:00Z">
-        <w:r>
-          <w:t xml:space="preserve">study was funded by </w:t>
-        </w:r>
-      </w:ins>
-      <w:ins w:id="224" w:author="Len Thomas" w:date="2020-05-20T23:02:00Z">
-        <w:r>
-          <w:t>the US Navy</w:t>
-        </w:r>
-      </w:ins>
-      <w:ins w:id="225" w:author="Len Thomas" w:date="2020-05-20T23:03:00Z">
-        <w:r>
-          <w:t xml:space="preserve"> Living Marine Resources </w:t>
-        </w:r>
-        <w:commentRangeStart w:id="226"/>
-        <w:r>
-          <w:t>Program</w:t>
-        </w:r>
-      </w:ins>
-      <w:commentRangeEnd w:id="226"/>
-      <w:ins w:id="227" w:author="Len Thomas" w:date="2020-05-20T23:04:00Z">
-        <w:r>
-          <w:rPr>
-            <w:rStyle w:val="CommentReference"/>
-          </w:rPr>
-          <w:commentReference w:id="226"/>
-        </w:r>
-      </w:ins>
-      <w:ins w:id="228" w:author="Len Thomas" w:date="2020-05-20T23:11:00Z">
+          <w:commentReference w:id="224"/>
+        </w:r>
+      </w:ins>
+      <w:ins w:id="226" w:author="Len Thomas" w:date="2020-05-20T23:11:00Z">
         <w:r>
           <w:t xml:space="preserve"> (</w:t>
         </w:r>
@@ -5871,19 +5864,29 @@
           <w:t>C</w:t>
         </w:r>
       </w:ins>
+      <w:ins w:id="227" w:author="Len Thomas" w:date="2020-05-20T23:06:00Z">
+        <w:r>
+          <w:t xml:space="preserve">ontract </w:t>
+        </w:r>
+      </w:ins>
+      <w:ins w:id="228" w:author="Len Thomas" w:date="2020-05-20T23:12:00Z">
+        <w:r>
+          <w:t xml:space="preserve">No. </w:t>
+        </w:r>
+      </w:ins>
       <w:ins w:id="229" w:author="Len Thomas" w:date="2020-05-20T23:06:00Z">
         <w:r>
-          <w:t xml:space="preserve">ontract </w:t>
+          <w:t>N39430</w:t>
         </w:r>
       </w:ins>
       <w:ins w:id="230" w:author="Len Thomas" w:date="2020-05-20T23:12:00Z">
         <w:r>
-          <w:t xml:space="preserve">No. </w:t>
+          <w:t>-</w:t>
         </w:r>
       </w:ins>
       <w:ins w:id="231" w:author="Len Thomas" w:date="2020-05-20T23:06:00Z">
         <w:r>
-          <w:t>N39430</w:t>
+          <w:t>17</w:t>
         </w:r>
       </w:ins>
       <w:ins w:id="232" w:author="Len Thomas" w:date="2020-05-20T23:12:00Z">
@@ -5893,7 +5896,7 @@
       </w:ins>
       <w:ins w:id="233" w:author="Len Thomas" w:date="2020-05-20T23:06:00Z">
         <w:r>
-          <w:t>17</w:t>
+          <w:t>P</w:t>
         </w:r>
       </w:ins>
       <w:ins w:id="234" w:author="Len Thomas" w:date="2020-05-20T23:12:00Z">
@@ -5903,25 +5906,15 @@
       </w:ins>
       <w:ins w:id="235" w:author="Len Thomas" w:date="2020-05-20T23:06:00Z">
         <w:r>
-          <w:t>P</w:t>
+          <w:t>1983</w:t>
         </w:r>
       </w:ins>
       <w:ins w:id="236" w:author="Len Thomas" w:date="2020-05-20T23:12:00Z">
         <w:r>
-          <w:t>-</w:t>
-        </w:r>
-      </w:ins>
-      <w:ins w:id="237" w:author="Len Thomas" w:date="2020-05-20T23:06:00Z">
-        <w:r>
-          <w:t>1983</w:t>
-        </w:r>
-      </w:ins>
-      <w:ins w:id="238" w:author="Len Thomas" w:date="2020-05-20T23:12:00Z">
-        <w:r>
           <w:t>)</w:t>
         </w:r>
       </w:ins>
-      <w:ins w:id="239" w:author="Len Thomas" w:date="2020-05-20T23:03:00Z">
+      <w:ins w:id="237" w:author="Len Thomas" w:date="2020-05-20T23:03:00Z">
         <w:r>
           <w:t>.</w:t>
         </w:r>
@@ -6063,7 +6056,7 @@
       <w:pPr>
         <w:pStyle w:val="BodyText"/>
         <w:rPr>
-          <w:ins w:id="240" w:author="Elizabeth Henderson" w:date="2020-05-20T09:32:00Z"/>
+          <w:ins w:id="238" w:author="Elizabeth Henderson" w:date="2020-05-20T09:32:00Z"/>
         </w:rPr>
       </w:pPr>
       <w:r>
@@ -6108,24 +6101,39 @@
       <w:pPr>
         <w:pStyle w:val="BodyText"/>
       </w:pPr>
+      <w:ins w:id="239" w:author="Elizabeth Henderson" w:date="2020-05-20T09:32:00Z">
+        <w:r>
+          <w:t xml:space="preserve">de </w:t>
+        </w:r>
+        <w:proofErr w:type="spellStart"/>
+        <w:r>
+          <w:t>Quirós</w:t>
+        </w:r>
+        <w:proofErr w:type="spellEnd"/>
+        <w:r>
+          <w:t xml:space="preserve">, Y., </w:t>
+        </w:r>
+        <w:r>
+          <w:t xml:space="preserve">Fernandez, A., Baird, R. W., Brownell, R. L., Aguilar de Soto, N., Allen, D., </w:t>
+        </w:r>
+        <w:proofErr w:type="spellStart"/>
+        <w:r>
+          <w:t>Arbelo</w:t>
+        </w:r>
+        <w:proofErr w:type="spellEnd"/>
+        <w:r>
+          <w:t>, M.</w:t>
+        </w:r>
+      </w:ins>
+      <w:ins w:id="240" w:author="Elizabeth Henderson" w:date="2020-05-20T09:33:00Z">
+        <w:r>
+          <w:t xml:space="preserve">, </w:t>
+        </w:r>
+      </w:ins>
+      <w:proofErr w:type="spellStart"/>
       <w:ins w:id="241" w:author="Elizabeth Henderson" w:date="2020-05-20T09:32:00Z">
         <w:r>
-          <w:t xml:space="preserve">de </w:t>
-        </w:r>
-        <w:proofErr w:type="spellStart"/>
-        <w:r>
-          <w:t>Quirós</w:t>
-        </w:r>
-        <w:proofErr w:type="spellEnd"/>
-        <w:r>
-          <w:t xml:space="preserve">, Y., </w:t>
-        </w:r>
-        <w:r>
-          <w:t xml:space="preserve">Fernandez, A., Baird, R. W., Brownell, R. L., Aguilar de Soto, N., Allen, D., </w:t>
-        </w:r>
-        <w:proofErr w:type="spellStart"/>
-        <w:r>
-          <w:t>Arbelo</w:t>
+          <w:t>Arregui</w:t>
         </w:r>
         <w:proofErr w:type="spellEnd"/>
         <w:r>
@@ -6140,11 +6148,11 @@
       <w:proofErr w:type="spellStart"/>
       <w:ins w:id="243" w:author="Elizabeth Henderson" w:date="2020-05-20T09:32:00Z">
         <w:r>
-          <w:t>Arregui</w:t>
+          <w:t>Costidis</w:t>
         </w:r>
         <w:proofErr w:type="spellEnd"/>
         <w:r>
-          <w:t>, M.</w:t>
+          <w:t>, A.</w:t>
         </w:r>
       </w:ins>
       <w:ins w:id="244" w:author="Elizabeth Henderson" w:date="2020-05-20T09:33:00Z">
@@ -6155,7 +6163,7 @@
       <w:proofErr w:type="spellStart"/>
       <w:ins w:id="245" w:author="Elizabeth Henderson" w:date="2020-05-20T09:32:00Z">
         <w:r>
-          <w:t>Costidis</w:t>
+          <w:t>Fahlman</w:t>
         </w:r>
         <w:proofErr w:type="spellEnd"/>
         <w:r>
@@ -6170,7 +6178,7 @@
       <w:proofErr w:type="spellStart"/>
       <w:ins w:id="247" w:author="Elizabeth Henderson" w:date="2020-05-20T09:32:00Z">
         <w:r>
-          <w:t>Fahlman</w:t>
+          <w:t>Frantzis</w:t>
         </w:r>
         <w:proofErr w:type="spellEnd"/>
         <w:r>
@@ -6182,127 +6190,112 @@
           <w:t xml:space="preserve">, </w:t>
         </w:r>
       </w:ins>
+      <w:ins w:id="249" w:author="Elizabeth Henderson" w:date="2020-05-20T09:32:00Z">
+        <w:r>
+          <w:t>Gulland, F. M. D.</w:t>
+        </w:r>
+      </w:ins>
+      <w:ins w:id="250" w:author="Elizabeth Henderson" w:date="2020-05-20T09:33:00Z">
+        <w:r>
+          <w:t xml:space="preserve">, </w:t>
+        </w:r>
+      </w:ins>
       <w:proofErr w:type="spellStart"/>
-      <w:ins w:id="249" w:author="Elizabeth Henderson" w:date="2020-05-20T09:32:00Z">
-        <w:r>
-          <w:t>Frantzis</w:t>
+      <w:ins w:id="251" w:author="Elizabeth Henderson" w:date="2020-05-20T09:32:00Z">
+        <w:r>
+          <w:t>Iñíguez</w:t>
         </w:r>
         <w:proofErr w:type="spellEnd"/>
         <w:r>
+          <w:t>, M.</w:t>
+        </w:r>
+      </w:ins>
+      <w:ins w:id="252" w:author="Elizabeth Henderson" w:date="2020-05-20T09:33:00Z">
+        <w:r>
+          <w:t xml:space="preserve">, </w:t>
+        </w:r>
+      </w:ins>
+      <w:ins w:id="253" w:author="Elizabeth Henderson" w:date="2020-05-20T09:32:00Z">
+        <w:r>
+          <w:t>Johnson, M.</w:t>
+        </w:r>
+      </w:ins>
+      <w:ins w:id="254" w:author="Elizabeth Henderson" w:date="2020-05-20T09:33:00Z">
+        <w:r>
+          <w:t xml:space="preserve">, </w:t>
+        </w:r>
+      </w:ins>
+      <w:proofErr w:type="spellStart"/>
+      <w:ins w:id="255" w:author="Elizabeth Henderson" w:date="2020-05-20T09:32:00Z">
+        <w:r>
+          <w:t>Komnenou</w:t>
+        </w:r>
+        <w:proofErr w:type="spellEnd"/>
+        <w:r>
           <w:t>, A.</w:t>
         </w:r>
       </w:ins>
-      <w:ins w:id="250" w:author="Elizabeth Henderson" w:date="2020-05-20T09:33:00Z">
+      <w:ins w:id="256" w:author="Elizabeth Henderson" w:date="2020-05-20T09:33:00Z">
         <w:r>
           <w:t xml:space="preserve">, </w:t>
         </w:r>
       </w:ins>
-      <w:ins w:id="251" w:author="Elizabeth Henderson" w:date="2020-05-20T09:32:00Z">
-        <w:r>
-          <w:t>Gulland, F. M. D.</w:t>
-        </w:r>
-      </w:ins>
-      <w:ins w:id="252" w:author="Elizabeth Henderson" w:date="2020-05-20T09:33:00Z">
+      <w:ins w:id="257" w:author="Elizabeth Henderson" w:date="2020-05-20T09:32:00Z">
+        <w:r>
+          <w:t>Koopman, H.</w:t>
+        </w:r>
+      </w:ins>
+      <w:ins w:id="258" w:author="Elizabeth Henderson" w:date="2020-05-20T09:33:00Z">
         <w:r>
           <w:t xml:space="preserve">, </w:t>
         </w:r>
       </w:ins>
+      <w:ins w:id="259" w:author="Elizabeth Henderson" w:date="2020-05-20T09:32:00Z">
+        <w:r>
+          <w:t>Pabst, D. A.</w:t>
+        </w:r>
+      </w:ins>
+      <w:ins w:id="260" w:author="Elizabeth Henderson" w:date="2020-05-20T09:33:00Z">
+        <w:r>
+          <w:t xml:space="preserve">, </w:t>
+        </w:r>
+      </w:ins>
+      <w:ins w:id="261" w:author="Elizabeth Henderson" w:date="2020-05-20T09:32:00Z">
+        <w:r>
+          <w:t>Roe, W. D.</w:t>
+        </w:r>
+      </w:ins>
+      <w:ins w:id="262" w:author="Elizabeth Henderson" w:date="2020-05-20T09:33:00Z">
+        <w:r>
+          <w:t xml:space="preserve">, </w:t>
+        </w:r>
+      </w:ins>
+      <w:ins w:id="263" w:author="Elizabeth Henderson" w:date="2020-05-20T09:32:00Z">
+        <w:r>
+          <w:t>Sierra, E.</w:t>
+        </w:r>
+      </w:ins>
+      <w:ins w:id="264" w:author="Elizabeth Henderson" w:date="2020-05-20T09:33:00Z">
+        <w:r>
+          <w:t xml:space="preserve">, </w:t>
+        </w:r>
+      </w:ins>
       <w:proofErr w:type="spellStart"/>
-      <w:ins w:id="253" w:author="Elizabeth Henderson" w:date="2020-05-20T09:32:00Z">
-        <w:r>
-          <w:t>Iñíguez</w:t>
+      <w:ins w:id="265" w:author="Elizabeth Henderson" w:date="2020-05-20T09:32:00Z">
+        <w:r>
+          <w:t>Tejedor</w:t>
         </w:r>
         <w:proofErr w:type="spellEnd"/>
         <w:r>
           <w:t>, M.</w:t>
         </w:r>
       </w:ins>
-      <w:ins w:id="254" w:author="Elizabeth Henderson" w:date="2020-05-20T09:33:00Z">
+      <w:ins w:id="266" w:author="Elizabeth Henderson" w:date="2020-05-20T09:33:00Z">
         <w:r>
           <w:t xml:space="preserve">, </w:t>
         </w:r>
       </w:ins>
-      <w:ins w:id="255" w:author="Elizabeth Henderson" w:date="2020-05-20T09:32:00Z">
-        <w:r>
-          <w:t>Johnson, M.</w:t>
-        </w:r>
-      </w:ins>
-      <w:ins w:id="256" w:author="Elizabeth Henderson" w:date="2020-05-20T09:33:00Z">
-        <w:r>
-          <w:t xml:space="preserve">, </w:t>
-        </w:r>
-      </w:ins>
-      <w:proofErr w:type="spellStart"/>
-      <w:ins w:id="257" w:author="Elizabeth Henderson" w:date="2020-05-20T09:32:00Z">
-        <w:r>
-          <w:t>Komnenou</w:t>
-        </w:r>
-        <w:proofErr w:type="spellEnd"/>
-        <w:r>
-          <w:t>, A.</w:t>
-        </w:r>
-      </w:ins>
-      <w:ins w:id="258" w:author="Elizabeth Henderson" w:date="2020-05-20T09:33:00Z">
-        <w:r>
-          <w:t xml:space="preserve">, </w:t>
-        </w:r>
-      </w:ins>
-      <w:ins w:id="259" w:author="Elizabeth Henderson" w:date="2020-05-20T09:32:00Z">
-        <w:r>
-          <w:t>Koopman, H.</w:t>
-        </w:r>
-      </w:ins>
-      <w:ins w:id="260" w:author="Elizabeth Henderson" w:date="2020-05-20T09:33:00Z">
-        <w:r>
-          <w:t xml:space="preserve">, </w:t>
-        </w:r>
-      </w:ins>
-      <w:ins w:id="261" w:author="Elizabeth Henderson" w:date="2020-05-20T09:32:00Z">
-        <w:r>
-          <w:t>Pabst, D. A.</w:t>
-        </w:r>
-      </w:ins>
-      <w:ins w:id="262" w:author="Elizabeth Henderson" w:date="2020-05-20T09:33:00Z">
-        <w:r>
-          <w:t xml:space="preserve">, </w:t>
-        </w:r>
-      </w:ins>
-      <w:ins w:id="263" w:author="Elizabeth Henderson" w:date="2020-05-20T09:32:00Z">
-        <w:r>
-          <w:t>Roe, W. D.</w:t>
-        </w:r>
-      </w:ins>
-      <w:ins w:id="264" w:author="Elizabeth Henderson" w:date="2020-05-20T09:33:00Z">
-        <w:r>
-          <w:t xml:space="preserve">, </w:t>
-        </w:r>
-      </w:ins>
-      <w:ins w:id="265" w:author="Elizabeth Henderson" w:date="2020-05-20T09:32:00Z">
-        <w:r>
-          <w:t>Sierra, E.</w:t>
-        </w:r>
-      </w:ins>
-      <w:ins w:id="266" w:author="Elizabeth Henderson" w:date="2020-05-20T09:33:00Z">
-        <w:r>
-          <w:t xml:space="preserve">, </w:t>
-        </w:r>
-      </w:ins>
-      <w:proofErr w:type="spellStart"/>
       <w:ins w:id="267" w:author="Elizabeth Henderson" w:date="2020-05-20T09:32:00Z">
-        <w:r>
-          <w:t>Tejedor</w:t>
-        </w:r>
-        <w:proofErr w:type="spellEnd"/>
-        <w:r>
-          <w:t>, M.</w:t>
-        </w:r>
-      </w:ins>
-      <w:ins w:id="268" w:author="Elizabeth Henderson" w:date="2020-05-20T09:33:00Z">
-        <w:r>
-          <w:t xml:space="preserve">, </w:t>
-        </w:r>
-      </w:ins>
-      <w:ins w:id="269" w:author="Elizabeth Henderson" w:date="2020-05-20T09:32:00Z">
         <w:r>
           <w:lastRenderedPageBreak/>
           <w:t>Schorr, G.</w:t>
@@ -6649,7 +6642,7 @@
       <w:pPr>
         <w:pStyle w:val="BodyText"/>
         <w:rPr>
-          <w:ins w:id="270" w:author="Elizabeth Henderson" w:date="2020-05-20T10:28:00Z"/>
+          <w:ins w:id="268" w:author="Elizabeth Henderson" w:date="2020-05-20T10:28:00Z"/>
           <w:rStyle w:val="Hyperlink"/>
         </w:rPr>
       </w:pPr>
@@ -6687,7 +6680,7 @@
       <w:pPr>
         <w:pStyle w:val="BodyText"/>
       </w:pPr>
-      <w:ins w:id="271" w:author="Elizabeth Henderson" w:date="2020-05-20T10:28:00Z">
+      <w:ins w:id="269" w:author="Elizabeth Henderson" w:date="2020-05-20T10:28:00Z">
         <w:r>
           <w:t xml:space="preserve">Johnson, M., Madsen, P. T., Zimmer, W. M. X., De Soto, N. A., &amp; Tyack, P. L. (2006). Foraging Blainville's beaked whales (Mesoplodon </w:t>
         </w:r>
@@ -6705,7 +6698,7 @@
       <w:pPr>
         <w:pStyle w:val="BodyText"/>
         <w:rPr>
-          <w:ins w:id="272" w:author="Elizabeth Henderson" w:date="2020-05-20T10:29:00Z"/>
+          <w:ins w:id="270" w:author="Elizabeth Henderson" w:date="2020-05-20T10:29:00Z"/>
           <w:rStyle w:val="Hyperlink"/>
         </w:rPr>
       </w:pPr>
@@ -6778,7 +6771,7 @@
       <w:pPr>
         <w:pStyle w:val="BodyText"/>
       </w:pPr>
-      <w:ins w:id="273" w:author="Elizabeth Henderson" w:date="2020-05-20T10:29:00Z">
+      <w:ins w:id="271" w:author="Elizabeth Henderson" w:date="2020-05-20T10:29:00Z">
         <w:r>
           <w:t xml:space="preserve">Madsen, P. T., de Soto, N. A., </w:t>
         </w:r>
@@ -6878,7 +6871,7 @@
       <w:pPr>
         <w:pStyle w:val="BodyText"/>
         <w:rPr>
-          <w:ins w:id="274" w:author="Elizabeth Henderson" w:date="2020-05-20T09:43:00Z"/>
+          <w:ins w:id="272" w:author="Elizabeth Henderson" w:date="2020-05-20T09:43:00Z"/>
           <w:rStyle w:val="Hyperlink"/>
         </w:rPr>
       </w:pPr>
@@ -6924,8 +6917,8 @@
       <w:pPr>
         <w:pStyle w:val="BodyText"/>
       </w:pPr>
-      <w:commentRangeStart w:id="275"/>
-      <w:ins w:id="276" w:author="Elizabeth Henderson" w:date="2020-05-20T09:43:00Z">
+      <w:commentRangeStart w:id="273"/>
+      <w:ins w:id="274" w:author="Elizabeth Henderson" w:date="2020-05-20T09:43:00Z">
         <w:r>
           <w:t xml:space="preserve">Martin, C.R., E.E. Henderson, S.W. Martin, T.A. </w:t>
         </w:r>
@@ -6957,13 +6950,13 @@
           <w:t>.</w:t>
         </w:r>
       </w:ins>
-      <w:commentRangeEnd w:id="275"/>
-      <w:ins w:id="277" w:author="Elizabeth Henderson" w:date="2020-05-20T10:29:00Z">
+      <w:commentRangeEnd w:id="273"/>
+      <w:ins w:id="275" w:author="Elizabeth Henderson" w:date="2020-05-20T10:29:00Z">
         <w:r>
           <w:rPr>
             <w:rStyle w:val="CommentReference"/>
           </w:rPr>
-          <w:commentReference w:id="275"/>
+          <w:commentReference w:id="273"/>
         </w:r>
       </w:ins>
     </w:p>
@@ -7366,7 +7359,7 @@
       <w:pPr>
         <w:pStyle w:val="BodyText"/>
         <w:rPr>
-          <w:ins w:id="278" w:author="Elizabeth Henderson" w:date="2020-05-20T09:31:00Z"/>
+          <w:ins w:id="276" w:author="Elizabeth Henderson" w:date="2020-05-20T09:31:00Z"/>
           <w:rStyle w:val="Hyperlink"/>
         </w:rPr>
       </w:pPr>
@@ -7420,7 +7413,7 @@
       <w:pPr>
         <w:pStyle w:val="BodyText"/>
       </w:pPr>
-      <w:ins w:id="279" w:author="Elizabeth Henderson" w:date="2020-05-20T09:31:00Z">
+      <w:ins w:id="277" w:author="Elizabeth Henderson" w:date="2020-05-20T09:31:00Z">
         <w:r>
           <w:t>U.S. Department of the Navy (2017). Criteria and Thresholds for U.S. Navy Acoustic and Explosive Effects Analysis (Phase III). San Diego, CA, Space and Naval Warfare Systems Command, Pacific.</w:t>
         </w:r>
@@ -8038,7 +8031,7 @@
       </w:r>
     </w:p>
   </w:comment>
-  <w:comment w:id="51" w:author="Len Thomas" w:date="2020-05-20T22:34:00Z" w:initials="LT">
+  <w:comment w:id="52" w:author="Len Thomas" w:date="2020-05-20T22:34:00Z" w:initials="LT">
     <w:p>
       <w:pPr>
         <w:pStyle w:val="CommentText"/>
@@ -8054,7 +8047,7 @@
       </w:r>
     </w:p>
   </w:comment>
-  <w:comment w:id="54" w:author="Len Thomas" w:date="2020-05-20T22:37:00Z" w:initials="LT">
+  <w:comment w:id="55" w:author="Len Thomas" w:date="2020-05-20T22:37:00Z" w:initials="LT">
     <w:p>
       <w:pPr>
         <w:pStyle w:val="CommentText"/>
@@ -8070,7 +8063,7 @@
       </w:r>
     </w:p>
   </w:comment>
-  <w:comment w:id="63" w:author="Len Thomas" w:date="2020-05-20T22:45:00Z" w:initials="LT">
+  <w:comment w:id="64" w:author="Len Thomas" w:date="2020-05-20T22:45:00Z" w:initials="LT">
     <w:p>
       <w:pPr>
         <w:pStyle w:val="CommentText"/>
@@ -8091,7 +8084,7 @@
       <w:proofErr w:type="spellEnd"/>
     </w:p>
   </w:comment>
-  <w:comment w:id="76" w:author="Len Thomas" w:date="2020-05-20T22:45:00Z" w:initials="LT">
+  <w:comment w:id="77" w:author="Len Thomas" w:date="2020-05-20T22:45:00Z" w:initials="LT">
     <w:p>
       <w:pPr>
         <w:pStyle w:val="CommentText"/>
@@ -8115,7 +8108,7 @@
       </w:r>
     </w:p>
   </w:comment>
-  <w:comment w:id="82" w:author="Len Thomas" w:date="2020-05-20T22:47:00Z" w:initials="LT">
+  <w:comment w:id="83" w:author="Len Thomas" w:date="2020-05-20T22:47:00Z" w:initials="LT">
     <w:p>
       <w:pPr>
         <w:pStyle w:val="CommentText"/>
@@ -8149,7 +8142,7 @@
       </w:r>
     </w:p>
   </w:comment>
-  <w:comment w:id="83" w:author="Len Thomas" w:date="2020-05-20T22:46:00Z" w:initials="LT">
+  <w:comment w:id="84" w:author="Len Thomas" w:date="2020-05-20T22:46:00Z" w:initials="LT">
     <w:p>
       <w:pPr>
         <w:pStyle w:val="CommentText"/>
@@ -8186,7 +8179,7 @@
       </w:r>
     </w:p>
   </w:comment>
-  <w:comment w:id="85" w:author="Len Thomas" w:date="2020-05-20T23:49:00Z" w:initials="LT">
+  <w:comment w:id="86" w:author="Len Thomas" w:date="2020-05-20T23:49:00Z" w:initials="LT">
     <w:p>
       <w:pPr>
         <w:pStyle w:val="CommentText"/>
@@ -8199,22 +8192,6 @@
       </w:r>
       <w:r>
         <w:t>This reads a little strangely to me – classified data was provided and processed, but then some sonar data was not.  Perhaps worth being more explicit that for security reasons, classified data was provided to one author with clearance (EH), then processed into an unclassified form that could then be analyzed and made publicly available – or some such?</w:t>
-      </w:r>
-    </w:p>
-  </w:comment>
-  <w:comment w:id="98" w:author="Len Thomas" w:date="2020-05-20T23:43:00Z" w:initials="LT">
-    <w:p>
-      <w:pPr>
-        <w:pStyle w:val="CommentText"/>
-      </w:pPr>
-      <w:r>
-        <w:rPr>
-          <w:rStyle w:val="CommentReference"/>
-        </w:rPr>
-        <w:annotationRef/>
-      </w:r>
-      <w:r>
-        <w:t>Need to make sure we mentioned this earlier</w:t>
       </w:r>
     </w:p>
   </w:comment>
@@ -8230,11 +8207,27 @@
         <w:annotationRef/>
       </w:r>
       <w:r>
+        <w:t>Need to make sure we mentioned this earlier</w:t>
+      </w:r>
+    </w:p>
+  </w:comment>
+  <w:comment w:id="100" w:author="Len Thomas" w:date="2020-05-20T23:43:00Z" w:initials="LT">
+    <w:p>
+      <w:pPr>
+        <w:pStyle w:val="CommentText"/>
+      </w:pPr>
+      <w:r>
+        <w:rPr>
+          <w:rStyle w:val="CommentReference"/>
+        </w:rPr>
+        <w:annotationRef/>
+      </w:r>
+      <w:r>
         <w:t>Continue using MFAS acronym?</w:t>
       </w:r>
     </w:p>
   </w:comment>
-  <w:comment w:id="100" w:author="Len Thomas" w:date="2020-05-20T23:46:00Z" w:initials="LT">
+  <w:comment w:id="101" w:author="Len Thomas" w:date="2020-05-20T23:46:00Z" w:initials="LT">
     <w:p>
       <w:pPr>
         <w:pStyle w:val="CommentText"/>
@@ -8250,7 +8243,7 @@
       </w:r>
     </w:p>
   </w:comment>
-  <w:comment w:id="101" w:author="Len Thomas" w:date="2020-05-20T23:47:00Z" w:initials="LT">
+  <w:comment w:id="102" w:author="Len Thomas" w:date="2020-05-20T23:47:00Z" w:initials="LT">
     <w:p>
       <w:pPr>
         <w:pStyle w:val="CommentText"/>
@@ -8266,7 +8259,7 @@
       </w:r>
     </w:p>
   </w:comment>
-  <w:comment w:id="105" w:author="Elizabeth Henderson" w:date="2020-05-20T10:38:00Z" w:initials="EH">
+  <w:comment w:id="106" w:author="Elizabeth Henderson" w:date="2020-05-20T10:38:00Z" w:initials="EH">
     <w:p>
       <w:pPr>
         <w:pStyle w:val="CommentText"/>
@@ -8282,7 +8275,7 @@
       </w:r>
     </w:p>
   </w:comment>
-  <w:comment w:id="124" w:author="Len Thomas" w:date="2020-05-20T23:52:00Z" w:initials="LT">
+  <w:comment w:id="125" w:author="Len Thomas" w:date="2020-05-20T23:52:00Z" w:initials="LT">
     <w:p>
       <w:pPr>
         <w:pStyle w:val="CommentText"/>
@@ -8301,7 +8294,7 @@
       </w:r>
     </w:p>
   </w:comment>
-  <w:comment w:id="129" w:author="Elizabeth Henderson" w:date="2020-05-20T10:13:00Z" w:initials="EH">
+  <w:comment w:id="130" w:author="Elizabeth Henderson" w:date="2020-05-20T10:13:00Z" w:initials="EH">
     <w:p>
       <w:pPr>
         <w:pStyle w:val="CommentText"/>
@@ -8317,7 +8310,7 @@
       </w:r>
     </w:p>
   </w:comment>
-  <w:comment w:id="130" w:author="Len Thomas" w:date="2020-05-20T23:54:00Z" w:initials="LT">
+  <w:comment w:id="131" w:author="Len Thomas" w:date="2020-05-20T23:54:00Z" w:initials="LT">
     <w:p>
       <w:pPr>
         <w:pStyle w:val="CommentText"/>
@@ -8333,7 +8326,7 @@
       </w:r>
     </w:p>
   </w:comment>
-  <w:comment w:id="131" w:author="Len Thomas" w:date="2020-05-20T23:55:00Z" w:initials="LT">
+  <w:comment w:id="132" w:author="Len Thomas" w:date="2020-05-20T23:55:00Z" w:initials="LT">
     <w:p>
       <w:pPr>
         <w:pStyle w:val="CommentText"/>
@@ -8349,7 +8342,7 @@
       </w:r>
     </w:p>
   </w:comment>
-  <w:comment w:id="132" w:author="Len Thomas" w:date="2020-05-20T23:57:00Z" w:initials="LT">
+  <w:comment w:id="133" w:author="Len Thomas" w:date="2020-05-20T23:57:00Z" w:initials="LT">
     <w:p>
       <w:pPr>
         <w:pStyle w:val="CommentText"/>
@@ -8362,22 +8355,6 @@
       </w:r>
       <w:r>
         <w:t>The words “units” and “tiles” seem to be used interchangeably.  Use just one?</w:t>
-      </w:r>
-    </w:p>
-  </w:comment>
-  <w:comment w:id="135" w:author="Len Thomas" w:date="2020-05-20T23:56:00Z" w:initials="LT">
-    <w:p>
-      <w:pPr>
-        <w:pStyle w:val="CommentText"/>
-      </w:pPr>
-      <w:r>
-        <w:rPr>
-          <w:rStyle w:val="CommentReference"/>
-        </w:rPr>
-        <w:annotationRef/>
-      </w:r>
-      <w:r>
-        <w:t>Not sure the concept of a “hop” is adequately defined here.  Possibly use “farther” here, and then…</w:t>
       </w:r>
     </w:p>
   </w:comment>
@@ -8393,6 +8370,22 @@
         <w:annotationRef/>
       </w:r>
       <w:r>
+        <w:t>Not sure the concept of a “hop” is adequately defined here.  Possibly use “farther” here, and then…</w:t>
+      </w:r>
+    </w:p>
+  </w:comment>
+  <w:comment w:id="137" w:author="Len Thomas" w:date="2020-05-20T23:56:00Z" w:initials="LT">
+    <w:p>
+      <w:pPr>
+        <w:pStyle w:val="CommentText"/>
+      </w:pPr>
+      <w:r>
+        <w:rPr>
+          <w:rStyle w:val="CommentReference"/>
+        </w:rPr>
+        <w:annotationRef/>
+      </w:r>
+      <w:r>
         <w:t>… use number of units that one must cross to get from one tile to the other.</w:t>
       </w:r>
     </w:p>
@@ -8410,7 +8403,7 @@
       </w:r>
     </w:p>
   </w:comment>
-  <w:comment w:id="137" w:author="Elizabeth Henderson" w:date="2020-05-20T10:10:00Z" w:initials="EH">
+  <w:comment w:id="138" w:author="Elizabeth Henderson" w:date="2020-05-20T10:10:00Z" w:initials="EH">
     <w:p>
       <w:pPr>
         <w:pStyle w:val="CommentText"/>
@@ -8426,7 +8419,7 @@
       </w:r>
     </w:p>
   </w:comment>
-  <w:comment w:id="139" w:author="Elizabeth Henderson" w:date="2020-05-20T10:12:00Z" w:initials="EH">
+  <w:comment w:id="140" w:author="Elizabeth Henderson" w:date="2020-05-20T10:12:00Z" w:initials="EH">
     <w:p>
       <w:pPr>
         <w:pStyle w:val="CommentText"/>
@@ -8442,7 +8435,7 @@
       </w:r>
     </w:p>
   </w:comment>
-  <w:comment w:id="140" w:author="Len Thomas" w:date="2020-05-21T00:01:00Z" w:initials="LT">
+  <w:comment w:id="141" w:author="Len Thomas" w:date="2020-05-21T00:01:00Z" w:initials="LT">
     <w:p>
       <w:pPr>
         <w:pStyle w:val="CommentText"/>
@@ -8514,7 +8507,7 @@
       </w:r>
     </w:p>
   </w:comment>
-  <w:comment w:id="208" w:author="Len Thomas" w:date="2020-05-20T22:41:00Z" w:initials="LT">
+  <w:comment w:id="206" w:author="Len Thomas" w:date="2020-05-20T22:41:00Z" w:initials="LT">
     <w:p>
       <w:pPr>
         <w:pStyle w:val="CommentText"/>
@@ -8530,7 +8523,7 @@
       </w:r>
     </w:p>
   </w:comment>
-  <w:comment w:id="220" w:author="Len Thomas" w:date="2020-05-20T23:04:00Z" w:initials="LT">
+  <w:comment w:id="218" w:author="Len Thomas" w:date="2020-05-20T23:04:00Z" w:initials="LT">
     <w:p>
       <w:pPr>
         <w:pStyle w:val="CommentText"/>
@@ -8546,7 +8539,7 @@
       </w:r>
     </w:p>
   </w:comment>
-  <w:comment w:id="226" w:author="Len Thomas" w:date="2020-05-20T23:04:00Z" w:initials="LT">
+  <w:comment w:id="224" w:author="Len Thomas" w:date="2020-05-20T23:04:00Z" w:initials="LT">
     <w:p>
       <w:pPr>
         <w:pStyle w:val="CommentText"/>
@@ -8562,7 +8555,7 @@
       </w:r>
     </w:p>
   </w:comment>
-  <w:comment w:id="275" w:author="Elizabeth Henderson" w:date="2020-05-20T10:29:00Z" w:initials="EH">
+  <w:comment w:id="273" w:author="Elizabeth Henderson" w:date="2020-05-20T10:29:00Z" w:initials="EH">
     <w:p>
       <w:pPr>
         <w:pStyle w:val="CommentText"/>
@@ -8625,7 +8618,7 @@
   <w15:commentEx w15:paraId="76076321" w15:paraIdParent="449B0F84" w15:done="0"/>
   <w15:commentEx w15:paraId="5136978F" w15:done="0"/>
   <w15:commentEx w15:paraId="2E366115" w15:done="0"/>
-  <w15:commentEx w15:paraId="0A8A961B" w15:done="0"/>
+  <w15:commentEx w15:paraId="0A8A961B" w15:done="1"/>
   <w15:commentEx w15:paraId="287C3869" w15:done="0"/>
   <w15:commentEx w15:paraId="59877809" w15:done="0"/>
   <w15:commentEx w15:paraId="5672C4C8" w15:done="0"/>

</xml_diff>

<commit_message>
Edits to methods and discussion
</commit_message>
<xml_diff>
--- a/Drafts/JacobsonEtAl_BWRiskMS_20200420_eeh_LT_EKJ.docx
+++ b/Drafts/JacobsonEtAl_BWRiskMS_20200420_eeh_LT_EKJ.docx
@@ -638,7 +638,6 @@
         <w:pStyle w:val="Heading1"/>
       </w:pPr>
       <w:bookmarkStart w:id="48" w:name="methods"/>
-      <w:bookmarkStart w:id="49" w:name="_GoBack"/>
       <w:bookmarkEnd w:id="48"/>
       <w:r>
         <w:lastRenderedPageBreak/>
@@ -649,19 +648,19 @@
       <w:pPr>
         <w:pStyle w:val="Heading2"/>
       </w:pPr>
-      <w:bookmarkStart w:id="50" w:name="data-collection-and-processing"/>
+      <w:bookmarkStart w:id="49" w:name="data-collection-and-processing"/>
+      <w:bookmarkEnd w:id="49"/>
+      <w:r>
+        <w:t>2.1 Data Collection and Processing</w:t>
+      </w:r>
+    </w:p>
+    <w:p>
+      <w:pPr>
+        <w:pStyle w:val="Heading3"/>
+      </w:pPr>
+      <w:bookmarkStart w:id="50" w:name="acoustic-detection-of-beaked-whales"/>
       <w:bookmarkEnd w:id="50"/>
       <w:r>
-        <w:t>2.1 Data Collection and Processing</w:t>
-      </w:r>
-    </w:p>
-    <w:p>
-      <w:pPr>
-        <w:pStyle w:val="Heading3"/>
-      </w:pPr>
-      <w:bookmarkStart w:id="51" w:name="acoustic-detection-of-beaked-whales"/>
-      <w:bookmarkEnd w:id="51"/>
-      <w:r>
         <w:t>2.1.1 Acoustic detection of beaked whales</w:t>
       </w:r>
     </w:p>
@@ -672,17 +671,17 @@
       <w:r>
         <w:t>The Pacific Missile Range Facility (PMRF) is an instrumented U.S. Naval range extending 70</w:t>
       </w:r>
-      <w:commentRangeStart w:id="52"/>
-      <w:ins w:id="53" w:author="Len Thomas" w:date="2020-05-20T22:34:00Z">
+      <w:commentRangeStart w:id="51"/>
+      <w:ins w:id="52" w:author="Len Thomas" w:date="2020-05-20T22:34:00Z">
         <w:r>
           <w:t> </w:t>
         </w:r>
-        <w:commentRangeEnd w:id="52"/>
+        <w:commentRangeEnd w:id="51"/>
         <w:r>
           <w:rPr>
             <w:rStyle w:val="CommentReference"/>
           </w:rPr>
-          <w:commentReference w:id="52"/>
+          <w:commentReference w:id="51"/>
         </w:r>
       </w:ins>
       <w:r>
@@ -697,7 +696,7 @@
       <w:r>
         <w:t xml:space="preserve">. The range includes a cabled hydrophone array (Fig. 1) with hydrophones at depths ranging from approximately 650 m to 4,700 m. We used data collected before and during </w:t>
       </w:r>
-      <w:ins w:id="54" w:author="Len Thomas" w:date="2020-05-20T22:43:00Z">
+      <w:ins w:id="53" w:author="Len Thomas" w:date="2020-05-20T22:43:00Z">
         <w:r>
           <w:t xml:space="preserve">6 </w:t>
         </w:r>
@@ -705,227 +704,160 @@
       <w:r>
         <w:t xml:space="preserve">Submarine </w:t>
       </w:r>
-      <w:commentRangeStart w:id="55"/>
+      <w:commentRangeStart w:id="54"/>
       <w:r>
         <w:t xml:space="preserve">Command </w:t>
       </w:r>
-      <w:commentRangeEnd w:id="55"/>
+      <w:commentRangeEnd w:id="54"/>
       <w:r>
         <w:rPr>
           <w:rStyle w:val="CommentReference"/>
         </w:rPr>
-        <w:commentReference w:id="55"/>
+        <w:commentReference w:id="54"/>
       </w:r>
       <w:r>
         <w:t>Courses (SCCs) at PMRF. SCCs are training exercises that occur biannually in February and August</w:t>
       </w:r>
-      <w:ins w:id="56" w:author="Len Thomas" w:date="2020-05-20T22:40:00Z">
-        <w:r>
-          <w:t xml:space="preserve">, typically </w:t>
-        </w:r>
-      </w:ins>
-      <w:del w:id="57" w:author="Len Thomas" w:date="2020-05-20T22:40:00Z">
-        <w:r>
-          <w:delText xml:space="preserve">. SCCs typically </w:delText>
+      <w:r>
+        <w:t xml:space="preserve">, typically </w:t>
+      </w:r>
+      <w:r>
+        <w:t>last</w:t>
+      </w:r>
+      <w:r>
+        <w:t>ing</w:t>
+      </w:r>
+      <w:r>
+        <w:t xml:space="preserve"> 6-7 days</w:t>
+      </w:r>
+      <w:ins w:id="55" w:author="Len Thomas" w:date="2020-05-20T22:40:00Z">
+        <w:r>
+          <w:t>.</w:t>
+        </w:r>
+      </w:ins>
+      <w:r>
+        <w:t xml:space="preserve"> </w:t>
+      </w:r>
+      <w:r>
+        <w:t xml:space="preserve">Acoustic recordings were made for a minimum </w:t>
+      </w:r>
+      <w:commentRangeStart w:id="56"/>
+      <w:r>
+        <w:t>of 2</w:t>
+      </w:r>
+      <w:commentRangeEnd w:id="56"/>
+      <w:r>
+        <w:rPr>
+          <w:rStyle w:val="CommentReference"/>
+        </w:rPr>
+        <w:commentReference w:id="56"/>
+      </w:r>
+      <w:r>
+        <w:t xml:space="preserve"> days before each</w:t>
+      </w:r>
+      <w:r>
+        <w:t xml:space="preserve"> SCC </w:t>
+      </w:r>
+      <w:r>
+        <w:t>as well as during the exercise</w:t>
+      </w:r>
+      <w:r>
+        <w:t xml:space="preserve">. During data collection, hydrophones sampled at a rate of 96 kHz, with the high pass filter on each </w:t>
+      </w:r>
+      <w:r>
+        <w:t>hydro</w:t>
+      </w:r>
+      <w:r>
+        <w:t>phone set at either 50 Hz, 100 Hz, or 10 kHz. Up to 62 of the range hydrophones were recorded simultaneously by the Naval Information Warfare Center (NIWC).</w:t>
+      </w:r>
+    </w:p>
+    <w:p>
+      <w:pPr>
+        <w:pStyle w:val="BodyText"/>
+      </w:pPr>
+      <w:r>
+        <w:t xml:space="preserve">A beaked whale detector from the Navy Acoustic Range </w:t>
+      </w:r>
+      <w:proofErr w:type="spellStart"/>
+      <w:r>
+        <w:t>WHale</w:t>
+      </w:r>
+      <w:proofErr w:type="spellEnd"/>
+      <w:r>
+        <w:t xml:space="preserve"> </w:t>
+      </w:r>
+      <w:proofErr w:type="spellStart"/>
+      <w:r>
+        <w:t>AnaLysis</w:t>
+      </w:r>
+      <w:proofErr w:type="spellEnd"/>
+      <w:r>
+        <w:t xml:space="preserve"> (NARWHAL) algorithm suite </w:t>
+      </w:r>
+      <w:ins w:id="57" w:author="Elizabeth Henderson" w:date="2020-05-20T09:42:00Z">
+        <w:r>
+          <w:t>(Martin et al., 2020)</w:t>
+        </w:r>
+      </w:ins>
+      <w:r>
+        <w:t xml:space="preserve"> was run on </w:t>
+      </w:r>
+      <w:ins w:id="58" w:author="Len Thomas" w:date="2020-05-20T22:44:00Z">
+        <w:r>
+          <w:t xml:space="preserve">the </w:t>
+        </w:r>
+      </w:ins>
+      <w:r>
+        <w:t>recordings. This detector first compares signal-to-noise (SNR) thresholds within the expected beaked whale click frequency range (16 - 44 kHz) versus the bandwidth outside the click in a running 16</w:t>
+      </w:r>
+      <w:commentRangeStart w:id="59"/>
+      <w:ins w:id="60" w:author="Len Thomas" w:date="2020-05-20T22:45:00Z">
+        <w:r>
+          <w:t>,</w:t>
+        </w:r>
+        <w:commentRangeEnd w:id="59"/>
+        <w:r>
+          <w:rPr>
+            <w:rStyle w:val="CommentReference"/>
+          </w:rPr>
+          <w:commentReference w:id="59"/>
+        </w:r>
+      </w:ins>
+      <w:r>
+        <w:t xml:space="preserve">384-pt fast Fourier transform (FFT) spectrogram. The detected clicks were then passed to a 64-pt FFT stage that measured power, bandwidth, slope, and duration characteristics to classify the clicks to species. This process was followed by an automated routine in </w:t>
+      </w:r>
+      <w:proofErr w:type="spellStart"/>
+      <w:r>
+        <w:t>Matlab</w:t>
+      </w:r>
+      <w:proofErr w:type="spellEnd"/>
+      <w:r>
+        <w:t xml:space="preserve"> (</w:t>
+      </w:r>
+      <w:proofErr w:type="spellStart"/>
+      <w:del w:id="61" w:author="Len Thomas" w:date="2020-05-20T22:46:00Z">
+        <w:r>
+          <w:delText xml:space="preserve">CITE </w:delText>
         </w:r>
       </w:del>
       <w:r>
-        <w:t>last</w:t>
-      </w:r>
-      <w:ins w:id="58" w:author="Len Thomas" w:date="2020-05-20T22:40:00Z">
-        <w:r>
-          <w:t>ing</w:t>
-        </w:r>
-      </w:ins>
-      <w:r>
-        <w:t xml:space="preserve"> 6-7 days</w:t>
-      </w:r>
-      <w:del w:id="59" w:author="Len Thomas" w:date="2020-05-20T22:40:00Z">
-        <w:r>
-          <w:delText>, and</w:delText>
-        </w:r>
-      </w:del>
-      <w:ins w:id="60" w:author="Len Thomas" w:date="2020-05-20T22:40:00Z">
-        <w:r>
-          <w:t>.</w:t>
-        </w:r>
-      </w:ins>
-      <w:r>
-        <w:t xml:space="preserve"> </w:t>
-      </w:r>
-      <w:del w:id="61" w:author="Len Thomas" w:date="2020-05-20T22:39:00Z">
-        <w:r>
-          <w:delText xml:space="preserve">the </w:delText>
-        </w:r>
-      </w:del>
-      <w:ins w:id="62" w:author="Len Thomas" w:date="2020-05-20T22:40:00Z">
-        <w:r>
-          <w:t>A</w:t>
-        </w:r>
-      </w:ins>
-      <w:ins w:id="63" w:author="Len Thomas" w:date="2020-05-20T22:39:00Z">
-        <w:r>
-          <w:t xml:space="preserve">coustic recordings were made for a minimum </w:t>
-        </w:r>
-        <w:commentRangeStart w:id="64"/>
-        <w:r>
-          <w:t xml:space="preserve">of </w:t>
-        </w:r>
-      </w:ins>
-      <w:ins w:id="65" w:author="Len Thomas" w:date="2020-05-20T22:40:00Z">
-        <w:r>
-          <w:t>2</w:t>
-        </w:r>
-      </w:ins>
-      <w:commentRangeEnd w:id="64"/>
-      <w:ins w:id="66" w:author="Len Thomas" w:date="2020-05-20T22:45:00Z">
-        <w:r>
-          <w:rPr>
-            <w:rStyle w:val="CommentReference"/>
-          </w:rPr>
-          <w:commentReference w:id="64"/>
-        </w:r>
-      </w:ins>
-      <w:ins w:id="67" w:author="Len Thomas" w:date="2020-05-20T22:40:00Z">
-        <w:r>
-          <w:t xml:space="preserve"> days before </w:t>
-        </w:r>
-      </w:ins>
-      <w:del w:id="68" w:author="Len Thomas" w:date="2020-05-20T22:40:00Z">
-        <w:r>
-          <w:delText>period before the onset of the</w:delText>
-        </w:r>
-      </w:del>
-      <w:ins w:id="69" w:author="Len Thomas" w:date="2020-05-20T22:40:00Z">
-        <w:r>
-          <w:t>each</w:t>
-        </w:r>
-      </w:ins>
-      <w:r>
-        <w:t xml:space="preserve"> SCC </w:t>
-      </w:r>
-      <w:del w:id="70" w:author="Len Thomas" w:date="2020-05-20T22:40:00Z">
-        <w:r>
-          <w:delText>is recorded for a minimum of 2 days</w:delText>
-        </w:r>
-      </w:del>
-      <w:ins w:id="71" w:author="Len Thomas" w:date="2020-05-20T22:40:00Z">
-        <w:r>
-          <w:t>as well as during the exercise</w:t>
-        </w:r>
-      </w:ins>
-      <w:r>
-        <w:t xml:space="preserve">. During data collection, hydrophones sampled at a rate of 96 kHz, with the high pass filter on each </w:t>
-      </w:r>
-      <w:ins w:id="72" w:author="Len Thomas" w:date="2020-05-20T22:38:00Z">
-        <w:r>
-          <w:t>hydro</w:t>
-        </w:r>
-      </w:ins>
-      <w:r>
-        <w:t>phone set at either 50 Hz, 100 Hz, or 10 kHz. Up to 62 of the range hydrophones were recorded simultaneously by the Naval Information Warfare Center (NIWC).</w:t>
-      </w:r>
-    </w:p>
-    <w:p>
-      <w:pPr>
-        <w:pStyle w:val="BodyText"/>
-      </w:pPr>
-      <w:r>
-        <w:t xml:space="preserve">A beaked whale detector from the Navy Acoustic Range </w:t>
-      </w:r>
-      <w:proofErr w:type="spellStart"/>
-      <w:r>
-        <w:t>WHale</w:t>
+        <w:t>Mathworks</w:t>
       </w:r>
       <w:proofErr w:type="spellEnd"/>
-      <w:r>
-        <w:t xml:space="preserve"> </w:t>
-      </w:r>
-      <w:proofErr w:type="spellStart"/>
-      <w:r>
-        <w:t>AnaLysis</w:t>
-      </w:r>
-      <w:proofErr w:type="spellEnd"/>
-      <w:r>
-        <w:t xml:space="preserve"> (NARWHAL) algorithm suite </w:t>
-      </w:r>
-      <w:del w:id="73" w:author="Elizabeth Henderson" w:date="2020-05-20T09:42:00Z">
-        <w:r>
-          <w:delText>[CITE]</w:delText>
-        </w:r>
-      </w:del>
-      <w:ins w:id="74" w:author="Elizabeth Henderson" w:date="2020-05-20T09:42:00Z">
-        <w:r>
-          <w:t>(Martin et al., 2020)</w:t>
-        </w:r>
-      </w:ins>
-      <w:r>
-        <w:t xml:space="preserve"> was run on </w:t>
-      </w:r>
-      <w:ins w:id="75" w:author="Len Thomas" w:date="2020-05-20T22:44:00Z">
-        <w:r>
-          <w:t xml:space="preserve">the </w:t>
-        </w:r>
-      </w:ins>
-      <w:r>
-        <w:t>recordings</w:t>
-      </w:r>
-      <w:del w:id="76" w:author="Len Thomas" w:date="2020-05-20T22:44:00Z">
-        <w:r>
-          <w:delText xml:space="preserve"> from PMRF</w:delText>
-        </w:r>
-      </w:del>
-      <w:r>
-        <w:t>. This detector first compares signal-to-noise (SNR) thresholds within the expected beaked whale click frequency range (16 - 44 kHz) versus the bandwidth outside the click in a running 16</w:t>
-      </w:r>
-      <w:commentRangeStart w:id="77"/>
-      <w:ins w:id="78" w:author="Len Thomas" w:date="2020-05-20T22:45:00Z">
+      <w:ins w:id="62" w:author="Len Thomas" w:date="2020-05-20T22:46:00Z">
         <w:r>
           <w:t>,</w:t>
         </w:r>
-        <w:commentRangeEnd w:id="77"/>
-        <w:r>
-          <w:rPr>
-            <w:rStyle w:val="CommentReference"/>
-          </w:rPr>
-          <w:commentReference w:id="77"/>
-        </w:r>
-      </w:ins>
-      <w:r>
-        <w:t xml:space="preserve">384-pt fast Fourier transform (FFT) spectrogram. The detected clicks were then passed to a 64-pt FFT stage that measured power, bandwidth, slope, and duration characteristics to classify the clicks to species. This process was followed by an automated routine in </w:t>
-      </w:r>
-      <w:proofErr w:type="spellStart"/>
-      <w:r>
-        <w:t>Matlab</w:t>
-      </w:r>
-      <w:proofErr w:type="spellEnd"/>
-      <w:r>
-        <w:t xml:space="preserve"> (</w:t>
-      </w:r>
-      <w:proofErr w:type="spellStart"/>
-      <w:del w:id="79" w:author="Len Thomas" w:date="2020-05-20T22:46:00Z">
-        <w:r>
-          <w:delText xml:space="preserve">CITE </w:delText>
-        </w:r>
-      </w:del>
-      <w:r>
-        <w:t>Mathworks</w:t>
-      </w:r>
-      <w:proofErr w:type="spellEnd"/>
-      <w:ins w:id="80" w:author="Len Thomas" w:date="2020-05-20T22:46:00Z">
-        <w:r>
-          <w:t>,</w:t>
-        </w:r>
       </w:ins>
       <w:r>
         <w:t xml:space="preserve"> 2019) to group detections of individual beaked whale echolocation clicks into GVPs </w:t>
       </w:r>
-      <w:ins w:id="81" w:author="Elizabeth Henderson" w:date="2020-05-20T09:45:00Z">
+      <w:ins w:id="63" w:author="Elizabeth Henderson" w:date="2020-05-20T09:45:00Z">
         <w:r>
           <w:t>(Henderson et al., 2019)</w:t>
         </w:r>
       </w:ins>
-      <w:del w:id="82" w:author="Elizabeth Henderson" w:date="2020-05-20T09:45:00Z">
+      <w:del w:id="64" w:author="Elizabeth Henderson" w:date="2020-05-20T09:45:00Z">
         <w:r>
           <w:delText>(CITE)</w:delText>
         </w:r>
@@ -990,33 +922,33 @@
       <w:pPr>
         <w:pStyle w:val="ImageCaption"/>
       </w:pPr>
-      <w:commentRangeStart w:id="83"/>
+      <w:commentRangeStart w:id="65"/>
       <w:r>
         <w:lastRenderedPageBreak/>
         <w:t xml:space="preserve">Map </w:t>
       </w:r>
-      <w:commentRangeEnd w:id="83"/>
+      <w:commentRangeEnd w:id="65"/>
       <w:r>
         <w:rPr>
           <w:rStyle w:val="CommentReference"/>
           <w:i w:val="0"/>
         </w:rPr>
-        <w:commentReference w:id="83"/>
+        <w:commentReference w:id="65"/>
       </w:r>
       <w:r>
         <w:t xml:space="preserve">of approximate locations of hydrophones (black points) at the Pacific Missile Range Facility near the island of Kauai, Hawaii. Color scale indicates bathymetry. Inset map shows range location relative to the Main Hawaiian </w:t>
       </w:r>
-      <w:commentRangeStart w:id="84"/>
+      <w:commentRangeStart w:id="66"/>
       <w:r>
         <w:t>Islands</w:t>
       </w:r>
-      <w:commentRangeEnd w:id="84"/>
+      <w:commentRangeEnd w:id="66"/>
       <w:r>
         <w:rPr>
           <w:rStyle w:val="CommentReference"/>
           <w:i w:val="0"/>
         </w:rPr>
-        <w:commentReference w:id="84"/>
+        <w:commentReference w:id="66"/>
       </w:r>
       <w:r>
         <w:t>.</w:t>
@@ -1026,8 +958,8 @@
       <w:pPr>
         <w:pStyle w:val="Heading3"/>
       </w:pPr>
-      <w:bookmarkStart w:id="85" w:name="modelling-received-levels-of-hull-mounte"/>
-      <w:bookmarkEnd w:id="85"/>
+      <w:bookmarkStart w:id="67" w:name="modelling-received-levels-of-hull-mounte"/>
+      <w:bookmarkEnd w:id="67"/>
       <w:r>
         <w:t>2.1.2 Modelling received levels of hull-mounted mid-frequency active sonar</w:t>
       </w:r>
@@ -1036,16 +968,11 @@
       <w:pPr>
         <w:pStyle w:val="FirstParagraph"/>
       </w:pPr>
-      <w:commentRangeStart w:id="86"/>
+      <w:commentRangeStart w:id="68"/>
       <w:r>
         <w:t xml:space="preserve">Classified ship positional data and other activity that </w:t>
       </w:r>
-      <w:del w:id="87" w:author="Len Thomas" w:date="2020-05-20T22:48:00Z">
-        <w:r>
-          <w:delText>occured</w:delText>
-        </w:r>
-      </w:del>
-      <w:ins w:id="88" w:author="Len Thomas" w:date="2020-05-20T22:48:00Z">
+      <w:ins w:id="69" w:author="Len Thomas" w:date="2020-05-20T22:48:00Z">
         <w:r>
           <w:t>occurred</w:t>
         </w:r>
@@ -1053,56 +980,38 @@
       <w:r>
         <w:t xml:space="preserve"> on the range during each SCC were provided by PMRF</w:t>
       </w:r>
-      <w:commentRangeEnd w:id="86"/>
+      <w:commentRangeEnd w:id="68"/>
       <w:r>
         <w:rPr>
           <w:rStyle w:val="CommentReference"/>
         </w:rPr>
-        <w:commentReference w:id="86"/>
+        <w:commentReference w:id="68"/>
       </w:r>
       <w:r>
         <w:t>. These data indicated the locations of the ships during the training periods and the start and stop times of each individual training event</w:t>
       </w:r>
-      <w:ins w:id="89" w:author="Len Thomas" w:date="2020-05-20T23:45:00Z">
+      <w:ins w:id="70" w:author="Len Thomas" w:date="2020-05-20T23:45:00Z">
         <w:r>
           <w:t>.  However</w:t>
         </w:r>
       </w:ins>
       <w:r>
-        <w:t xml:space="preserve">, </w:t>
-      </w:r>
-      <w:del w:id="90" w:author="Len Thomas" w:date="2020-05-20T23:45:00Z">
-        <w:r>
-          <w:delText xml:space="preserve">but </w:delText>
-        </w:r>
-      </w:del>
-      <w:r>
-        <w:t>no information was provided on the start and stop of sonar use</w:t>
-      </w:r>
-      <w:ins w:id="91" w:author="Len Thomas" w:date="2020-05-20T23:45:00Z">
-        <w:r>
-          <w:t>; hence</w:t>
-        </w:r>
-      </w:ins>
-      <w:del w:id="92" w:author="Len Thomas" w:date="2020-05-20T23:45:00Z">
-        <w:r>
-          <w:delText>. P</w:delText>
-        </w:r>
-      </w:del>
-      <w:ins w:id="93" w:author="Len Thomas" w:date="2020-05-20T23:45:00Z">
-        <w:r>
-          <w:t>, p</w:t>
+        <w:t>, no information was provided on the start and stop of sonar use</w:t>
+      </w:r>
+      <w:ins w:id="71" w:author="Len Thomas" w:date="2020-05-20T23:45:00Z">
+        <w:r>
+          <w:t>; hence, p</w:t>
         </w:r>
       </w:ins>
       <w:r>
         <w:t xml:space="preserve">eriods of active sonar were determined </w:t>
       </w:r>
-      <w:ins w:id="94" w:author="Len Thomas" w:date="2020-05-20T23:45:00Z">
+      <w:ins w:id="72" w:author="Len Thomas" w:date="2020-05-20T23:45:00Z">
         <w:r>
           <w:t xml:space="preserve">from the range hydrophone </w:t>
         </w:r>
       </w:ins>
-      <w:ins w:id="95" w:author="Len Thomas" w:date="2020-05-20T23:46:00Z">
+      <w:ins w:id="73" w:author="Len Thomas" w:date="2020-05-20T23:46:00Z">
         <w:r>
           <w:t xml:space="preserve">recordings </w:t>
         </w:r>
@@ -1110,45 +1019,35 @@
       <w:r>
         <w:t xml:space="preserve">by running a sonar detector from the NARWHAL algorithm suite tuned to MFAS. </w:t>
       </w:r>
-      <w:ins w:id="96" w:author="Elizabeth Henderson" w:date="2020-05-20T09:47:00Z">
-        <w:r>
-          <w:t xml:space="preserve">For this analysis, </w:t>
-        </w:r>
-      </w:ins>
-      <w:del w:id="97" w:author="Elizabeth Henderson" w:date="2020-05-20T09:47:00Z">
-        <w:r>
-          <w:delText>T</w:delText>
-        </w:r>
-      </w:del>
-      <w:ins w:id="98" w:author="Elizabeth Henderson" w:date="2020-05-20T09:47:00Z">
-        <w:r>
-          <w:t>t</w:t>
+      <w:ins w:id="74" w:author="Elizabeth Henderson" w:date="2020-05-20T09:47:00Z">
+        <w:r>
+          <w:t>For this analysis, t</w:t>
         </w:r>
       </w:ins>
       <w:r>
         <w:t xml:space="preserve">he locations of all surface ships were noted for each half-hour period and the closest ship to each hydrophone was determined. Propagation modelling was used to calculate the expected received level of </w:t>
       </w:r>
-      <w:commentRangeStart w:id="99"/>
+      <w:commentRangeStart w:id="75"/>
       <w:r>
         <w:t xml:space="preserve">hull-mounted </w:t>
       </w:r>
-      <w:commentRangeEnd w:id="99"/>
+      <w:commentRangeEnd w:id="75"/>
       <w:r>
         <w:rPr>
           <w:rStyle w:val="CommentReference"/>
         </w:rPr>
-        <w:commentReference w:id="99"/>
-      </w:r>
-      <w:commentRangeStart w:id="100"/>
+        <w:commentReference w:id="75"/>
+      </w:r>
+      <w:commentRangeStart w:id="76"/>
       <w:r>
         <w:t>mid-frequency active sonar</w:t>
       </w:r>
-      <w:commentRangeEnd w:id="100"/>
+      <w:commentRangeEnd w:id="76"/>
       <w:r>
         <w:rPr>
           <w:rStyle w:val="CommentReference"/>
         </w:rPr>
-        <w:commentReference w:id="100"/>
+        <w:commentReference w:id="76"/>
       </w:r>
       <w:r>
         <w:t xml:space="preserve"> at the location of each hydrophone from the closest ship during each half-hour period of each SCC.</w:t>
@@ -1158,53 +1057,43 @@
       <w:pPr>
         <w:pStyle w:val="BodyText"/>
       </w:pPr>
-      <w:commentRangeStart w:id="101"/>
-      <w:commentRangeStart w:id="102"/>
+      <w:commentRangeStart w:id="77"/>
+      <w:commentRangeStart w:id="78"/>
       <w:r>
         <w:t xml:space="preserve">The </w:t>
       </w:r>
-      <w:commentRangeEnd w:id="101"/>
+      <w:commentRangeEnd w:id="77"/>
       <w:r>
         <w:rPr>
           <w:rStyle w:val="CommentReference"/>
         </w:rPr>
-        <w:commentReference w:id="101"/>
-      </w:r>
-      <w:commentRangeEnd w:id="102"/>
+        <w:commentReference w:id="77"/>
+      </w:r>
+      <w:commentRangeEnd w:id="78"/>
       <w:r>
         <w:rPr>
           <w:rStyle w:val="CommentReference"/>
         </w:rPr>
-        <w:commentReference w:id="102"/>
+        <w:commentReference w:id="78"/>
       </w:r>
       <w:r>
         <w:t>propagation modelling was done using the parabolic equation propagation model in the program Peregrine (OASIS; Heaney and Campbell, 2016) to estimate the transmission loss between the ship and the hydrophone; this was then converted to a received level at the hydrophone location based on the source level of the sonar. However, if the distance between the ship and the hydrophone was less than the depth of the water column, the parabolic equation overestimates transmission loss at that angle and so a simple sonar equation was used to estimate transmission loss instead. Transmission loss was estimated using a 200 Hz band around the center frequency of the sonar type (here, 3.5 kHz). Transmission loss was estimated at depth since Blainville’s beaked whales do</w:t>
       </w:r>
-      <w:ins w:id="103" w:author="Len Thomas" w:date="2020-05-20T23:47:00Z">
+      <w:ins w:id="79" w:author="Len Thomas" w:date="2020-05-20T23:47:00Z">
         <w:r>
           <w:t xml:space="preserve"> not</w:t>
         </w:r>
       </w:ins>
-      <w:del w:id="104" w:author="Len Thomas" w:date="2020-05-20T23:47:00Z">
-        <w:r>
-          <w:delText>n’t</w:delText>
-        </w:r>
-      </w:del>
       <w:r>
         <w:t xml:space="preserve"> begin clicking until they have reached approximately </w:t>
       </w:r>
-      <w:del w:id="105" w:author="Elizabeth Henderson" w:date="2020-05-20T09:51:00Z">
-        <w:r>
-          <w:delText xml:space="preserve">XX </w:delText>
-        </w:r>
-      </w:del>
-      <w:commentRangeStart w:id="106"/>
-      <w:ins w:id="107" w:author="Elizabeth Henderson" w:date="2020-05-20T09:53:00Z">
+      <w:commentRangeStart w:id="80"/>
+      <w:ins w:id="81" w:author="Elizabeth Henderson" w:date="2020-05-20T09:53:00Z">
         <w:r>
           <w:t xml:space="preserve">200 - </w:t>
         </w:r>
       </w:ins>
-      <w:ins w:id="108" w:author="Elizabeth Henderson" w:date="2020-05-20T09:51:00Z">
+      <w:ins w:id="82" w:author="Elizabeth Henderson" w:date="2020-05-20T09:51:00Z">
         <w:r>
           <w:t xml:space="preserve">500 </w:t>
         </w:r>
@@ -1212,7 +1101,7 @@
       <w:r>
         <w:t>m depth of their foraging dive and spend most of their foraging dive at around 1000</w:t>
       </w:r>
-      <w:ins w:id="109" w:author="Elizabeth Henderson" w:date="2020-05-20T09:53:00Z">
+      <w:ins w:id="83" w:author="Elizabeth Henderson" w:date="2020-05-20T09:53:00Z">
         <w:r>
           <w:t xml:space="preserve"> –</w:t>
         </w:r>
@@ -1223,32 +1112,27 @@
       <w:r>
         <w:t xml:space="preserve"> m </w:t>
       </w:r>
-      <w:commentRangeEnd w:id="106"/>
+      <w:commentRangeEnd w:id="80"/>
       <w:r>
         <w:rPr>
           <w:rStyle w:val="CommentReference"/>
         </w:rPr>
-        <w:commentReference w:id="106"/>
+        <w:commentReference w:id="80"/>
       </w:r>
       <w:r>
         <w:t>(</w:t>
       </w:r>
-      <w:del w:id="110" w:author="Elizabeth Henderson" w:date="2020-05-20T09:51:00Z">
-        <w:r>
-          <w:delText>CITE</w:delText>
-        </w:r>
-      </w:del>
-      <w:ins w:id="111" w:author="Elizabeth Henderson" w:date="2020-05-20T09:53:00Z">
+      <w:ins w:id="84" w:author="Elizabeth Henderson" w:date="2020-05-20T09:53:00Z">
         <w:r>
           <w:t xml:space="preserve">Johnson et al. 2004; </w:t>
         </w:r>
       </w:ins>
-      <w:ins w:id="112" w:author="Elizabeth Henderson" w:date="2020-05-20T09:51:00Z">
+      <w:ins w:id="85" w:author="Elizabeth Henderson" w:date="2020-05-20T09:51:00Z">
         <w:r>
           <w:t>Johnson et al., 2006</w:t>
         </w:r>
       </w:ins>
-      <w:ins w:id="113" w:author="Elizabeth Henderson" w:date="2020-05-20T10:06:00Z">
+      <w:ins w:id="86" w:author="Elizabeth Henderson" w:date="2020-05-20T10:06:00Z">
         <w:r>
           <w:t>; Madsen et al., 2013</w:t>
         </w:r>
@@ -1262,22 +1146,9 @@
         <w:pStyle w:val="BodyText"/>
       </w:pPr>
       <w:r>
-        <w:t>For hydrophones shallower than 1000 m the received level was estimated at a point 20 m above the sea floor with a +/- 10 m buffer, while for hydrophones deeper than 1000 m the received level was estimated at a depth of 1000 m with a +/- 10 m buffer. The location of the beaked whale foraging group was assumed to be within 4-6 km of the hydrophone with the most click detections, since beaked whale echolocation clicks attenuate beyond that distance (</w:t>
-      </w:r>
-      <w:del w:id="114" w:author="Elizabeth Henderson" w:date="2020-05-20T10:07:00Z">
-        <w:r>
-          <w:delText xml:space="preserve">T. A. </w:delText>
-        </w:r>
-      </w:del>
-      <w:r>
-        <w:t>Marques</w:t>
-      </w:r>
-      <w:del w:id="115" w:author="Elizabeth Henderson" w:date="2020-05-20T10:07:00Z">
-        <w:r>
-          <w:delText>, Thomas, Ward, DiMarzio, and Tyack,</w:delText>
-        </w:r>
-      </w:del>
-      <w:ins w:id="116" w:author="Elizabeth Henderson" w:date="2020-05-20T10:07:00Z">
+        <w:t>For hydrophones shallower than 1000 m the received level was estimated at a point 20 m above the sea floor with a +/- 10 m buffer, while for hydrophones deeper than 1000 m the received level was estimated at a depth of 1000 m with a +/- 10 m buffer. The location of the beaked whale foraging group was assumed to be within 4-6 km of the hydrophone with the most click detections, since beaked whale echolocation clicks attenuate beyond that distance (Marques</w:t>
+      </w:r>
+      <w:ins w:id="87" w:author="Elizabeth Henderson" w:date="2020-05-20T10:07:00Z">
         <w:r>
           <w:t xml:space="preserve"> et al.,</w:t>
         </w:r>
@@ -1285,7 +1156,7 @@
       <w:r>
         <w:t xml:space="preserve"> 2009; McCarthy et al., 2011). Therefore</w:t>
       </w:r>
-      <w:ins w:id="117" w:author="Len Thomas" w:date="2020-05-20T23:47:00Z">
+      <w:ins w:id="88" w:author="Len Thomas" w:date="2020-05-20T23:47:00Z">
         <w:r>
           <w:t>,</w:t>
         </w:r>
@@ -1298,8 +1169,8 @@
       <w:pPr>
         <w:pStyle w:val="Heading2"/>
       </w:pPr>
-      <w:bookmarkStart w:id="118" w:name="spatial-modelling"/>
-      <w:bookmarkEnd w:id="118"/>
+      <w:bookmarkStart w:id="89" w:name="spatial-modelling"/>
+      <w:bookmarkEnd w:id="89"/>
       <w:r>
         <w:t>2.2 Spatial Modelling</w:t>
       </w:r>
@@ -1315,52 +1186,103 @@
         <w:lastRenderedPageBreak/>
         <w:t xml:space="preserve">effectively monitored by each hydrophone. Then, we used pre-activity data to create a spatial model of the probability of GVPs across the range prior to the onset of naval activity. We used the predicted values from this model as an offset in a model created using data from when naval activity was present on the range, but MFAS was not. </w:t>
       </w:r>
-      <w:del w:id="119" w:author="Len Thomas" w:date="2020-05-20T23:49:00Z">
-        <w:r>
-          <w:delText>Again, w</w:delText>
+      <w:r>
+        <w:t>W</w:t>
+      </w:r>
+      <w:r>
+        <w:t xml:space="preserve">e </w:t>
+      </w:r>
+      <w:r>
+        <w:t xml:space="preserve">then </w:t>
+      </w:r>
+      <w:r>
+        <w:t xml:space="preserve">used the predicted values from this </w:t>
+      </w:r>
+      <w:r>
+        <w:t xml:space="preserve">second </w:t>
+      </w:r>
+      <w:r>
+        <w:t xml:space="preserve">model as an offset in a </w:t>
+      </w:r>
+      <w:r>
+        <w:t xml:space="preserve">third </w:t>
+      </w:r>
+      <w:r>
+        <w:t>model created using data when naval activity and MFAS were present on the range. Finally, we used posterior simulation to calculate confidence intervals and quantified the change in the probability of detecting GVPs when Naval activity was present and across received levels of MFAS.</w:t>
+      </w:r>
+    </w:p>
+    <w:p>
+      <w:pPr>
+        <w:pStyle w:val="Heading3"/>
+      </w:pPr>
+      <w:bookmarkStart w:id="90" w:name="determining-hydrophone-effort"/>
+      <w:bookmarkEnd w:id="90"/>
+      <w:r>
+        <w:t>2.3.1 Determining hydrophone effort</w:t>
+      </w:r>
+    </w:p>
+    <w:p>
+      <w:pPr>
+        <w:pStyle w:val="FirstParagraph"/>
+      </w:pPr>
+      <w:r>
+        <w:t>For security reasons, randomly jittered locations and depths of hydrophones at PMRF were used. We projected the coordinates of each hydrophone into Universal Transverse Mercator Zone 4.</w:t>
+      </w:r>
+    </w:p>
+    <w:p>
+      <w:pPr>
+        <w:pStyle w:val="BodyText"/>
+      </w:pPr>
+      <w:r>
+        <w:t xml:space="preserve">Because the beaked whale detection algorithm assigned groups of whales to the hydrophone that recorded the most echolocation clicks, and because the spatial separation of the hydrophones was not uniform, effort was not the same for all hydrophones. To determine the </w:t>
+      </w:r>
+      <w:commentRangeStart w:id="91"/>
+      <w:r>
+        <w:t>area effectively monitored by each hydrophone</w:t>
+      </w:r>
+      <w:commentRangeEnd w:id="91"/>
+      <w:r>
+        <w:rPr>
+          <w:rStyle w:val="CommentReference"/>
+        </w:rPr>
+        <w:commentReference w:id="91"/>
+      </w:r>
+      <w:r>
+        <w:t xml:space="preserve">, we used a Voronoi tessellation implemented in the </w:t>
+      </w:r>
+      <w:ins w:id="92" w:author="Elizabeth Henderson" w:date="2020-05-20T10:09:00Z">
+        <w:r>
+          <w:t>R</w:t>
+        </w:r>
+      </w:ins>
+      <w:r>
+        <w:t xml:space="preserve"> (R Core Team, 2018) package</w:t>
+      </w:r>
+      <w:del w:id="93" w:author="Elizabeth Henderson" w:date="2020-05-20T10:09:00Z">
+        <w:r>
+          <w:delText xml:space="preserve"> </w:delText>
         </w:r>
       </w:del>
-      <w:ins w:id="120" w:author="Len Thomas" w:date="2020-05-20T23:49:00Z">
-        <w:r>
-          <w:t>W</w:t>
-        </w:r>
-      </w:ins>
-      <w:r>
-        <w:t xml:space="preserve">e </w:t>
-      </w:r>
-      <w:ins w:id="121" w:author="Len Thomas" w:date="2020-05-20T23:49:00Z">
-        <w:r>
-          <w:t xml:space="preserve">then </w:t>
-        </w:r>
-      </w:ins>
-      <w:r>
-        <w:t xml:space="preserve">used the predicted values from this </w:t>
-      </w:r>
-      <w:ins w:id="122" w:author="Len Thomas" w:date="2020-05-20T23:49:00Z">
-        <w:r>
-          <w:t xml:space="preserve">second </w:t>
-        </w:r>
-      </w:ins>
-      <w:r>
-        <w:t xml:space="preserve">model as an offset in a </w:t>
-      </w:r>
-      <w:ins w:id="123" w:author="Len Thomas" w:date="2020-05-20T23:49:00Z">
-        <w:r>
-          <w:t xml:space="preserve">third </w:t>
-        </w:r>
-      </w:ins>
-      <w:r>
-        <w:t>model created using data when naval activity and MFAS were present on the range. Finally, we used posterior simulation to calculate confidence intervals and quantified the change in the probability of detecting GVPs when Naval activity was present and across received levels of MFAS.</w:t>
+      <w:r>
+        <w:t xml:space="preserve"> (Turner, 2019) to define a tile for each hydrophone that contained all points on the range that were closest to that hydrophone. The area of each tile corresponded to the effective area monitored. We assumed that beaked whale groups occur within the tessellation tile of the hydrophone to which the GVP is assigned. For hydrophones on the outside of the range, i.e., not surrounded by other hydrophones, we used a cutoff radius of 6500 m to bound the tessellation tile. This distance is based on the maximum detection distance of individual Blainville’s beaked whale clicks at a U.S. Naval range in the Bahamas (</w:t>
+      </w:r>
+      <w:del w:id="94" w:author="Elizabeth Henderson" w:date="2020-05-20T10:09:00Z">
+        <w:r>
+          <w:delText xml:space="preserve">T. A. </w:delText>
+        </w:r>
+      </w:del>
+      <w:r>
+        <w:t>Marques et al., 2009). Different combinations of hydrophones were used during different SCCs, so separate tessellations were created for each SCC.</w:t>
       </w:r>
     </w:p>
     <w:p>
       <w:pPr>
         <w:pStyle w:val="Heading3"/>
       </w:pPr>
-      <w:bookmarkStart w:id="124" w:name="determining-hydrophone-effort"/>
-      <w:bookmarkEnd w:id="124"/>
-      <w:r>
-        <w:t>2.3.1 Determining hydrophone effort</w:t>
+      <w:bookmarkStart w:id="95" w:name="m1-modelling-the-pre-activity-probabilit"/>
+      <w:bookmarkEnd w:id="95"/>
+      <w:r>
+        <w:t>2.3.2 M1: Modelling the pre-activity probability of dive detection</w:t>
       </w:r>
     </w:p>
     <w:p>
@@ -1368,229 +1290,170 @@
         <w:pStyle w:val="FirstParagraph"/>
       </w:pPr>
       <w:r>
-        <w:t>For security reasons, randomly jittered locations and depths of hydrophones at PMRF were used. We projected the coordinates of each hydrophone into Universal Transverse Mercator Zone 4.</w:t>
-      </w:r>
-    </w:p>
-    <w:p>
-      <w:pPr>
-        <w:pStyle w:val="BodyText"/>
-      </w:pPr>
-      <w:r>
-        <w:t xml:space="preserve">Because the beaked whale detection algorithm assigned groups of whales to the hydrophone that recorded the most echolocation clicks, and because the spatial separation of the hydrophones was not uniform, effort was not the same for all hydrophones. To determine the </w:t>
-      </w:r>
-      <w:commentRangeStart w:id="125"/>
-      <w:r>
-        <w:t>area effectively monitored by each hydrophone</w:t>
-      </w:r>
-      <w:commentRangeEnd w:id="125"/>
+        <w:t xml:space="preserve">We used data collected prior to SCCs, when no Naval ships were present on the range and no other Naval activity was known to occur, to model the spatial distribution of GVP detections across the range. </w:t>
+      </w:r>
+      <w:commentRangeStart w:id="96"/>
+      <w:commentRangeStart w:id="97"/>
+      <w:r>
+        <w:t xml:space="preserve">The exact locations of beaked whale groups </w:t>
+      </w:r>
+      <w:proofErr w:type="gramStart"/>
+      <w:r>
+        <w:t>was</w:t>
+      </w:r>
+      <w:proofErr w:type="gramEnd"/>
+      <w:r>
+        <w:t xml:space="preserve"> not known; rather, detections of beaked whale groups were “snapped” to hydrophone locations depending on which hydrophone detected the most echolocation clicks. </w:t>
+      </w:r>
+      <w:commentRangeEnd w:id="96"/>
       <w:r>
         <w:rPr>
           <w:rStyle w:val="CommentReference"/>
         </w:rPr>
-        <w:commentReference w:id="125"/>
-      </w:r>
-      <w:r>
-        <w:t xml:space="preserve">, we used a Voronoi tessellation implemented in the </w:t>
-      </w:r>
-      <w:ins w:id="126" w:author="Elizabeth Henderson" w:date="2020-05-20T10:09:00Z">
-        <w:r>
-          <w:t>R</w:t>
-        </w:r>
-      </w:ins>
-      <w:r>
-        <w:t xml:space="preserve"> (R Core Team, 2018) package</w:t>
-      </w:r>
-      <w:del w:id="127" w:author="Elizabeth Henderson" w:date="2020-05-20T10:09:00Z">
-        <w:r>
-          <w:delText xml:space="preserve"> </w:delText>
+        <w:commentReference w:id="96"/>
+      </w:r>
+      <w:commentRangeEnd w:id="97"/>
+      <w:r>
+        <w:rPr>
+          <w:rStyle w:val="CommentReference"/>
+        </w:rPr>
+        <w:commentReference w:id="97"/>
+      </w:r>
+      <w:r>
+        <w:t xml:space="preserve">Therefore, the data were not continuous in space. To account for this, we used a Markov random field to model the spatial distribution of GVP detections. A Markov random field (Rue and Held, 2005) is a method for modelling correlation in space between discrete spatial units. Each unit is correlated more strongly with its </w:t>
+      </w:r>
+      <w:commentRangeStart w:id="98"/>
+      <w:proofErr w:type="spellStart"/>
+      <w:r>
+        <w:t>neighbours</w:t>
+      </w:r>
+      <w:proofErr w:type="spellEnd"/>
+      <w:r>
+        <w:t xml:space="preserve"> </w:t>
+      </w:r>
+      <w:commentRangeEnd w:id="98"/>
+      <w:r>
+        <w:rPr>
+          <w:rStyle w:val="CommentReference"/>
+        </w:rPr>
+        <w:commentReference w:id="98"/>
+      </w:r>
+      <w:r>
+        <w:t xml:space="preserve">(those </w:t>
+      </w:r>
+      <w:commentRangeStart w:id="99"/>
+      <w:r>
+        <w:t xml:space="preserve">units </w:t>
+      </w:r>
+      <w:commentRangeEnd w:id="99"/>
+      <w:r>
+        <w:rPr>
+          <w:rStyle w:val="CommentReference"/>
+        </w:rPr>
+        <w:commentReference w:id="99"/>
+      </w:r>
+      <w:del w:id="100" w:author="Len Thomas" w:date="2020-05-20T23:55:00Z">
+        <w:r>
+          <w:delText xml:space="preserve">which </w:delText>
         </w:r>
       </w:del>
-      <w:r>
-        <w:t xml:space="preserve"> (Turner, 2019) to define a tile for each hydrophone that contained all points on the range that were closest to that hydrophone. The area of each tile corresponded to the effective area monitored. We assumed that beaked whale groups occur within the tessellation tile of the hydrophone to which the GVP is assigned. For hydrophones on the outside of the range, i.e., not surrounded by other hydrophones, we used a cutoff radius of 6500 m to bound the tessellation tile. This distance is based on the maximum detection distance of individual Blainville’s beaked whale clicks at a U.S. Naval range in the Bahamas (</w:t>
-      </w:r>
-      <w:del w:id="128" w:author="Elizabeth Henderson" w:date="2020-05-20T10:09:00Z">
-        <w:r>
-          <w:delText xml:space="preserve">T. A. </w:delText>
+      <w:ins w:id="101" w:author="Len Thomas" w:date="2020-05-20T23:55:00Z">
+        <w:r>
+          <w:t xml:space="preserve">that </w:t>
+        </w:r>
+      </w:ins>
+      <w:r>
+        <w:t xml:space="preserve">touch) than those that are </w:t>
+      </w:r>
+      <w:commentRangeStart w:id="102"/>
+      <w:r>
+        <w:t>more hops</w:t>
+      </w:r>
+      <w:commentRangeEnd w:id="102"/>
+      <w:r>
+        <w:rPr>
+          <w:rStyle w:val="CommentReference"/>
+        </w:rPr>
+        <w:commentReference w:id="102"/>
+      </w:r>
+      <w:r>
+        <w:t xml:space="preserve"> away. This gives a graph structure, where distance between tiles is measured as the </w:t>
+      </w:r>
+      <w:commentRangeStart w:id="103"/>
+      <w:r>
+        <w:t xml:space="preserve">number of hops </w:t>
+      </w:r>
+      <w:commentRangeEnd w:id="103"/>
+      <w:r>
+        <w:rPr>
+          <w:rStyle w:val="CommentReference"/>
+        </w:rPr>
+        <w:commentReference w:id="103"/>
+      </w:r>
+      <w:r>
+        <w:t xml:space="preserve">required. This is appropriate for our data as we did not know where in each tile a given GVP </w:t>
+      </w:r>
+      <w:proofErr w:type="spellStart"/>
+      <w:r>
+        <w:t>occured</w:t>
+      </w:r>
+      <w:proofErr w:type="spellEnd"/>
+      <w:r>
+        <w:t>, but</w:t>
+      </w:r>
+      <w:bookmarkStart w:id="104" w:name="_GoBack"/>
+      <w:bookmarkEnd w:id="104"/>
+      <w:r>
+        <w:t xml:space="preserve"> we assumed that it did occur in that tile.</w:t>
+      </w:r>
+    </w:p>
+    <w:p>
+      <w:pPr>
+        <w:pStyle w:val="Compact"/>
+      </w:pPr>
+      <w:r>
+        <w:t xml:space="preserve">The </w:t>
+      </w:r>
+      <w:commentRangeStart w:id="105"/>
+      <w:r>
+        <w:t xml:space="preserve">R package  </w:t>
+      </w:r>
+      <w:commentRangeEnd w:id="105"/>
+      <w:r>
+        <w:rPr>
+          <w:rStyle w:val="CommentReference"/>
+        </w:rPr>
+        <w:commentReference w:id="105"/>
+      </w:r>
+      <w:r>
+        <w:t>(</w:t>
+      </w:r>
+      <w:del w:id="106" w:author="Len Thomas" w:date="2020-05-20T23:58:00Z">
+        <w:r>
+          <w:delText xml:space="preserve">S. N. </w:delText>
         </w:r>
       </w:del>
       <w:r>
-        <w:t>Marques et al., 2009). Different combinations of hydrophones were used during different SCCs, so separate tessellations were created for each SCC.</w:t>
-      </w:r>
-    </w:p>
-    <w:p>
-      <w:pPr>
-        <w:pStyle w:val="Heading3"/>
-      </w:pPr>
-      <w:bookmarkStart w:id="129" w:name="m1-modelling-the-pre-activity-probabilit"/>
-      <w:bookmarkEnd w:id="129"/>
-      <w:r>
-        <w:t>2.3.2 M1: Modelling the pre-activity probability of dive detection</w:t>
-      </w:r>
-    </w:p>
-    <w:p>
-      <w:pPr>
-        <w:pStyle w:val="FirstParagraph"/>
-      </w:pPr>
-      <w:r>
-        <w:t xml:space="preserve">We used data collected prior to SCCs, when no Naval ships were present on the range and no other Naval activity was known to occur, to model the spatial distribution of GVP detections across the range. </w:t>
-      </w:r>
-      <w:commentRangeStart w:id="130"/>
-      <w:commentRangeStart w:id="131"/>
-      <w:r>
-        <w:t xml:space="preserve">The exact locations of beaked whale groups </w:t>
-      </w:r>
-      <w:proofErr w:type="gramStart"/>
-      <w:r>
-        <w:t>was</w:t>
-      </w:r>
-      <w:proofErr w:type="gramEnd"/>
-      <w:r>
-        <w:t xml:space="preserve"> not known; rather, detections of beaked whale groups were “snapped” to hydrophone locations depending on which hydrophone detected the most echolocation clicks. </w:t>
-      </w:r>
-      <w:commentRangeEnd w:id="130"/>
+        <w:t xml:space="preserve">Wood, 2017) was used to formulate the model on the tessellation described in the previous section. The linear predictor for </w:t>
+      </w:r>
+      <w:commentRangeStart w:id="107"/>
+      <w:commentRangeStart w:id="108"/>
+      <w:r>
+        <w:t>the model was:</w:t>
+      </w:r>
+      <w:commentRangeEnd w:id="107"/>
       <w:r>
         <w:rPr>
           <w:rStyle w:val="CommentReference"/>
         </w:rPr>
-        <w:commentReference w:id="130"/>
-      </w:r>
-      <w:commentRangeEnd w:id="131"/>
+        <w:commentReference w:id="107"/>
+      </w:r>
+      <w:commentRangeEnd w:id="108"/>
       <w:r>
         <w:rPr>
           <w:rStyle w:val="CommentReference"/>
         </w:rPr>
-        <w:commentReference w:id="131"/>
-      </w:r>
-      <w:r>
-        <w:t xml:space="preserve">Therefore, the data were not continuous in space. To account for this, we used a Markov random field to model the spatial distribution of GVP detections. A Markov random field (Rue and Held, 2005) is a method for modelling correlation in space between discrete spatial units. Each unit is correlated more strongly with its </w:t>
-      </w:r>
-      <w:commentRangeStart w:id="132"/>
-      <w:proofErr w:type="spellStart"/>
-      <w:r>
-        <w:t>neighbours</w:t>
-      </w:r>
-      <w:proofErr w:type="spellEnd"/>
-      <w:r>
-        <w:t xml:space="preserve"> </w:t>
-      </w:r>
-      <w:commentRangeEnd w:id="132"/>
-      <w:r>
-        <w:rPr>
-          <w:rStyle w:val="CommentReference"/>
-        </w:rPr>
-        <w:commentReference w:id="132"/>
-      </w:r>
-      <w:r>
-        <w:t xml:space="preserve">(those </w:t>
-      </w:r>
-      <w:commentRangeStart w:id="133"/>
-      <w:r>
-        <w:t xml:space="preserve">units </w:t>
-      </w:r>
-      <w:commentRangeEnd w:id="133"/>
-      <w:r>
-        <w:rPr>
-          <w:rStyle w:val="CommentReference"/>
-        </w:rPr>
-        <w:commentReference w:id="133"/>
-      </w:r>
-      <w:del w:id="134" w:author="Len Thomas" w:date="2020-05-20T23:55:00Z">
-        <w:r>
-          <w:delText xml:space="preserve">which </w:delText>
-        </w:r>
-      </w:del>
-      <w:ins w:id="135" w:author="Len Thomas" w:date="2020-05-20T23:55:00Z">
-        <w:r>
-          <w:t xml:space="preserve">that </w:t>
-        </w:r>
-      </w:ins>
-      <w:r>
-        <w:t xml:space="preserve">touch) than those that are </w:t>
-      </w:r>
-      <w:commentRangeStart w:id="136"/>
-      <w:r>
-        <w:t>more hops</w:t>
-      </w:r>
-      <w:commentRangeEnd w:id="136"/>
-      <w:r>
-        <w:rPr>
-          <w:rStyle w:val="CommentReference"/>
-        </w:rPr>
-        <w:commentReference w:id="136"/>
-      </w:r>
-      <w:r>
-        <w:t xml:space="preserve"> away. This gives a graph structure, where distance between tiles is measured as the </w:t>
-      </w:r>
-      <w:commentRangeStart w:id="137"/>
-      <w:r>
-        <w:t xml:space="preserve">number of hops </w:t>
-      </w:r>
-      <w:commentRangeEnd w:id="137"/>
-      <w:r>
-        <w:rPr>
-          <w:rStyle w:val="CommentReference"/>
-        </w:rPr>
-        <w:commentReference w:id="137"/>
-      </w:r>
-      <w:r>
-        <w:t xml:space="preserve">required. This is appropriate for our data as we did not know where in each tile a given GVP </w:t>
-      </w:r>
-      <w:proofErr w:type="spellStart"/>
-      <w:r>
-        <w:t>occured</w:t>
-      </w:r>
-      <w:proofErr w:type="spellEnd"/>
-      <w:r>
-        <w:t>, but we assumed that it did occur in that tile.</w:t>
-      </w:r>
-    </w:p>
-    <w:p>
-      <w:pPr>
-        <w:pStyle w:val="Compact"/>
-      </w:pPr>
-      <w:r>
-        <w:t xml:space="preserve">The </w:t>
-      </w:r>
-      <w:commentRangeStart w:id="138"/>
-      <w:r>
-        <w:t xml:space="preserve">R package  </w:t>
-      </w:r>
-      <w:commentRangeEnd w:id="138"/>
-      <w:r>
-        <w:rPr>
-          <w:rStyle w:val="CommentReference"/>
-        </w:rPr>
-        <w:commentReference w:id="138"/>
-      </w:r>
-      <w:r>
-        <w:t>(</w:t>
-      </w:r>
-      <w:del w:id="139" w:author="Len Thomas" w:date="2020-05-20T23:58:00Z">
-        <w:r>
-          <w:delText xml:space="preserve">S. N. </w:delText>
-        </w:r>
-      </w:del>
-      <w:r>
-        <w:t xml:space="preserve">Wood, 2017) was used to formulate the model on the tessellation described in the previous section. The linear predictor for </w:t>
-      </w:r>
-      <w:commentRangeStart w:id="140"/>
-      <w:commentRangeStart w:id="141"/>
-      <w:r>
-        <w:t>the model was:</w:t>
-      </w:r>
-      <w:commentRangeEnd w:id="140"/>
-      <w:r>
-        <w:rPr>
-          <w:rStyle w:val="CommentReference"/>
-        </w:rPr>
-        <w:commentReference w:id="140"/>
-      </w:r>
-      <w:commentRangeEnd w:id="141"/>
-      <w:r>
-        <w:rPr>
-          <w:rStyle w:val="CommentReference"/>
-        </w:rPr>
-        <w:commentReference w:id="141"/>
+        <w:commentReference w:id="108"/>
       </w:r>
     </w:p>
     <w:p>
@@ -1605,7 +1468,7 @@
         <m:sSub>
           <m:sSubPr>
             <m:ctrlPr>
-              <w:ins w:id="142" w:author="Len Thomas" w:date="2020-05-20T21:46:00Z">
+              <w:ins w:id="109" w:author="Len Thomas" w:date="2020-05-20T21:46:00Z">
                 <w:rPr>
                   <w:rFonts w:ascii="Cambria Math" w:hAnsi="Cambria Math"/>
                 </w:rPr>
@@ -1657,7 +1520,7 @@
         <m:sSub>
           <m:sSubPr>
             <m:ctrlPr>
-              <w:ins w:id="143" w:author="Len Thomas" w:date="2020-05-20T21:46:00Z">
+              <w:ins w:id="110" w:author="Len Thomas" w:date="2020-05-20T21:46:00Z">
                 <w:rPr>
                   <w:rFonts w:ascii="Cambria Math" w:hAnsi="Cambria Math"/>
                 </w:rPr>
@@ -1711,7 +1574,7 @@
         <m:sSub>
           <m:sSubPr>
             <m:ctrlPr>
-              <w:ins w:id="144" w:author="Len Thomas" w:date="2020-05-20T21:46:00Z">
+              <w:ins w:id="111" w:author="Len Thomas" w:date="2020-05-20T21:46:00Z">
                 <w:rPr>
                   <w:rFonts w:ascii="Cambria Math" w:hAnsi="Cambria Math"/>
                 </w:rPr>
@@ -1759,7 +1622,7 @@
         <m:sSub>
           <m:sSubPr>
             <m:ctrlPr>
-              <w:ins w:id="145" w:author="Len Thomas" w:date="2020-05-20T21:46:00Z">
+              <w:ins w:id="112" w:author="Len Thomas" w:date="2020-05-20T21:46:00Z">
                 <w:rPr>
                   <w:rFonts w:ascii="Cambria Math" w:hAnsi="Cambria Math"/>
                 </w:rPr>
@@ -1801,7 +1664,7 @@
         <m:sSub>
           <m:sSubPr>
             <m:ctrlPr>
-              <w:ins w:id="146" w:author="Len Thomas" w:date="2020-05-20T21:46:00Z">
+              <w:ins w:id="113" w:author="Len Thomas" w:date="2020-05-20T21:46:00Z">
                 <w:rPr>
                   <w:rFonts w:ascii="Cambria Math" w:hAnsi="Cambria Math"/>
                 </w:rPr>
@@ -1831,7 +1694,7 @@
         <m:sSub>
           <m:sSubPr>
             <m:ctrlPr>
-              <w:ins w:id="147" w:author="Len Thomas" w:date="2020-05-20T21:46:00Z">
+              <w:ins w:id="114" w:author="Len Thomas" w:date="2020-05-20T21:46:00Z">
                 <w:rPr>
                   <w:rFonts w:ascii="Cambria Math" w:hAnsi="Cambria Math"/>
                 </w:rPr>
@@ -1863,7 +1726,7 @@
         <m:sSup>
           <m:sSupPr>
             <m:ctrlPr>
-              <w:ins w:id="148" w:author="Len Thomas" w:date="2020-05-20T21:46:00Z">
+              <w:ins w:id="115" w:author="Len Thomas" w:date="2020-05-20T21:46:00Z">
                 <w:rPr>
                   <w:rFonts w:ascii="Cambria Math" w:hAnsi="Cambria Math"/>
                 </w:rPr>
@@ -1898,7 +1761,7 @@
         <m:sSub>
           <m:sSubPr>
             <m:ctrlPr>
-              <w:ins w:id="149" w:author="Len Thomas" w:date="2020-05-20T21:46:00Z">
+              <w:ins w:id="116" w:author="Len Thomas" w:date="2020-05-20T21:46:00Z">
                 <w:rPr>
                   <w:rFonts w:ascii="Cambria Math" w:hAnsi="Cambria Math"/>
                 </w:rPr>
@@ -1963,8 +1826,8 @@
       <w:pPr>
         <w:pStyle w:val="Heading3"/>
       </w:pPr>
-      <w:bookmarkStart w:id="150" w:name="m2-modelling-the-effect-of-naval-activit"/>
-      <w:bookmarkEnd w:id="150"/>
+      <w:bookmarkStart w:id="117" w:name="m2-modelling-the-effect-of-naval-activit"/>
+      <w:bookmarkEnd w:id="117"/>
       <w:r>
         <w:t>2.3.3 M2: Modelling the effect of Naval activity</w:t>
       </w:r>
@@ -2012,7 +1875,7 @@
         <m:sSub>
           <m:sSubPr>
             <m:ctrlPr>
-              <w:ins w:id="151" w:author="Len Thomas" w:date="2020-05-20T21:46:00Z">
+              <w:ins w:id="118" w:author="Len Thomas" w:date="2020-05-20T21:46:00Z">
                 <w:rPr>
                   <w:rFonts w:ascii="Cambria Math" w:hAnsi="Cambria Math"/>
                 </w:rPr>
@@ -2064,7 +1927,7 @@
         <m:sSub>
           <m:sSubPr>
             <m:ctrlPr>
-              <w:ins w:id="152" w:author="Len Thomas" w:date="2020-05-20T21:46:00Z">
+              <w:ins w:id="119" w:author="Len Thomas" w:date="2020-05-20T21:46:00Z">
                 <w:rPr>
                   <w:rFonts w:ascii="Cambria Math" w:hAnsi="Cambria Math"/>
                 </w:rPr>
@@ -2112,7 +1975,7 @@
         <m:sSub>
           <m:sSubPr>
             <m:ctrlPr>
-              <w:ins w:id="153" w:author="Len Thomas" w:date="2020-05-20T21:46:00Z">
+              <w:ins w:id="120" w:author="Len Thomas" w:date="2020-05-20T21:46:00Z">
                 <w:rPr>
                   <w:rFonts w:ascii="Cambria Math" w:hAnsi="Cambria Math"/>
                 </w:rPr>
@@ -2200,8 +2063,8 @@
       <w:pPr>
         <w:pStyle w:val="Heading3"/>
       </w:pPr>
-      <w:bookmarkStart w:id="154" w:name="m3-modelling-the-effect-of-hull-mounted-"/>
-      <w:bookmarkEnd w:id="154"/>
+      <w:bookmarkStart w:id="121" w:name="m3-modelling-the-effect-of-hull-mounted-"/>
+      <w:bookmarkEnd w:id="121"/>
       <w:r>
         <w:t>2.3.4 M3: Modelling the effect of hull-mounted MFA sonar</w:t>
       </w:r>
@@ -2213,7 +2076,7 @@
       <w:r>
         <w:t>We used data collected when hull-mounted MFA sonar was present on the range to model the effect of sonar on</w:t>
       </w:r>
-      <w:ins w:id="155" w:author="Elizabeth Henderson" w:date="2020-05-20T10:19:00Z">
+      <w:ins w:id="122" w:author="Elizabeth Henderson" w:date="2020-05-20T10:19:00Z">
         <w:r>
           <w:t xml:space="preserve"> Blainville’s</w:t>
         </w:r>
@@ -2233,7 +2096,7 @@
         <m:sSub>
           <m:sSubPr>
             <m:ctrlPr>
-              <w:ins w:id="156" w:author="Len Thomas" w:date="2020-05-20T21:46:00Z">
+              <w:ins w:id="123" w:author="Len Thomas" w:date="2020-05-20T21:46:00Z">
                 <w:rPr>
                   <w:rFonts w:ascii="Cambria Math" w:hAnsi="Cambria Math"/>
                 </w:rPr>
@@ -2285,7 +2148,7 @@
         <m:sSub>
           <m:sSubPr>
             <m:ctrlPr>
-              <w:ins w:id="157" w:author="Len Thomas" w:date="2020-05-20T21:46:00Z">
+              <w:ins w:id="124" w:author="Len Thomas" w:date="2020-05-20T21:46:00Z">
                 <w:rPr>
                   <w:rFonts w:ascii="Cambria Math" w:hAnsi="Cambria Math"/>
                 </w:rPr>
@@ -2339,7 +2202,7 @@
         <m:sSub>
           <m:sSubPr>
             <m:ctrlPr>
-              <w:ins w:id="158" w:author="Len Thomas" w:date="2020-05-20T21:46:00Z">
+              <w:ins w:id="125" w:author="Len Thomas" w:date="2020-05-20T21:46:00Z">
                 <w:rPr>
                   <w:rFonts w:ascii="Cambria Math" w:hAnsi="Cambria Math"/>
                 </w:rPr>
@@ -2389,7 +2252,7 @@
         <m:sSub>
           <m:sSubPr>
             <m:ctrlPr>
-              <w:ins w:id="159" w:author="Len Thomas" w:date="2020-05-20T21:46:00Z">
+              <w:ins w:id="126" w:author="Len Thomas" w:date="2020-05-20T21:46:00Z">
                 <w:rPr>
                   <w:rFonts w:ascii="Cambria Math" w:hAnsi="Cambria Math"/>
                 </w:rPr>
@@ -2472,8 +2335,8 @@
       <w:pPr>
         <w:pStyle w:val="Heading3"/>
       </w:pPr>
-      <w:bookmarkStart w:id="160" w:name="uncertainty-propagation"/>
-      <w:bookmarkEnd w:id="160"/>
+      <w:bookmarkStart w:id="127" w:name="uncertainty-propagation"/>
+      <w:bookmarkEnd w:id="127"/>
       <w:r>
         <w:lastRenderedPageBreak/>
         <w:t>2.3.5 Uncertainty propagation</w:t>
@@ -2503,7 +2366,7 @@
         <m:sSup>
           <m:sSupPr>
             <m:ctrlPr>
-              <w:ins w:id="161" w:author="Len Thomas" w:date="2020-05-20T21:46:00Z">
+              <w:ins w:id="128" w:author="Len Thomas" w:date="2020-05-20T21:46:00Z">
                 <w:rPr>
                   <w:rFonts w:ascii="Cambria Math" w:hAnsi="Cambria Math"/>
                 </w:rPr>
@@ -2557,7 +2420,7 @@
             <m:pos m:val="top"/>
             <m:vertJc m:val="bot"/>
             <m:ctrlPr>
-              <w:ins w:id="162" w:author="Len Thomas" w:date="2020-05-20T21:46:00Z">
+              <w:ins w:id="129" w:author="Len Thomas" w:date="2020-05-20T21:46:00Z">
                 <w:rPr>
                   <w:rFonts w:ascii="Cambria Math" w:hAnsi="Cambria Math"/>
                 </w:rPr>
@@ -2585,7 +2448,7 @@
         <m:sSub>
           <m:sSubPr>
             <m:ctrlPr>
-              <w:ins w:id="163" w:author="Len Thomas" w:date="2020-05-20T21:46:00Z">
+              <w:ins w:id="130" w:author="Len Thomas" w:date="2020-05-20T21:46:00Z">
                 <w:rPr>
                   <w:rFonts w:ascii="Cambria Math" w:hAnsi="Cambria Math"/>
                 </w:rPr>
@@ -2629,7 +2492,7 @@
         <m:sSub>
           <m:sSubPr>
             <m:ctrlPr>
-              <w:ins w:id="164" w:author="Len Thomas" w:date="2020-05-20T21:46:00Z">
+              <w:ins w:id="131" w:author="Len Thomas" w:date="2020-05-20T21:46:00Z">
                 <w:rPr>
                   <w:rFonts w:ascii="Cambria Math" w:hAnsi="Cambria Math"/>
                 </w:rPr>
@@ -2664,7 +2527,7 @@
         <m:sSub>
           <m:sSubPr>
             <m:ctrlPr>
-              <w:ins w:id="165" w:author="Len Thomas" w:date="2020-05-20T21:46:00Z">
+              <w:ins w:id="132" w:author="Len Thomas" w:date="2020-05-20T21:46:00Z">
                 <w:rPr>
                   <w:rFonts w:ascii="Cambria Math" w:hAnsi="Cambria Math"/>
                 </w:rPr>
@@ -2695,12 +2558,12 @@
       <w:r>
         <w:t xml:space="preserve"> matrix; Wood</w:t>
       </w:r>
-      <w:del w:id="166" w:author="Elizabeth Henderson" w:date="2020-05-20T10:20:00Z">
+      <w:del w:id="133" w:author="Elizabeth Henderson" w:date="2020-05-20T10:20:00Z">
         <w:r>
           <w:delText xml:space="preserve">, Li, Shaddick, and Augustin </w:delText>
         </w:r>
       </w:del>
-      <w:ins w:id="167" w:author="Elizabeth Henderson" w:date="2020-05-20T10:20:00Z">
+      <w:ins w:id="134" w:author="Elizabeth Henderson" w:date="2020-05-20T10:20:00Z">
         <w:r>
           <w:t xml:space="preserve"> et al., </w:t>
         </w:r>
@@ -2726,7 +2589,7 @@
         <m:sSup>
           <m:sSupPr>
             <m:ctrlPr>
-              <w:ins w:id="168" w:author="Len Thomas" w:date="2020-05-20T21:46:00Z">
+              <w:ins w:id="135" w:author="Len Thomas" w:date="2020-05-20T21:46:00Z">
                 <w:rPr>
                   <w:rFonts w:ascii="Cambria Math" w:hAnsi="Cambria Math"/>
                 </w:rPr>
@@ -2780,7 +2643,7 @@
         <m:sSup>
           <m:sSupPr>
             <m:ctrlPr>
-              <w:ins w:id="169" w:author="Len Thomas" w:date="2020-05-20T21:46:00Z">
+              <w:ins w:id="136" w:author="Len Thomas" w:date="2020-05-20T21:46:00Z">
                 <w:rPr>
                   <w:rFonts w:ascii="Cambria Math" w:hAnsi="Cambria Math"/>
                 </w:rPr>
@@ -2840,7 +2703,7 @@
             <m:pos m:val="top"/>
             <m:vertJc m:val="bot"/>
             <m:ctrlPr>
-              <w:ins w:id="170" w:author="Len Thomas" w:date="2020-05-20T21:46:00Z">
+              <w:ins w:id="137" w:author="Len Thomas" w:date="2020-05-20T21:46:00Z">
                 <w:rPr>
                   <w:rFonts w:ascii="Cambria Math" w:hAnsi="Cambria Math"/>
                 </w:rPr>
@@ -2883,7 +2746,7 @@
         <m:sSub>
           <m:sSubPr>
             <m:ctrlPr>
-              <w:ins w:id="171" w:author="Len Thomas" w:date="2020-05-20T21:46:00Z">
+              <w:ins w:id="138" w:author="Len Thomas" w:date="2020-05-20T21:46:00Z">
                 <w:rPr>
                   <w:rFonts w:ascii="Cambria Math" w:hAnsi="Cambria Math"/>
                 </w:rPr>
@@ -2915,7 +2778,7 @@
         <m:sSub>
           <m:sSubPr>
             <m:ctrlPr>
-              <w:ins w:id="172" w:author="Len Thomas" w:date="2020-05-20T21:46:00Z">
+              <w:ins w:id="139" w:author="Len Thomas" w:date="2020-05-20T21:46:00Z">
                 <w:rPr>
                   <w:rFonts w:ascii="Cambria Math" w:hAnsi="Cambria Math"/>
                 </w:rPr>
@@ -2977,7 +2840,7 @@
         <m:sSub>
           <m:sSubPr>
             <m:ctrlPr>
-              <w:ins w:id="173" w:author="Len Thomas" w:date="2020-05-20T21:46:00Z">
+              <w:ins w:id="140" w:author="Len Thomas" w:date="2020-05-20T21:46:00Z">
                 <w:rPr>
                   <w:rFonts w:ascii="Cambria Math" w:hAnsi="Cambria Math"/>
                 </w:rPr>
@@ -3006,15 +2869,7 @@
         </m:sSub>
       </m:oMath>
       <w:r>
-        <w:t xml:space="preserve"> mat</w:t>
-      </w:r>
-      <w:proofErr w:type="spellStart"/>
-      <w:r>
-        <w:t>rix</w:t>
-      </w:r>
-      <w:proofErr w:type="spellEnd"/>
-      <w:r>
-        <w:t xml:space="preserve"> that maps coefficients to the predictions for model </w:t>
+        <w:t xml:space="preserve"> matrix that maps coefficients to the predictions for model </w:t>
       </w:r>
       <m:oMath>
         <m:r>
@@ -3041,7 +2896,7 @@
         <m:sSub>
           <m:sSubPr>
             <m:ctrlPr>
-              <w:ins w:id="174" w:author="Len Thomas" w:date="2020-05-20T21:46:00Z">
+              <w:ins w:id="141" w:author="Len Thomas" w:date="2020-05-20T21:46:00Z">
                 <w:rPr>
                   <w:rFonts w:ascii="Cambria Math" w:hAnsi="Cambria Math"/>
                 </w:rPr>
@@ -3081,7 +2936,7 @@
         <m:sSub>
           <m:sSubPr>
             <m:ctrlPr>
-              <w:ins w:id="175" w:author="Len Thomas" w:date="2020-05-20T21:46:00Z">
+              <w:ins w:id="142" w:author="Len Thomas" w:date="2020-05-20T21:46:00Z">
                 <w:rPr>
                   <w:rFonts w:ascii="Cambria Math" w:hAnsi="Cambria Math"/>
                 </w:rPr>
@@ -3113,7 +2968,7 @@
         <m:sSub>
           <m:sSubPr>
             <m:ctrlPr>
-              <w:ins w:id="176" w:author="Len Thomas" w:date="2020-05-20T21:46:00Z">
+              <w:ins w:id="143" w:author="Len Thomas" w:date="2020-05-20T21:46:00Z">
                 <w:rPr>
                   <w:rFonts w:ascii="Cambria Math" w:hAnsi="Cambria Math"/>
                 </w:rPr>
@@ -3135,7 +2990,7 @@
             <m:sSup>
               <m:sSupPr>
                 <m:ctrlPr>
-                  <w:ins w:id="177" w:author="Len Thomas" w:date="2020-05-20T21:46:00Z">
+                  <w:ins w:id="144" w:author="Len Thomas" w:date="2020-05-20T21:46:00Z">
                     <w:rPr>
                       <w:rFonts w:ascii="Cambria Math" w:hAnsi="Cambria Math"/>
                     </w:rPr>
@@ -3173,7 +3028,7 @@
         <m:sSub>
           <m:sSubPr>
             <m:ctrlPr>
-              <w:ins w:id="178" w:author="Len Thomas" w:date="2020-05-20T21:46:00Z">
+              <w:ins w:id="145" w:author="Len Thomas" w:date="2020-05-20T21:46:00Z">
                 <w:rPr>
                   <w:rFonts w:ascii="Cambria Math" w:hAnsi="Cambria Math"/>
                 </w:rPr>
@@ -3195,7 +3050,7 @@
             <m:sSup>
               <m:sSupPr>
                 <m:ctrlPr>
-                  <w:ins w:id="179" w:author="Len Thomas" w:date="2020-05-20T21:46:00Z">
+                  <w:ins w:id="146" w:author="Len Thomas" w:date="2020-05-20T21:46:00Z">
                     <w:rPr>
                       <w:rFonts w:ascii="Cambria Math" w:hAnsi="Cambria Math"/>
                     </w:rPr>
@@ -3233,7 +3088,7 @@
         <m:sSub>
           <m:sSubPr>
             <m:ctrlPr>
-              <w:ins w:id="180" w:author="Len Thomas" w:date="2020-05-20T21:46:00Z">
+              <w:ins w:id="147" w:author="Len Thomas" w:date="2020-05-20T21:46:00Z">
                 <w:rPr>
                   <w:rFonts w:ascii="Cambria Math" w:hAnsi="Cambria Math"/>
                 </w:rPr>
@@ -3255,7 +3110,7 @@
             <m:sSup>
               <m:sSupPr>
                 <m:ctrlPr>
-                  <w:ins w:id="181" w:author="Len Thomas" w:date="2020-05-20T21:46:00Z">
+                  <w:ins w:id="148" w:author="Len Thomas" w:date="2020-05-20T21:46:00Z">
                     <w:rPr>
                       <w:rFonts w:ascii="Cambria Math" w:hAnsi="Cambria Math"/>
                     </w:rPr>
@@ -3293,7 +3148,7 @@
         <m:sSub>
           <m:sSubPr>
             <m:ctrlPr>
-              <w:ins w:id="182" w:author="Len Thomas" w:date="2020-05-20T21:46:00Z">
+              <w:ins w:id="149" w:author="Len Thomas" w:date="2020-05-20T21:46:00Z">
                 <w:rPr>
                   <w:rFonts w:ascii="Cambria Math" w:hAnsi="Cambria Math"/>
                 </w:rPr>
@@ -3325,7 +3180,7 @@
         <m:sSub>
           <m:sSubPr>
             <m:ctrlPr>
-              <w:ins w:id="183" w:author="Len Thomas" w:date="2020-05-20T21:46:00Z">
+              <w:ins w:id="150" w:author="Len Thomas" w:date="2020-05-20T21:46:00Z">
                 <w:rPr>
                   <w:rFonts w:ascii="Cambria Math" w:hAnsi="Cambria Math"/>
                 </w:rPr>
@@ -3347,7 +3202,7 @@
             <m:sSup>
               <m:sSupPr>
                 <m:ctrlPr>
-                  <w:ins w:id="184" w:author="Len Thomas" w:date="2020-05-20T21:46:00Z">
+                  <w:ins w:id="151" w:author="Len Thomas" w:date="2020-05-20T21:46:00Z">
                     <w:rPr>
                       <w:rFonts w:ascii="Cambria Math" w:hAnsi="Cambria Math"/>
                     </w:rPr>
@@ -3386,8 +3241,8 @@
       <w:pPr>
         <w:pStyle w:val="Heading3"/>
       </w:pPr>
-      <w:bookmarkStart w:id="185" w:name="quantifying-the-change-in-probability-of"/>
-      <w:bookmarkEnd w:id="185"/>
+      <w:bookmarkStart w:id="152" w:name="quantifying-the-change-in-probability-of"/>
+      <w:bookmarkEnd w:id="152"/>
       <w:r>
         <w:t>2.3.6 Quantifying the change in probability of GVPs</w:t>
       </w:r>
@@ -3439,7 +3294,7 @@
         <m:sSub>
           <m:sSubPr>
             <m:ctrlPr>
-              <w:ins w:id="186" w:author="Len Thomas" w:date="2020-05-20T21:46:00Z">
+              <w:ins w:id="153" w:author="Len Thomas" w:date="2020-05-20T21:46:00Z">
                 <w:rPr>
                   <w:rFonts w:ascii="Cambria Math" w:hAnsi="Cambria Math"/>
                 </w:rPr>
@@ -3471,7 +3326,7 @@
         <m:sSub>
           <m:sSubPr>
             <m:ctrlPr>
-              <w:ins w:id="187" w:author="Len Thomas" w:date="2020-05-20T21:46:00Z">
+              <w:ins w:id="154" w:author="Len Thomas" w:date="2020-05-20T21:46:00Z">
                 <w:rPr>
                   <w:rFonts w:ascii="Cambria Math" w:hAnsi="Cambria Math"/>
                 </w:rPr>
@@ -3511,7 +3366,7 @@
         <m:sSub>
           <m:sSubPr>
             <m:ctrlPr>
-              <w:ins w:id="188" w:author="Len Thomas" w:date="2020-05-20T21:46:00Z">
+              <w:ins w:id="155" w:author="Len Thomas" w:date="2020-05-20T21:46:00Z">
                 <w:rPr>
                   <w:rFonts w:ascii="Cambria Math" w:hAnsi="Cambria Math"/>
                 </w:rPr>
@@ -3537,15 +3392,7 @@
         </m:sSub>
       </m:oMath>
       <w:r>
-        <w:t xml:space="preserve"> bootstrapped model realizations we calculated the e</w:t>
-      </w:r>
-      <w:proofErr w:type="spellStart"/>
-      <w:r>
-        <w:t>xpected</w:t>
-      </w:r>
-      <w:proofErr w:type="spellEnd"/>
-      <w:r>
-        <w:t xml:space="preserve"> </w:t>
+        <w:t xml:space="preserve"> bootstrapped model realizations we calculated the expected </w:t>
       </w:r>
       <m:oMath>
         <m:r>
@@ -3595,7 +3442,7 @@
         <m:sSup>
           <m:sSupPr>
             <m:ctrlPr>
-              <w:ins w:id="189" w:author="Len Thomas" w:date="2020-05-20T21:46:00Z">
+              <w:ins w:id="156" w:author="Len Thomas" w:date="2020-05-20T21:46:00Z">
                 <w:rPr>
                   <w:rFonts w:ascii="Cambria Math" w:hAnsi="Cambria Math"/>
                 </w:rPr>
@@ -3631,7 +3478,7 @@
         <m:sSup>
           <m:sSupPr>
             <m:ctrlPr>
-              <w:ins w:id="190" w:author="Len Thomas" w:date="2020-05-20T21:46:00Z">
+              <w:ins w:id="157" w:author="Len Thomas" w:date="2020-05-20T21:46:00Z">
                 <w:rPr>
                   <w:rFonts w:ascii="Cambria Math" w:hAnsi="Cambria Math"/>
                 </w:rPr>
@@ -3667,7 +3514,7 @@
         <m:sSup>
           <m:sSupPr>
             <m:ctrlPr>
-              <w:ins w:id="191" w:author="Len Thomas" w:date="2020-05-20T21:46:00Z">
+              <w:ins w:id="158" w:author="Len Thomas" w:date="2020-05-20T21:46:00Z">
                 <w:rPr>
                   <w:rFonts w:ascii="Cambria Math" w:hAnsi="Cambria Math"/>
                 </w:rPr>
@@ -3739,7 +3586,7 @@
         <m:sSup>
           <m:sSupPr>
             <m:ctrlPr>
-              <w:ins w:id="192" w:author="Len Thomas" w:date="2020-05-20T21:46:00Z">
+              <w:ins w:id="159" w:author="Len Thomas" w:date="2020-05-20T21:46:00Z">
                 <w:rPr>
                   <w:rFonts w:ascii="Cambria Math" w:hAnsi="Cambria Math"/>
                 </w:rPr>
@@ -3775,7 +3622,7 @@
         <m:sSup>
           <m:sSupPr>
             <m:ctrlPr>
-              <w:ins w:id="193" w:author="Len Thomas" w:date="2020-05-20T21:46:00Z">
+              <w:ins w:id="160" w:author="Len Thomas" w:date="2020-05-20T21:46:00Z">
                 <w:rPr>
                   <w:rFonts w:ascii="Cambria Math" w:hAnsi="Cambria Math"/>
                 </w:rPr>
@@ -3811,7 +3658,7 @@
         <m:sSub>
           <m:sSubPr>
             <m:ctrlPr>
-              <w:ins w:id="194" w:author="Len Thomas" w:date="2020-05-20T21:46:00Z">
+              <w:ins w:id="161" w:author="Len Thomas" w:date="2020-05-20T21:46:00Z">
                 <w:rPr>
                   <w:rFonts w:ascii="Cambria Math" w:hAnsi="Cambria Math"/>
                 </w:rPr>
@@ -3843,7 +3690,7 @@
         <m:sSup>
           <m:sSupPr>
             <m:ctrlPr>
-              <w:ins w:id="195" w:author="Len Thomas" w:date="2020-05-20T21:46:00Z">
+              <w:ins w:id="162" w:author="Len Thomas" w:date="2020-05-20T21:46:00Z">
                 <w:rPr>
                   <w:rFonts w:ascii="Cambria Math" w:hAnsi="Cambria Math"/>
                 </w:rPr>
@@ -3879,7 +3726,7 @@
         <m:sSup>
           <m:sSupPr>
             <m:ctrlPr>
-              <w:ins w:id="196" w:author="Len Thomas" w:date="2020-05-20T21:46:00Z">
+              <w:ins w:id="163" w:author="Len Thomas" w:date="2020-05-20T21:46:00Z">
                 <w:rPr>
                   <w:rFonts w:ascii="Cambria Math" w:hAnsi="Cambria Math"/>
                 </w:rPr>
@@ -3915,7 +3762,7 @@
         <m:sSub>
           <m:sSubPr>
             <m:ctrlPr>
-              <w:ins w:id="197" w:author="Len Thomas" w:date="2020-05-20T21:46:00Z">
+              <w:ins w:id="164" w:author="Len Thomas" w:date="2020-05-20T21:46:00Z">
                 <w:rPr>
                   <w:rFonts w:ascii="Cambria Math" w:hAnsi="Cambria Math"/>
                 </w:rPr>
@@ -3963,7 +3810,7 @@
         <m:sSub>
           <m:sSubPr>
             <m:ctrlPr>
-              <w:ins w:id="198" w:author="Len Thomas" w:date="2020-05-20T21:46:00Z">
+              <w:ins w:id="165" w:author="Len Thomas" w:date="2020-05-20T21:46:00Z">
                 <w:rPr>
                   <w:rFonts w:ascii="Cambria Math" w:hAnsi="Cambria Math"/>
                 </w:rPr>
@@ -3995,7 +3842,7 @@
         <m:sSub>
           <m:sSubPr>
             <m:ctrlPr>
-              <w:ins w:id="199" w:author="Len Thomas" w:date="2020-05-20T21:46:00Z">
+              <w:ins w:id="166" w:author="Len Thomas" w:date="2020-05-20T21:46:00Z">
                 <w:rPr>
                   <w:rFonts w:ascii="Cambria Math" w:hAnsi="Cambria Math"/>
                 </w:rPr>
@@ -4061,23 +3908,15 @@
       </w:r>
       <w:r>
         <w:lastRenderedPageBreak/>
-        <w:t>consider that the probability of disturbance is equal to 1 w</w:t>
-      </w:r>
-      <w:proofErr w:type="spellStart"/>
-      <w:r>
-        <w:t>herever</w:t>
-      </w:r>
-      <w:proofErr w:type="spellEnd"/>
-      <w:r>
-        <w:t xml:space="preserve"> the 95% CI does not include 0, and 0 otherwise.</w:t>
+        <w:t>consider that the probability of disturbance is equal to 1 wherever the 95% CI does not include 0, and 0 otherwise.</w:t>
       </w:r>
     </w:p>
     <w:p>
       <w:pPr>
         <w:pStyle w:val="Heading3"/>
       </w:pPr>
-      <w:bookmarkStart w:id="200" w:name="implementation"/>
-      <w:bookmarkEnd w:id="200"/>
+      <w:bookmarkStart w:id="167" w:name="implementation"/>
+      <w:bookmarkEnd w:id="167"/>
       <w:r>
         <w:t>2.3.7 Implementation</w:t>
       </w:r>
@@ -4089,7 +3928,7 @@
       <w:r>
         <w:t xml:space="preserve">Statistical analyses presented in this manuscript were conducted in R (v. 3.5.2; R Core Team, 2018). </w:t>
       </w:r>
-      <w:commentRangeStart w:id="201"/>
+      <w:commentRangeStart w:id="168"/>
       <w:r>
         <w:t xml:space="preserve">Data import and manipulation was accomplished using the </w:t>
       </w:r>
@@ -4178,35 +4017,34 @@
       <w:r>
         <w:t xml:space="preserve">, </w:t>
       </w:r>
-      <w:commentRangeStart w:id="202"/>
+      <w:commentRangeStart w:id="169"/>
       <w:r>
         <w:t>2018</w:t>
       </w:r>
-      <w:commentRangeEnd w:id="202"/>
+      <w:commentRangeEnd w:id="169"/>
       <w:r>
         <w:rPr>
           <w:rStyle w:val="CommentReference"/>
         </w:rPr>
-        <w:commentReference w:id="202"/>
+        <w:commentReference w:id="169"/>
       </w:r>
       <w:r>
         <w:t>).</w:t>
       </w:r>
-      <w:commentRangeEnd w:id="201"/>
+      <w:commentRangeEnd w:id="168"/>
       <w:r>
         <w:rPr>
           <w:rStyle w:val="CommentReference"/>
         </w:rPr>
-        <w:commentReference w:id="201"/>
+        <w:commentReference w:id="168"/>
       </w:r>
     </w:p>
     <w:p>
       <w:pPr>
         <w:pStyle w:val="Heading1"/>
       </w:pPr>
-      <w:bookmarkStart w:id="203" w:name="results"/>
-      <w:bookmarkEnd w:id="203"/>
-      <w:bookmarkEnd w:id="49"/>
+      <w:bookmarkStart w:id="170" w:name="results"/>
+      <w:bookmarkEnd w:id="170"/>
       <w:r>
         <w:t>3 Results</w:t>
       </w:r>
@@ -4215,8 +4053,8 @@
       <w:pPr>
         <w:pStyle w:val="Heading2"/>
       </w:pPr>
-      <w:bookmarkStart w:id="204" w:name="results-of-data-collection-and-processin"/>
-      <w:bookmarkEnd w:id="204"/>
+      <w:bookmarkStart w:id="171" w:name="results-of-data-collection-and-processin"/>
+      <w:bookmarkEnd w:id="171"/>
       <w:r>
         <w:t>3.1 Results of Data Collection and Processing</w:t>
       </w:r>
@@ -4234,7 +4072,7 @@
       <w:r>
         <w:t>two each in in 2013, 2014, and 2017 (Table 1). The number of hydrophones for which recordings were available varied from 49 to 61. A total of 190</w:t>
       </w:r>
-      <w:ins w:id="205" w:author="Len Thomas" w:date="2020-05-20T22:42:00Z">
+      <w:ins w:id="172" w:author="Len Thomas" w:date="2020-05-20T22:42:00Z">
         <w:r>
           <w:t>,</w:t>
         </w:r>
@@ -4809,7 +4647,7 @@
       <w:pPr>
         <w:pStyle w:val="FigurewithCaption"/>
       </w:pPr>
-      <w:commentRangeStart w:id="206"/>
+      <w:commentRangeStart w:id="173"/>
       <w:r>
         <w:rPr>
           <w:noProof/>
@@ -4857,12 +4695,12 @@
           </wp:inline>
         </w:drawing>
       </w:r>
-      <w:commentRangeEnd w:id="206"/>
+      <w:commentRangeEnd w:id="173"/>
       <w:r>
         <w:rPr>
           <w:rStyle w:val="CommentReference"/>
         </w:rPr>
-        <w:commentReference w:id="206"/>
+        <w:commentReference w:id="173"/>
       </w:r>
     </w:p>
     <w:p>
@@ -5003,8 +4841,8 @@
       <w:pPr>
         <w:pStyle w:val="Heading2"/>
       </w:pPr>
-      <w:bookmarkStart w:id="207" w:name="results-of-spatial-modelling"/>
-      <w:bookmarkEnd w:id="207"/>
+      <w:bookmarkStart w:id="174" w:name="results-of-spatial-modelling"/>
+      <w:bookmarkEnd w:id="174"/>
       <w:r>
         <w:t>3.2 Results of spatial modelling</w:t>
       </w:r>
@@ -5082,15 +4920,7 @@
       </w:r>
       <w:proofErr w:type="gramEnd"/>
       <w:r>
-        <w:t xml:space="preserve"> MRF smooth to account for the spat</w:t>
-      </w:r>
-      <w:proofErr w:type="spellStart"/>
-      <w:r>
-        <w:t>ial</w:t>
-      </w:r>
-      <w:proofErr w:type="spellEnd"/>
-      <w:r>
-        <w:t xml:space="preserve"> structure of the range and a spline on depth, with an offset for the log of the area effectively monitored by each hydrophone. Both the MRF and spline on depth were significant (p-value &lt; 2E-16). The model explained 14.1% of deviance in the dataset, and visual inspection of observed versus </w:t>
+        <w:t xml:space="preserve"> MRF smooth to account for the spatial structure of the range and a spline on depth, with an offset for the log of the area effectively monitored by each hydrophone. Both the MRF and spline on depth were significant (p-value &lt; 2E-16). The model explained 14.1% of deviance in the dataset, and visual inspection of observed versus </w:t>
       </w:r>
       <w:r>
         <w:lastRenderedPageBreak/>
@@ -5198,15 +5028,7 @@
         </m:r>
       </m:oMath>
       <w:r>
-        <w:t xml:space="preserve"> when Naval training was ongoing was significant</w:t>
-      </w:r>
-      <w:proofErr w:type="spellStart"/>
-      <w:r>
-        <w:t>ly</w:t>
-      </w:r>
-      <w:proofErr w:type="spellEnd"/>
-      <w:r>
-        <w:t xml:space="preserve"> different from the baseline period (p-value &lt; 2E-16). The expected </w:t>
+        <w:t xml:space="preserve"> when Naval training was ongoing was significantly different from the baseline period (p-value &lt; 2E-16). The expected </w:t>
       </w:r>
       <m:oMath>
         <m:r>
@@ -5308,7 +5130,7 @@
         <m:sSub>
           <m:sSubPr>
             <m:ctrlPr>
-              <w:ins w:id="208" w:author="Len Thomas" w:date="2020-05-20T21:46:00Z">
+              <w:ins w:id="175" w:author="Len Thomas" w:date="2020-05-20T21:46:00Z">
                 <w:rPr>
                   <w:rFonts w:ascii="Cambria Math" w:hAnsi="Cambria Math"/>
                 </w:rPr>
@@ -5340,7 +5162,7 @@
         <m:sSub>
           <m:sSubPr>
             <m:ctrlPr>
-              <w:ins w:id="209" w:author="Len Thomas" w:date="2020-05-20T21:46:00Z">
+              <w:ins w:id="176" w:author="Len Thomas" w:date="2020-05-20T21:46:00Z">
                 <w:rPr>
                   <w:rFonts w:ascii="Cambria Math" w:hAnsi="Cambria Math"/>
                 </w:rPr>
@@ -5372,7 +5194,7 @@
         <m:sSub>
           <m:sSubPr>
             <m:ctrlPr>
-              <w:ins w:id="210" w:author="Len Thomas" w:date="2020-05-20T21:46:00Z">
+              <w:ins w:id="177" w:author="Len Thomas" w:date="2020-05-20T21:46:00Z">
                 <w:rPr>
                   <w:rFonts w:ascii="Cambria Math" w:hAnsi="Cambria Math"/>
                 </w:rPr>
@@ -5404,7 +5226,7 @@
         <m:sSub>
           <m:sSubPr>
             <m:ctrlPr>
-              <w:ins w:id="211" w:author="Len Thomas" w:date="2020-05-20T21:46:00Z">
+              <w:ins w:id="178" w:author="Len Thomas" w:date="2020-05-20T21:46:00Z">
                 <w:rPr>
                   <w:rFonts w:ascii="Cambria Math" w:hAnsi="Cambria Math"/>
                 </w:rPr>
@@ -5633,8 +5455,8 @@
       <w:pPr>
         <w:pStyle w:val="Heading1"/>
       </w:pPr>
-      <w:bookmarkStart w:id="212" w:name="discussion"/>
-      <w:bookmarkEnd w:id="212"/>
+      <w:bookmarkStart w:id="179" w:name="discussion"/>
+      <w:bookmarkEnd w:id="179"/>
       <w:r>
         <w:t>4 Discussion</w:t>
       </w:r>
@@ -5790,12 +5612,12 @@
       <w:pPr>
         <w:pStyle w:val="Heading1"/>
         <w:rPr>
-          <w:ins w:id="213" w:author="Len Thomas" w:date="2020-05-20T23:01:00Z"/>
-        </w:rPr>
-      </w:pPr>
-      <w:bookmarkStart w:id="214" w:name="references"/>
-      <w:bookmarkEnd w:id="214"/>
-      <w:ins w:id="215" w:author="Len Thomas" w:date="2020-05-20T23:12:00Z">
+          <w:ins w:id="180" w:author="Len Thomas" w:date="2020-05-20T23:01:00Z"/>
+        </w:rPr>
+      </w:pPr>
+      <w:bookmarkStart w:id="181" w:name="references"/>
+      <w:bookmarkEnd w:id="181"/>
+      <w:ins w:id="182" w:author="Len Thomas" w:date="2020-05-20T23:12:00Z">
         <w:r>
           <w:t>Acknowledgements</w:t>
         </w:r>
@@ -5805,58 +5627,58 @@
       <w:pPr>
         <w:pStyle w:val="BodyText"/>
         <w:rPr>
-          <w:ins w:id="216" w:author="Len Thomas" w:date="2020-05-20T23:01:00Z"/>
-        </w:rPr>
-        <w:pPrChange w:id="217" w:author="Len Thomas" w:date="2020-05-20T23:01:00Z">
+          <w:ins w:id="183" w:author="Len Thomas" w:date="2020-05-20T23:01:00Z"/>
+        </w:rPr>
+        <w:pPrChange w:id="184" w:author="Len Thomas" w:date="2020-05-20T23:01:00Z">
           <w:pPr>
             <w:pStyle w:val="Heading1"/>
           </w:pPr>
         </w:pPrChange>
       </w:pPr>
-      <w:commentRangeStart w:id="218"/>
-      <w:ins w:id="219" w:author="Len Thomas" w:date="2020-05-20T23:01:00Z">
+      <w:commentRangeStart w:id="185"/>
+      <w:ins w:id="186" w:author="Len Thomas" w:date="2020-05-20T23:01:00Z">
         <w:r>
           <w:t xml:space="preserve">This </w:t>
         </w:r>
       </w:ins>
-      <w:commentRangeEnd w:id="218"/>
-      <w:ins w:id="220" w:author="Len Thomas" w:date="2020-05-20T23:04:00Z">
+      <w:commentRangeEnd w:id="185"/>
+      <w:ins w:id="187" w:author="Len Thomas" w:date="2020-05-20T23:04:00Z">
         <w:r>
           <w:rPr>
             <w:rStyle w:val="CommentReference"/>
           </w:rPr>
-          <w:commentReference w:id="218"/>
-        </w:r>
-      </w:ins>
-      <w:ins w:id="221" w:author="Len Thomas" w:date="2020-05-20T23:01:00Z">
+          <w:commentReference w:id="185"/>
+        </w:r>
+      </w:ins>
+      <w:ins w:id="188" w:author="Len Thomas" w:date="2020-05-20T23:01:00Z">
         <w:r>
           <w:t xml:space="preserve">study was funded by </w:t>
         </w:r>
       </w:ins>
-      <w:ins w:id="222" w:author="Len Thomas" w:date="2020-05-20T23:02:00Z">
+      <w:ins w:id="189" w:author="Len Thomas" w:date="2020-05-20T23:02:00Z">
         <w:r>
           <w:t>the US Navy</w:t>
         </w:r>
       </w:ins>
-      <w:ins w:id="223" w:author="Len Thomas" w:date="2020-05-20T23:03:00Z">
+      <w:ins w:id="190" w:author="Len Thomas" w:date="2020-05-20T23:03:00Z">
         <w:r>
           <w:t xml:space="preserve"> Living Marine Resources </w:t>
         </w:r>
-        <w:commentRangeStart w:id="224"/>
+        <w:commentRangeStart w:id="191"/>
         <w:r>
           <w:t>Program</w:t>
         </w:r>
       </w:ins>
-      <w:commentRangeEnd w:id="224"/>
-      <w:ins w:id="225" w:author="Len Thomas" w:date="2020-05-20T23:04:00Z">
+      <w:commentRangeEnd w:id="191"/>
+      <w:ins w:id="192" w:author="Len Thomas" w:date="2020-05-20T23:04:00Z">
         <w:r>
           <w:rPr>
             <w:rStyle w:val="CommentReference"/>
           </w:rPr>
-          <w:commentReference w:id="224"/>
-        </w:r>
-      </w:ins>
-      <w:ins w:id="226" w:author="Len Thomas" w:date="2020-05-20T23:11:00Z">
+          <w:commentReference w:id="191"/>
+        </w:r>
+      </w:ins>
+      <w:ins w:id="193" w:author="Len Thomas" w:date="2020-05-20T23:11:00Z">
         <w:r>
           <w:t xml:space="preserve"> (</w:t>
         </w:r>
@@ -5864,57 +5686,57 @@
           <w:t>C</w:t>
         </w:r>
       </w:ins>
-      <w:ins w:id="227" w:author="Len Thomas" w:date="2020-05-20T23:06:00Z">
+      <w:ins w:id="194" w:author="Len Thomas" w:date="2020-05-20T23:06:00Z">
         <w:r>
           <w:t xml:space="preserve">ontract </w:t>
         </w:r>
       </w:ins>
-      <w:ins w:id="228" w:author="Len Thomas" w:date="2020-05-20T23:12:00Z">
+      <w:ins w:id="195" w:author="Len Thomas" w:date="2020-05-20T23:12:00Z">
         <w:r>
           <w:t xml:space="preserve">No. </w:t>
         </w:r>
       </w:ins>
-      <w:ins w:id="229" w:author="Len Thomas" w:date="2020-05-20T23:06:00Z">
+      <w:ins w:id="196" w:author="Len Thomas" w:date="2020-05-20T23:06:00Z">
         <w:r>
           <w:t>N39430</w:t>
         </w:r>
       </w:ins>
-      <w:ins w:id="230" w:author="Len Thomas" w:date="2020-05-20T23:12:00Z">
+      <w:ins w:id="197" w:author="Len Thomas" w:date="2020-05-20T23:12:00Z">
         <w:r>
           <w:t>-</w:t>
         </w:r>
       </w:ins>
-      <w:ins w:id="231" w:author="Len Thomas" w:date="2020-05-20T23:06:00Z">
+      <w:ins w:id="198" w:author="Len Thomas" w:date="2020-05-20T23:06:00Z">
         <w:r>
           <w:t>17</w:t>
         </w:r>
       </w:ins>
-      <w:ins w:id="232" w:author="Len Thomas" w:date="2020-05-20T23:12:00Z">
+      <w:ins w:id="199" w:author="Len Thomas" w:date="2020-05-20T23:12:00Z">
         <w:r>
           <w:t>-</w:t>
         </w:r>
       </w:ins>
-      <w:ins w:id="233" w:author="Len Thomas" w:date="2020-05-20T23:06:00Z">
+      <w:ins w:id="200" w:author="Len Thomas" w:date="2020-05-20T23:06:00Z">
         <w:r>
           <w:t>P</w:t>
         </w:r>
       </w:ins>
-      <w:ins w:id="234" w:author="Len Thomas" w:date="2020-05-20T23:12:00Z">
+      <w:ins w:id="201" w:author="Len Thomas" w:date="2020-05-20T23:12:00Z">
         <w:r>
           <w:t>-</w:t>
         </w:r>
       </w:ins>
-      <w:ins w:id="235" w:author="Len Thomas" w:date="2020-05-20T23:06:00Z">
+      <w:ins w:id="202" w:author="Len Thomas" w:date="2020-05-20T23:06:00Z">
         <w:r>
           <w:t>1983</w:t>
         </w:r>
       </w:ins>
-      <w:ins w:id="236" w:author="Len Thomas" w:date="2020-05-20T23:12:00Z">
+      <w:ins w:id="203" w:author="Len Thomas" w:date="2020-05-20T23:12:00Z">
         <w:r>
           <w:t>)</w:t>
         </w:r>
       </w:ins>
-      <w:ins w:id="237" w:author="Len Thomas" w:date="2020-05-20T23:03:00Z">
+      <w:ins w:id="204" w:author="Len Thomas" w:date="2020-05-20T23:03:00Z">
         <w:r>
           <w:t>.</w:t>
         </w:r>
@@ -6056,7 +5878,7 @@
       <w:pPr>
         <w:pStyle w:val="BodyText"/>
         <w:rPr>
-          <w:ins w:id="238" w:author="Elizabeth Henderson" w:date="2020-05-20T09:32:00Z"/>
+          <w:ins w:id="205" w:author="Elizabeth Henderson" w:date="2020-05-20T09:32:00Z"/>
         </w:rPr>
       </w:pPr>
       <w:r>
@@ -6101,7 +5923,7 @@
       <w:pPr>
         <w:pStyle w:val="BodyText"/>
       </w:pPr>
-      <w:ins w:id="239" w:author="Elizabeth Henderson" w:date="2020-05-20T09:32:00Z">
+      <w:ins w:id="206" w:author="Elizabeth Henderson" w:date="2020-05-20T09:32:00Z">
         <w:r>
           <w:t xml:space="preserve">de </w:t>
         </w:r>
@@ -6125,13 +5947,13 @@
           <w:t>, M.</w:t>
         </w:r>
       </w:ins>
-      <w:ins w:id="240" w:author="Elizabeth Henderson" w:date="2020-05-20T09:33:00Z">
+      <w:ins w:id="207" w:author="Elizabeth Henderson" w:date="2020-05-20T09:33:00Z">
         <w:r>
           <w:t xml:space="preserve">, </w:t>
         </w:r>
       </w:ins>
       <w:proofErr w:type="spellStart"/>
-      <w:ins w:id="241" w:author="Elizabeth Henderson" w:date="2020-05-20T09:32:00Z">
+      <w:ins w:id="208" w:author="Elizabeth Henderson" w:date="2020-05-20T09:32:00Z">
         <w:r>
           <w:t>Arregui</w:t>
         </w:r>
@@ -6140,13 +5962,13 @@
           <w:t>, M.</w:t>
         </w:r>
       </w:ins>
-      <w:ins w:id="242" w:author="Elizabeth Henderson" w:date="2020-05-20T09:33:00Z">
+      <w:ins w:id="209" w:author="Elizabeth Henderson" w:date="2020-05-20T09:33:00Z">
         <w:r>
           <w:t xml:space="preserve">, </w:t>
         </w:r>
       </w:ins>
       <w:proofErr w:type="spellStart"/>
-      <w:ins w:id="243" w:author="Elizabeth Henderson" w:date="2020-05-20T09:32:00Z">
+      <w:ins w:id="210" w:author="Elizabeth Henderson" w:date="2020-05-20T09:32:00Z">
         <w:r>
           <w:t>Costidis</w:t>
         </w:r>
@@ -6155,13 +5977,13 @@
           <w:t>, A.</w:t>
         </w:r>
       </w:ins>
-      <w:ins w:id="244" w:author="Elizabeth Henderson" w:date="2020-05-20T09:33:00Z">
+      <w:ins w:id="211" w:author="Elizabeth Henderson" w:date="2020-05-20T09:33:00Z">
         <w:r>
           <w:t xml:space="preserve">, </w:t>
         </w:r>
       </w:ins>
       <w:proofErr w:type="spellStart"/>
-      <w:ins w:id="245" w:author="Elizabeth Henderson" w:date="2020-05-20T09:32:00Z">
+      <w:ins w:id="212" w:author="Elizabeth Henderson" w:date="2020-05-20T09:32:00Z">
         <w:r>
           <w:t>Fahlman</w:t>
         </w:r>
@@ -6170,13 +5992,13 @@
           <w:t>, A.</w:t>
         </w:r>
       </w:ins>
-      <w:ins w:id="246" w:author="Elizabeth Henderson" w:date="2020-05-20T09:33:00Z">
+      <w:ins w:id="213" w:author="Elizabeth Henderson" w:date="2020-05-20T09:33:00Z">
         <w:r>
           <w:t xml:space="preserve">, </w:t>
         </w:r>
       </w:ins>
       <w:proofErr w:type="spellStart"/>
-      <w:ins w:id="247" w:author="Elizabeth Henderson" w:date="2020-05-20T09:32:00Z">
+      <w:ins w:id="214" w:author="Elizabeth Henderson" w:date="2020-05-20T09:32:00Z">
         <w:r>
           <w:t>Frantzis</w:t>
         </w:r>
@@ -6185,23 +6007,23 @@
           <w:t>, A.</w:t>
         </w:r>
       </w:ins>
-      <w:ins w:id="248" w:author="Elizabeth Henderson" w:date="2020-05-20T09:33:00Z">
+      <w:ins w:id="215" w:author="Elizabeth Henderson" w:date="2020-05-20T09:33:00Z">
         <w:r>
           <w:t xml:space="preserve">, </w:t>
         </w:r>
       </w:ins>
-      <w:ins w:id="249" w:author="Elizabeth Henderson" w:date="2020-05-20T09:32:00Z">
+      <w:ins w:id="216" w:author="Elizabeth Henderson" w:date="2020-05-20T09:32:00Z">
         <w:r>
           <w:t>Gulland, F. M. D.</w:t>
         </w:r>
       </w:ins>
-      <w:ins w:id="250" w:author="Elizabeth Henderson" w:date="2020-05-20T09:33:00Z">
+      <w:ins w:id="217" w:author="Elizabeth Henderson" w:date="2020-05-20T09:33:00Z">
         <w:r>
           <w:t xml:space="preserve">, </w:t>
         </w:r>
       </w:ins>
       <w:proofErr w:type="spellStart"/>
-      <w:ins w:id="251" w:author="Elizabeth Henderson" w:date="2020-05-20T09:32:00Z">
+      <w:ins w:id="218" w:author="Elizabeth Henderson" w:date="2020-05-20T09:32:00Z">
         <w:r>
           <w:t>Iñíguez</w:t>
         </w:r>
@@ -6210,23 +6032,23 @@
           <w:t>, M.</w:t>
         </w:r>
       </w:ins>
-      <w:ins w:id="252" w:author="Elizabeth Henderson" w:date="2020-05-20T09:33:00Z">
+      <w:ins w:id="219" w:author="Elizabeth Henderson" w:date="2020-05-20T09:33:00Z">
         <w:r>
           <w:t xml:space="preserve">, </w:t>
         </w:r>
       </w:ins>
-      <w:ins w:id="253" w:author="Elizabeth Henderson" w:date="2020-05-20T09:32:00Z">
+      <w:ins w:id="220" w:author="Elizabeth Henderson" w:date="2020-05-20T09:32:00Z">
         <w:r>
           <w:t>Johnson, M.</w:t>
         </w:r>
       </w:ins>
-      <w:ins w:id="254" w:author="Elizabeth Henderson" w:date="2020-05-20T09:33:00Z">
+      <w:ins w:id="221" w:author="Elizabeth Henderson" w:date="2020-05-20T09:33:00Z">
         <w:r>
           <w:t xml:space="preserve">, </w:t>
         </w:r>
       </w:ins>
       <w:proofErr w:type="spellStart"/>
-      <w:ins w:id="255" w:author="Elizabeth Henderson" w:date="2020-05-20T09:32:00Z">
+      <w:ins w:id="222" w:author="Elizabeth Henderson" w:date="2020-05-20T09:32:00Z">
         <w:r>
           <w:t>Komnenou</w:t>
         </w:r>
@@ -6235,53 +6057,53 @@
           <w:t>, A.</w:t>
         </w:r>
       </w:ins>
-      <w:ins w:id="256" w:author="Elizabeth Henderson" w:date="2020-05-20T09:33:00Z">
+      <w:ins w:id="223" w:author="Elizabeth Henderson" w:date="2020-05-20T09:33:00Z">
         <w:r>
           <w:t xml:space="preserve">, </w:t>
         </w:r>
       </w:ins>
-      <w:ins w:id="257" w:author="Elizabeth Henderson" w:date="2020-05-20T09:32:00Z">
+      <w:ins w:id="224" w:author="Elizabeth Henderson" w:date="2020-05-20T09:32:00Z">
         <w:r>
           <w:t>Koopman, H.</w:t>
         </w:r>
       </w:ins>
-      <w:ins w:id="258" w:author="Elizabeth Henderson" w:date="2020-05-20T09:33:00Z">
+      <w:ins w:id="225" w:author="Elizabeth Henderson" w:date="2020-05-20T09:33:00Z">
         <w:r>
           <w:t xml:space="preserve">, </w:t>
         </w:r>
       </w:ins>
-      <w:ins w:id="259" w:author="Elizabeth Henderson" w:date="2020-05-20T09:32:00Z">
+      <w:ins w:id="226" w:author="Elizabeth Henderson" w:date="2020-05-20T09:32:00Z">
         <w:r>
           <w:t>Pabst, D. A.</w:t>
         </w:r>
       </w:ins>
-      <w:ins w:id="260" w:author="Elizabeth Henderson" w:date="2020-05-20T09:33:00Z">
+      <w:ins w:id="227" w:author="Elizabeth Henderson" w:date="2020-05-20T09:33:00Z">
         <w:r>
           <w:t xml:space="preserve">, </w:t>
         </w:r>
       </w:ins>
-      <w:ins w:id="261" w:author="Elizabeth Henderson" w:date="2020-05-20T09:32:00Z">
+      <w:ins w:id="228" w:author="Elizabeth Henderson" w:date="2020-05-20T09:32:00Z">
         <w:r>
           <w:t>Roe, W. D.</w:t>
         </w:r>
       </w:ins>
-      <w:ins w:id="262" w:author="Elizabeth Henderson" w:date="2020-05-20T09:33:00Z">
+      <w:ins w:id="229" w:author="Elizabeth Henderson" w:date="2020-05-20T09:33:00Z">
         <w:r>
           <w:t xml:space="preserve">, </w:t>
         </w:r>
       </w:ins>
-      <w:ins w:id="263" w:author="Elizabeth Henderson" w:date="2020-05-20T09:32:00Z">
+      <w:ins w:id="230" w:author="Elizabeth Henderson" w:date="2020-05-20T09:32:00Z">
         <w:r>
           <w:t>Sierra, E.</w:t>
         </w:r>
       </w:ins>
-      <w:ins w:id="264" w:author="Elizabeth Henderson" w:date="2020-05-20T09:33:00Z">
+      <w:ins w:id="231" w:author="Elizabeth Henderson" w:date="2020-05-20T09:33:00Z">
         <w:r>
           <w:t xml:space="preserve">, </w:t>
         </w:r>
       </w:ins>
       <w:proofErr w:type="spellStart"/>
-      <w:ins w:id="265" w:author="Elizabeth Henderson" w:date="2020-05-20T09:32:00Z">
+      <w:ins w:id="232" w:author="Elizabeth Henderson" w:date="2020-05-20T09:32:00Z">
         <w:r>
           <w:t>Tejedor</w:t>
         </w:r>
@@ -6290,12 +6112,12 @@
           <w:t>, M.</w:t>
         </w:r>
       </w:ins>
-      <w:ins w:id="266" w:author="Elizabeth Henderson" w:date="2020-05-20T09:33:00Z">
+      <w:ins w:id="233" w:author="Elizabeth Henderson" w:date="2020-05-20T09:33:00Z">
         <w:r>
           <w:t xml:space="preserve">, </w:t>
         </w:r>
       </w:ins>
-      <w:ins w:id="267" w:author="Elizabeth Henderson" w:date="2020-05-20T09:32:00Z">
+      <w:ins w:id="234" w:author="Elizabeth Henderson" w:date="2020-05-20T09:32:00Z">
         <w:r>
           <w:lastRenderedPageBreak/>
           <w:t>Schorr, G.</w:t>
@@ -6642,7 +6464,7 @@
       <w:pPr>
         <w:pStyle w:val="BodyText"/>
         <w:rPr>
-          <w:ins w:id="268" w:author="Elizabeth Henderson" w:date="2020-05-20T10:28:00Z"/>
+          <w:ins w:id="235" w:author="Elizabeth Henderson" w:date="2020-05-20T10:28:00Z"/>
           <w:rStyle w:val="Hyperlink"/>
         </w:rPr>
       </w:pPr>
@@ -6680,7 +6502,7 @@
       <w:pPr>
         <w:pStyle w:val="BodyText"/>
       </w:pPr>
-      <w:ins w:id="269" w:author="Elizabeth Henderson" w:date="2020-05-20T10:28:00Z">
+      <w:ins w:id="236" w:author="Elizabeth Henderson" w:date="2020-05-20T10:28:00Z">
         <w:r>
           <w:t xml:space="preserve">Johnson, M., Madsen, P. T., Zimmer, W. M. X., De Soto, N. A., &amp; Tyack, P. L. (2006). Foraging Blainville's beaked whales (Mesoplodon </w:t>
         </w:r>
@@ -6698,7 +6520,7 @@
       <w:pPr>
         <w:pStyle w:val="BodyText"/>
         <w:rPr>
-          <w:ins w:id="270" w:author="Elizabeth Henderson" w:date="2020-05-20T10:29:00Z"/>
+          <w:ins w:id="237" w:author="Elizabeth Henderson" w:date="2020-05-20T10:29:00Z"/>
           <w:rStyle w:val="Hyperlink"/>
         </w:rPr>
       </w:pPr>
@@ -6771,7 +6593,7 @@
       <w:pPr>
         <w:pStyle w:val="BodyText"/>
       </w:pPr>
-      <w:ins w:id="271" w:author="Elizabeth Henderson" w:date="2020-05-20T10:29:00Z">
+      <w:ins w:id="238" w:author="Elizabeth Henderson" w:date="2020-05-20T10:29:00Z">
         <w:r>
           <w:t xml:space="preserve">Madsen, P. T., de Soto, N. A., </w:t>
         </w:r>
@@ -6871,7 +6693,7 @@
       <w:pPr>
         <w:pStyle w:val="BodyText"/>
         <w:rPr>
-          <w:ins w:id="272" w:author="Elizabeth Henderson" w:date="2020-05-20T09:43:00Z"/>
+          <w:ins w:id="239" w:author="Elizabeth Henderson" w:date="2020-05-20T09:43:00Z"/>
           <w:rStyle w:val="Hyperlink"/>
         </w:rPr>
       </w:pPr>
@@ -6917,8 +6739,8 @@
       <w:pPr>
         <w:pStyle w:val="BodyText"/>
       </w:pPr>
-      <w:commentRangeStart w:id="273"/>
-      <w:ins w:id="274" w:author="Elizabeth Henderson" w:date="2020-05-20T09:43:00Z">
+      <w:commentRangeStart w:id="240"/>
+      <w:ins w:id="241" w:author="Elizabeth Henderson" w:date="2020-05-20T09:43:00Z">
         <w:r>
           <w:t xml:space="preserve">Martin, C.R., E.E. Henderson, S.W. Martin, T.A. </w:t>
         </w:r>
@@ -6950,13 +6772,13 @@
           <w:t>.</w:t>
         </w:r>
       </w:ins>
-      <w:commentRangeEnd w:id="273"/>
-      <w:ins w:id="275" w:author="Elizabeth Henderson" w:date="2020-05-20T10:29:00Z">
+      <w:commentRangeEnd w:id="240"/>
+      <w:ins w:id="242" w:author="Elizabeth Henderson" w:date="2020-05-20T10:29:00Z">
         <w:r>
           <w:rPr>
             <w:rStyle w:val="CommentReference"/>
           </w:rPr>
-          <w:commentReference w:id="273"/>
+          <w:commentReference w:id="240"/>
         </w:r>
       </w:ins>
     </w:p>
@@ -7359,7 +7181,7 @@
       <w:pPr>
         <w:pStyle w:val="BodyText"/>
         <w:rPr>
-          <w:ins w:id="276" w:author="Elizabeth Henderson" w:date="2020-05-20T09:31:00Z"/>
+          <w:ins w:id="243" w:author="Elizabeth Henderson" w:date="2020-05-20T09:31:00Z"/>
           <w:rStyle w:val="Hyperlink"/>
         </w:rPr>
       </w:pPr>
@@ -7413,7 +7235,7 @@
       <w:pPr>
         <w:pStyle w:val="BodyText"/>
       </w:pPr>
-      <w:ins w:id="277" w:author="Elizabeth Henderson" w:date="2020-05-20T09:31:00Z">
+      <w:ins w:id="244" w:author="Elizabeth Henderson" w:date="2020-05-20T09:31:00Z">
         <w:r>
           <w:t>U.S. Department of the Navy (2017). Criteria and Thresholds for U.S. Navy Acoustic and Explosive Effects Analysis (Phase III). San Diego, CA, Space and Naval Warfare Systems Command, Pacific.</w:t>
         </w:r>
@@ -8031,7 +7853,7 @@
       </w:r>
     </w:p>
   </w:comment>
-  <w:comment w:id="52" w:author="Len Thomas" w:date="2020-05-20T22:34:00Z" w:initials="LT">
+  <w:comment w:id="51" w:author="Len Thomas" w:date="2020-05-20T22:34:00Z" w:initials="LT">
     <w:p>
       <w:pPr>
         <w:pStyle w:val="CommentText"/>
@@ -8047,7 +7869,7 @@
       </w:r>
     </w:p>
   </w:comment>
-  <w:comment w:id="55" w:author="Len Thomas" w:date="2020-05-20T22:37:00Z" w:initials="LT">
+  <w:comment w:id="54" w:author="Len Thomas" w:date="2020-05-20T22:37:00Z" w:initials="LT">
     <w:p>
       <w:pPr>
         <w:pStyle w:val="CommentText"/>
@@ -8063,7 +7885,7 @@
       </w:r>
     </w:p>
   </w:comment>
-  <w:comment w:id="64" w:author="Len Thomas" w:date="2020-05-20T22:45:00Z" w:initials="LT">
+  <w:comment w:id="56" w:author="Len Thomas" w:date="2020-05-20T22:45:00Z" w:initials="LT">
     <w:p>
       <w:pPr>
         <w:pStyle w:val="CommentText"/>
@@ -8084,7 +7906,7 @@
       <w:proofErr w:type="spellEnd"/>
     </w:p>
   </w:comment>
-  <w:comment w:id="77" w:author="Len Thomas" w:date="2020-05-20T22:45:00Z" w:initials="LT">
+  <w:comment w:id="59" w:author="Len Thomas" w:date="2020-05-20T22:45:00Z" w:initials="LT">
     <w:p>
       <w:pPr>
         <w:pStyle w:val="CommentText"/>
@@ -8108,7 +7930,7 @@
       </w:r>
     </w:p>
   </w:comment>
-  <w:comment w:id="83" w:author="Len Thomas" w:date="2020-05-20T22:47:00Z" w:initials="LT">
+  <w:comment w:id="65" w:author="Len Thomas" w:date="2020-05-20T22:47:00Z" w:initials="LT">
     <w:p>
       <w:pPr>
         <w:pStyle w:val="CommentText"/>
@@ -8142,7 +7964,7 @@
       </w:r>
     </w:p>
   </w:comment>
-  <w:comment w:id="84" w:author="Len Thomas" w:date="2020-05-20T22:46:00Z" w:initials="LT">
+  <w:comment w:id="66" w:author="Len Thomas" w:date="2020-05-20T22:46:00Z" w:initials="LT">
     <w:p>
       <w:pPr>
         <w:pStyle w:val="CommentText"/>
@@ -8179,7 +8001,7 @@
       </w:r>
     </w:p>
   </w:comment>
-  <w:comment w:id="86" w:author="Len Thomas" w:date="2020-05-20T23:49:00Z" w:initials="LT">
+  <w:comment w:id="68" w:author="Len Thomas" w:date="2020-05-20T23:49:00Z" w:initials="LT">
     <w:p>
       <w:pPr>
         <w:pStyle w:val="CommentText"/>
@@ -8195,7 +8017,7 @@
       </w:r>
     </w:p>
   </w:comment>
-  <w:comment w:id="99" w:author="Len Thomas" w:date="2020-05-20T23:43:00Z" w:initials="LT">
+  <w:comment w:id="75" w:author="Len Thomas" w:date="2020-05-20T23:43:00Z" w:initials="LT">
     <w:p>
       <w:pPr>
         <w:pStyle w:val="CommentText"/>
@@ -8211,7 +8033,7 @@
       </w:r>
     </w:p>
   </w:comment>
-  <w:comment w:id="100" w:author="Len Thomas" w:date="2020-05-20T23:43:00Z" w:initials="LT">
+  <w:comment w:id="76" w:author="Len Thomas" w:date="2020-05-20T23:43:00Z" w:initials="LT">
     <w:p>
       <w:pPr>
         <w:pStyle w:val="CommentText"/>
@@ -8227,7 +8049,7 @@
       </w:r>
     </w:p>
   </w:comment>
-  <w:comment w:id="101" w:author="Len Thomas" w:date="2020-05-20T23:46:00Z" w:initials="LT">
+  <w:comment w:id="77" w:author="Len Thomas" w:date="2020-05-20T23:46:00Z" w:initials="LT">
     <w:p>
       <w:pPr>
         <w:pStyle w:val="CommentText"/>
@@ -8243,7 +8065,7 @@
       </w:r>
     </w:p>
   </w:comment>
-  <w:comment w:id="102" w:author="Len Thomas" w:date="2020-05-20T23:47:00Z" w:initials="LT">
+  <w:comment w:id="78" w:author="Len Thomas" w:date="2020-05-20T23:47:00Z" w:initials="LT">
     <w:p>
       <w:pPr>
         <w:pStyle w:val="CommentText"/>
@@ -8259,7 +8081,7 @@
       </w:r>
     </w:p>
   </w:comment>
-  <w:comment w:id="106" w:author="Elizabeth Henderson" w:date="2020-05-20T10:38:00Z" w:initials="EH">
+  <w:comment w:id="80" w:author="Elizabeth Henderson" w:date="2020-05-20T10:38:00Z" w:initials="EH">
     <w:p>
       <w:pPr>
         <w:pStyle w:val="CommentText"/>
@@ -8275,7 +8097,7 @@
       </w:r>
     </w:p>
   </w:comment>
-  <w:comment w:id="125" w:author="Len Thomas" w:date="2020-05-20T23:52:00Z" w:initials="LT">
+  <w:comment w:id="91" w:author="Len Thomas" w:date="2020-05-20T23:52:00Z" w:initials="LT">
     <w:p>
       <w:pPr>
         <w:pStyle w:val="CommentText"/>
@@ -8294,7 +8116,7 @@
       </w:r>
     </w:p>
   </w:comment>
-  <w:comment w:id="130" w:author="Elizabeth Henderson" w:date="2020-05-20T10:13:00Z" w:initials="EH">
+  <w:comment w:id="96" w:author="Elizabeth Henderson" w:date="2020-05-20T10:13:00Z" w:initials="EH">
     <w:p>
       <w:pPr>
         <w:pStyle w:val="CommentText"/>
@@ -8310,7 +8132,7 @@
       </w:r>
     </w:p>
   </w:comment>
-  <w:comment w:id="131" w:author="Len Thomas" w:date="2020-05-20T23:54:00Z" w:initials="LT">
+  <w:comment w:id="97" w:author="Len Thomas" w:date="2020-05-20T23:54:00Z" w:initials="LT">
     <w:p>
       <w:pPr>
         <w:pStyle w:val="CommentText"/>
@@ -8326,7 +8148,7 @@
       </w:r>
     </w:p>
   </w:comment>
-  <w:comment w:id="132" w:author="Len Thomas" w:date="2020-05-20T23:55:00Z" w:initials="LT">
+  <w:comment w:id="98" w:author="Len Thomas" w:date="2020-05-20T23:55:00Z" w:initials="LT">
     <w:p>
       <w:pPr>
         <w:pStyle w:val="CommentText"/>
@@ -8342,7 +8164,7 @@
       </w:r>
     </w:p>
   </w:comment>
-  <w:comment w:id="133" w:author="Len Thomas" w:date="2020-05-20T23:57:00Z" w:initials="LT">
+  <w:comment w:id="99" w:author="Len Thomas" w:date="2020-05-20T23:57:00Z" w:initials="LT">
     <w:p>
       <w:pPr>
         <w:pStyle w:val="CommentText"/>
@@ -8358,7 +8180,7 @@
       </w:r>
     </w:p>
   </w:comment>
-  <w:comment w:id="136" w:author="Len Thomas" w:date="2020-05-20T23:56:00Z" w:initials="LT">
+  <w:comment w:id="102" w:author="Len Thomas" w:date="2020-05-20T23:56:00Z" w:initials="LT">
     <w:p>
       <w:pPr>
         <w:pStyle w:val="CommentText"/>
@@ -8374,7 +8196,7 @@
       </w:r>
     </w:p>
   </w:comment>
-  <w:comment w:id="137" w:author="Len Thomas" w:date="2020-05-20T23:56:00Z" w:initials="LT">
+  <w:comment w:id="103" w:author="Len Thomas" w:date="2020-05-20T23:56:00Z" w:initials="LT">
     <w:p>
       <w:pPr>
         <w:pStyle w:val="CommentText"/>
@@ -8403,7 +8225,7 @@
       </w:r>
     </w:p>
   </w:comment>
-  <w:comment w:id="138" w:author="Elizabeth Henderson" w:date="2020-05-20T10:10:00Z" w:initials="EH">
+  <w:comment w:id="105" w:author="Elizabeth Henderson" w:date="2020-05-20T10:10:00Z" w:initials="EH">
     <w:p>
       <w:pPr>
         <w:pStyle w:val="CommentText"/>
@@ -8419,7 +8241,7 @@
       </w:r>
     </w:p>
   </w:comment>
-  <w:comment w:id="140" w:author="Elizabeth Henderson" w:date="2020-05-20T10:12:00Z" w:initials="EH">
+  <w:comment w:id="107" w:author="Elizabeth Henderson" w:date="2020-05-20T10:12:00Z" w:initials="EH">
     <w:p>
       <w:pPr>
         <w:pStyle w:val="CommentText"/>
@@ -8435,7 +8257,7 @@
       </w:r>
     </w:p>
   </w:comment>
-  <w:comment w:id="141" w:author="Len Thomas" w:date="2020-05-21T00:01:00Z" w:initials="LT">
+  <w:comment w:id="108" w:author="Len Thomas" w:date="2020-05-21T00:01:00Z" w:initials="LT">
     <w:p>
       <w:pPr>
         <w:pStyle w:val="CommentText"/>
@@ -8459,7 +8281,7 @@
       </w:r>
     </w:p>
   </w:comment>
-  <w:comment w:id="202" w:author="Len Thomas" w:date="2020-05-20T23:42:00Z" w:initials="LT">
+  <w:comment w:id="169" w:author="Len Thomas" w:date="2020-05-20T23:42:00Z" w:initials="LT">
     <w:p>
       <w:pPr>
         <w:pStyle w:val="CommentText"/>
@@ -8478,7 +8300,7 @@
       </w:r>
     </w:p>
   </w:comment>
-  <w:comment w:id="201" w:author="Len Thomas" w:date="2020-05-20T23:42:00Z" w:initials="LT">
+  <w:comment w:id="168" w:author="Len Thomas" w:date="2020-05-20T23:42:00Z" w:initials="LT">
     <w:p>
       <w:pPr>
         <w:pStyle w:val="CommentText"/>
@@ -8507,7 +8329,7 @@
       </w:r>
     </w:p>
   </w:comment>
-  <w:comment w:id="206" w:author="Len Thomas" w:date="2020-05-20T22:41:00Z" w:initials="LT">
+  <w:comment w:id="173" w:author="Len Thomas" w:date="2020-05-20T22:41:00Z" w:initials="LT">
     <w:p>
       <w:pPr>
         <w:pStyle w:val="CommentText"/>
@@ -8523,7 +8345,7 @@
       </w:r>
     </w:p>
   </w:comment>
-  <w:comment w:id="218" w:author="Len Thomas" w:date="2020-05-20T23:04:00Z" w:initials="LT">
+  <w:comment w:id="185" w:author="Len Thomas" w:date="2020-05-20T23:04:00Z" w:initials="LT">
     <w:p>
       <w:pPr>
         <w:pStyle w:val="CommentText"/>
@@ -8539,7 +8361,7 @@
       </w:r>
     </w:p>
   </w:comment>
-  <w:comment w:id="224" w:author="Len Thomas" w:date="2020-05-20T23:04:00Z" w:initials="LT">
+  <w:comment w:id="191" w:author="Len Thomas" w:date="2020-05-20T23:04:00Z" w:initials="LT">
     <w:p>
       <w:pPr>
         <w:pStyle w:val="CommentText"/>
@@ -8555,7 +8377,7 @@
       </w:r>
     </w:p>
   </w:comment>
-  <w:comment w:id="273" w:author="Elizabeth Henderson" w:date="2020-05-20T10:29:00Z" w:initials="EH">
+  <w:comment w:id="240" w:author="Elizabeth Henderson" w:date="2020-05-20T10:29:00Z" w:initials="EH">
     <w:p>
       <w:pPr>
         <w:pStyle w:val="CommentText"/>
@@ -8596,20 +8418,20 @@
   <w15:commentEx w15:paraId="0AA681C6" w15:done="1"/>
   <w15:commentEx w15:paraId="4EF64E71" w15:done="1"/>
   <w15:commentEx w15:paraId="2D3776B5" w15:done="1"/>
-  <w15:commentEx w15:paraId="328E12B9" w15:done="0"/>
-  <w15:commentEx w15:paraId="7EA60CC3" w15:done="0"/>
-  <w15:commentEx w15:paraId="462FA707" w15:done="0"/>
+  <w15:commentEx w15:paraId="328E12B9" w15:done="1"/>
+  <w15:commentEx w15:paraId="7EA60CC3" w15:done="1"/>
+  <w15:commentEx w15:paraId="462FA707" w15:done="1"/>
   <w15:commentEx w15:paraId="2B4C34C5" w15:done="0"/>
-  <w15:commentEx w15:paraId="525E4F3E" w15:done="0"/>
-  <w15:commentEx w15:paraId="06D29C8E" w15:done="0"/>
-  <w15:commentEx w15:paraId="76D6EEA0" w15:done="0"/>
-  <w15:commentEx w15:paraId="060453F5" w15:done="0"/>
-  <w15:commentEx w15:paraId="2C88792F" w15:done="0"/>
-  <w15:commentEx w15:paraId="25D5DDAA" w15:done="0"/>
-  <w15:commentEx w15:paraId="2BA117B1" w15:done="0"/>
-  <w15:commentEx w15:paraId="67153818" w15:done="0"/>
-  <w15:commentEx w15:paraId="418986EC" w15:paraIdParent="67153818" w15:done="0"/>
-  <w15:commentEx w15:paraId="11D54CD8" w15:done="0"/>
+  <w15:commentEx w15:paraId="525E4F3E" w15:done="1"/>
+  <w15:commentEx w15:paraId="06D29C8E" w15:done="1"/>
+  <w15:commentEx w15:paraId="76D6EEA0" w15:done="1"/>
+  <w15:commentEx w15:paraId="060453F5" w15:done="1"/>
+  <w15:commentEx w15:paraId="2C88792F" w15:done="1"/>
+  <w15:commentEx w15:paraId="25D5DDAA" w15:done="1"/>
+  <w15:commentEx w15:paraId="2BA117B1" w15:done="1"/>
+  <w15:commentEx w15:paraId="67153818" w15:done="1"/>
+  <w15:commentEx w15:paraId="418986EC" w15:paraIdParent="67153818" w15:done="1"/>
+  <w15:commentEx w15:paraId="11D54CD8" w15:done="1"/>
   <w15:commentEx w15:paraId="1005CE1C" w15:done="0"/>
   <w15:commentEx w15:paraId="2608673F" w15:done="0"/>
   <w15:commentEx w15:paraId="4124F1EF" w15:done="0"/>

</xml_diff>